<commit_message>
Atualização dos documentos de acompanhamento da OS 4721.
</commit_message>
<xml_diff>
--- a/00_GESTAO_GERAL/05_ORDEM_SERVICO/01_OS4721/01_GESTAO/OS 4721 - Documento de Acompanhamento.docx
+++ b/00_GESTAO_GERAL/05_ORDEM_SERVICO/01_OS4721/01_GESTAO/OS 4721 - Documento de Acompanhamento.docx
@@ -3430,8 +3430,22 @@
               <w:rPr>
                 <w:b/>
               </w:rPr>
-              <w:t>31,5</w:t>
-            </w:r>
+              <w:t>12</w:t>
+            </w:r>
+            <w:r>
+              <w:rPr>
+                <w:b/>
+              </w:rPr>
+              <w:t>,</w:t>
+            </w:r>
+            <w:r>
+              <w:rPr>
+                <w:b/>
+              </w:rPr>
+              <w:t>6</w:t>
+            </w:r>
+            <w:bookmarkStart w:id="0" w:name="_GoBack"/>
+            <w:bookmarkEnd w:id="0"/>
           </w:p>
         </w:tc>
         <w:tc>
@@ -4602,8 +4616,6 @@
               </w:rPr>
               <w:t>0,0</w:t>
             </w:r>
-            <w:bookmarkStart w:id="0" w:name="_GoBack"/>
-            <w:bookmarkEnd w:id="0"/>
           </w:p>
         </w:tc>
         <w:tc>
@@ -4829,7 +4841,7 @@
               <v:shape id="_x0000_s2050" type="#_x0000_t75" style="position:absolute;left:0;text-align:left;margin-left:165.8pt;margin-top:4.85pt;width:211.25pt;height:35.9pt;z-index:251660800;mso-position-horizontal-relative:text;mso-position-vertical-relative:text">
                 <v:imagedata r:id="rId1" o:title=""/>
               </v:shape>
-              <o:OLEObject Type="Embed" ProgID="PBrush" ShapeID="_x0000_s2050" DrawAspect="Content" ObjectID="_1520173818" r:id="rId2"/>
+              <o:OLEObject Type="Embed" ProgID="PBrush" ShapeID="_x0000_s2050" DrawAspect="Content" ObjectID="_1525587222" r:id="rId2"/>
             </w:object>
           </w:r>
         </w:p>

</xml_diff>

<commit_message>
Atualização dos documentos de acompanhamento da OS 4721 e do formato da Planilha de Contagem de Pontos de Função.
</commit_message>
<xml_diff>
--- a/00_GESTAO_GERAL/05_ORDEM_SERVICO/01_OS4721/01_GESTAO/OS 4721 - Documento de Acompanhamento.docx
+++ b/00_GESTAO_GERAL/05_ORDEM_SERVICO/01_OS4721/01_GESTAO/OS 4721 - Documento de Acompanhamento.docx
@@ -1255,7 +1255,7 @@
                 <w:sz w:val="24"/>
                 <w:szCs w:val="24"/>
               </w:rPr>
-              <w:t>Aberta</w:t>
+              <w:t>Entregue</w:t>
             </w:r>
           </w:p>
         </w:tc>
@@ -1317,7 +1317,28 @@
                 <w:sz w:val="24"/>
                 <w:szCs w:val="24"/>
               </w:rPr>
-              <w:t>25/02/16</w:t>
+              <w:t>30</w:t>
+            </w:r>
+            <w:r>
+              <w:rPr>
+                <w:sz w:val="24"/>
+                <w:szCs w:val="24"/>
+              </w:rPr>
+              <w:t>/0</w:t>
+            </w:r>
+            <w:r>
+              <w:rPr>
+                <w:sz w:val="24"/>
+                <w:szCs w:val="24"/>
+              </w:rPr>
+              <w:t>5</w:t>
+            </w:r>
+            <w:r>
+              <w:rPr>
+                <w:sz w:val="24"/>
+                <w:szCs w:val="24"/>
+              </w:rPr>
+              <w:t>/16</w:t>
             </w:r>
           </w:p>
         </w:tc>
@@ -1762,6 +1783,12 @@
                 <w:szCs w:val="20"/>
               </w:rPr>
             </w:pPr>
+            <w:r>
+              <w:rPr>
+                <w:szCs w:val="20"/>
+              </w:rPr>
+              <w:t>30/05/16</w:t>
+            </w:r>
           </w:p>
         </w:tc>
         <w:tc>
@@ -1778,6 +1805,18 @@
                 <w:szCs w:val="20"/>
               </w:rPr>
             </w:pPr>
+            <w:r>
+              <w:rPr>
+                <w:szCs w:val="20"/>
+              </w:rPr>
+              <w:t xml:space="preserve">Acompanhamento da </w:t>
+            </w:r>
+            <w:r>
+              <w:rPr>
+                <w:szCs w:val="20"/>
+              </w:rPr>
+              <w:t>OS</w:t>
+            </w:r>
           </w:p>
         </w:tc>
       </w:tr>
@@ -1816,7 +1855,10 @@
               <w:jc w:val="center"/>
             </w:pPr>
             <w:r>
-              <w:t>08/06/16</w:t>
+              <w:t>13</w:t>
+            </w:r>
+            <w:r>
+              <w:t>/06/16</w:t>
             </w:r>
           </w:p>
         </w:tc>
@@ -1888,7 +1930,10 @@
               <w:jc w:val="center"/>
             </w:pPr>
             <w:r>
-              <w:t>03/07/16</w:t>
+              <w:t>08</w:t>
+            </w:r>
+            <w:r>
+              <w:t>/07/16</w:t>
             </w:r>
           </w:p>
         </w:tc>
@@ -2032,7 +2077,10 @@
               <w:jc w:val="center"/>
             </w:pPr>
             <w:r>
-              <w:t>04/07/16</w:t>
+              <w:t>11</w:t>
+            </w:r>
+            <w:r>
+              <w:t>/07/16</w:t>
             </w:r>
           </w:p>
         </w:tc>
@@ -2104,7 +2152,13 @@
               <w:jc w:val="center"/>
             </w:pPr>
             <w:r>
-              <w:t>31/12/16</w:t>
+              <w:t>07</w:t>
+            </w:r>
+            <w:r>
+              <w:t>/</w:t>
+            </w:r>
+            <w:r>
+              <w:t>01/17</w:t>
             </w:r>
           </w:p>
         </w:tc>
@@ -2480,7 +2534,12 @@
               <w:jc w:val="left"/>
             </w:pPr>
             <w:r>
-              <w:t>Revisão do Contagem de Pontos de Função</w:t>
+              <w:t>Revisão da</w:t>
+            </w:r>
+            <w:bookmarkStart w:id="0" w:name="_GoBack"/>
+            <w:bookmarkEnd w:id="0"/>
+            <w:r>
+              <w:t xml:space="preserve"> Contagem de Pontos de Função</w:t>
             </w:r>
           </w:p>
         </w:tc>
@@ -2511,6 +2570,9 @@
               <w:ind w:firstLine="0"/>
               <w:jc w:val="center"/>
             </w:pPr>
+            <w:r>
+              <w:t>30/05/16</w:t>
+            </w:r>
           </w:p>
         </w:tc>
         <w:tc>
@@ -2523,6 +2585,9 @@
               <w:ind w:firstLine="0"/>
               <w:jc w:val="left"/>
             </w:pPr>
+            <w:r>
+              <w:t>Entrega via SOS e artefatos no repositório.</w:t>
+            </w:r>
           </w:p>
         </w:tc>
         <w:tc>
@@ -2535,6 +2600,9 @@
               <w:ind w:firstLine="0"/>
               <w:jc w:val="left"/>
             </w:pPr>
+            <w:r>
+              <w:t>NTC - Cristiano</w:t>
+            </w:r>
           </w:p>
         </w:tc>
       </w:tr>
@@ -3444,8 +3512,6 @@
               </w:rPr>
               <w:t>6</w:t>
             </w:r>
-            <w:bookmarkStart w:id="0" w:name="_GoBack"/>
-            <w:bookmarkEnd w:id="0"/>
           </w:p>
         </w:tc>
         <w:tc>
@@ -4841,7 +4907,7 @@
               <v:shape id="_x0000_s2050" type="#_x0000_t75" style="position:absolute;left:0;text-align:left;margin-left:165.8pt;margin-top:4.85pt;width:211.25pt;height:35.9pt;z-index:251660800;mso-position-horizontal-relative:text;mso-position-vertical-relative:text">
                 <v:imagedata r:id="rId1" o:title=""/>
               </v:shape>
-              <o:OLEObject Type="Embed" ProgID="PBrush" ShapeID="_x0000_s2050" DrawAspect="Content" ObjectID="_1525587222" r:id="rId2"/>
+              <o:OLEObject Type="Embed" ProgID="PBrush" ShapeID="_x0000_s2050" DrawAspect="Content" ObjectID="_1526199730" r:id="rId2"/>
             </w:object>
           </w:r>
         </w:p>

</xml_diff>

<commit_message>
Atualização dos documentos de acompanhamento da OS 4721 com as informações do Termo de Recebimento da OS.
</commit_message>
<xml_diff>
--- a/00_GESTAO_GERAL/05_ORDEM_SERVICO/01_OS4721/01_GESTAO/OS 4721 - Documento de Acompanhamento.docx
+++ b/00_GESTAO_GERAL/05_ORDEM_SERVICO/01_OS4721/01_GESTAO/OS 4721 - Documento de Acompanhamento.docx
@@ -1076,7 +1076,7 @@
                 <w:sz w:val="24"/>
                 <w:szCs w:val="24"/>
               </w:rPr>
-              <w:t>Aberta</w:t>
+              <w:t>Recebida</w:t>
             </w:r>
           </w:p>
         </w:tc>
@@ -1136,7 +1136,14 @@
                 <w:sz w:val="24"/>
                 <w:szCs w:val="24"/>
               </w:rPr>
-              <w:t>01</w:t>
+              <w:t>2</w:t>
+            </w:r>
+            <w:r>
+              <w:rPr>
+                <w:sz w:val="24"/>
+                <w:szCs w:val="24"/>
+              </w:rPr>
+              <w:t>3</w:t>
             </w:r>
             <w:r>
               <w:rPr>
@@ -1589,11 +1596,16 @@
           <w:p>
             <w:pPr>
               <w:spacing w:after="0"/>
-              <w:jc w:val="center"/>
-              <w:rPr>
-                <w:szCs w:val="20"/>
-              </w:rPr>
-            </w:pPr>
+            </w:pPr>
+            <w:r>
+              <w:t>2</w:t>
+            </w:r>
+            <w:r>
+              <w:t>3</w:t>
+            </w:r>
+            <w:r>
+              <w:t>/06/16</w:t>
+            </w:r>
           </w:p>
         </w:tc>
         <w:tc>
@@ -1608,6 +1620,12 @@
                 <w:szCs w:val="20"/>
               </w:rPr>
             </w:pPr>
+            <w:r>
+              <w:rPr>
+                <w:szCs w:val="20"/>
+              </w:rPr>
+              <w:t>Termo de Recebimento da OS</w:t>
+            </w:r>
           </w:p>
         </w:tc>
       </w:tr>
@@ -1654,10 +1672,6 @@
           <w:p>
             <w:pPr>
               <w:spacing w:after="0"/>
-              <w:jc w:val="center"/>
-              <w:rPr>
-                <w:szCs w:val="20"/>
-              </w:rPr>
             </w:pPr>
           </w:p>
         </w:tc>
@@ -1719,10 +1733,6 @@
           <w:p>
             <w:pPr>
               <w:spacing w:after="0"/>
-              <w:jc w:val="center"/>
-              <w:rPr>
-                <w:szCs w:val="20"/>
-              </w:rPr>
             </w:pPr>
           </w:p>
         </w:tc>
@@ -1784,10 +1794,6 @@
           <w:p>
             <w:pPr>
               <w:spacing w:after="0"/>
-              <w:jc w:val="center"/>
-              <w:rPr>
-                <w:szCs w:val="20"/>
-              </w:rPr>
             </w:pPr>
           </w:p>
         </w:tc>
@@ -1849,10 +1855,6 @@
           <w:p>
             <w:pPr>
               <w:spacing w:after="0"/>
-              <w:jc w:val="center"/>
-              <w:rPr>
-                <w:szCs w:val="20"/>
-              </w:rPr>
             </w:pPr>
           </w:p>
         </w:tc>
@@ -2254,10 +2256,57 @@
             <w:r>
               <w:t>-</w:t>
             </w:r>
+            <w:r>
+              <w:t xml:space="preserve"> Cristiano</w:t>
+            </w:r>
+          </w:p>
+        </w:tc>
+      </w:tr>
+      <w:tr>
+        <w:tc>
+          <w:tcPr>
+            <w:tcW w:w="1134" w:type="dxa"/>
+          </w:tcPr>
+          <w:p>
+            <w:pPr>
+              <w:spacing w:after="0"/>
+            </w:pPr>
+            <w:r>
+              <w:t>2</w:t>
+            </w:r>
+            <w:r>
+              <w:t>3</w:t>
+            </w:r>
             <w:bookmarkStart w:id="0" w:name="_GoBack"/>
             <w:bookmarkEnd w:id="0"/>
             <w:r>
-              <w:t xml:space="preserve"> Cristiano</w:t>
+              <w:t>/06/16</w:t>
+            </w:r>
+          </w:p>
+        </w:tc>
+        <w:tc>
+          <w:tcPr>
+            <w:tcW w:w="5102" w:type="dxa"/>
+          </w:tcPr>
+          <w:p>
+            <w:pPr>
+              <w:spacing w:after="0"/>
+            </w:pPr>
+            <w:r>
+              <w:t>Assinatura do Termo de Recebimento da OS</w:t>
+            </w:r>
+          </w:p>
+        </w:tc>
+        <w:tc>
+          <w:tcPr>
+            <w:tcW w:w="2835" w:type="dxa"/>
+          </w:tcPr>
+          <w:p>
+            <w:pPr>
+              <w:spacing w:after="0"/>
+            </w:pPr>
+            <w:r>
+              <w:t>CIAT - João Paulo</w:t>
             </w:r>
           </w:p>
         </w:tc>
@@ -4047,6 +4096,7 @@
           <w:sz w:val="16"/>
           <w:szCs w:val="16"/>
         </w:rPr>
+        <w:lastRenderedPageBreak/>
         <w:br w:type="page"/>
       </w:r>
     </w:p>
@@ -4066,6 +4116,11 @@
         </w:rPr>
         <w:lastRenderedPageBreak/>
         <w:t>Justificativas e Observações:</w:t>
+      </w:r>
+    </w:p>
+    <w:p>
+      <w:r>
+        <w:t>Não se aplica.</w:t>
       </w:r>
     </w:p>
     <w:p/>
@@ -4107,11 +4162,17 @@
     <w:p>
       <w:pPr>
         <w:rPr>
-          <w:b/>
           <w:sz w:val="24"/>
           <w:szCs w:val="24"/>
         </w:rPr>
       </w:pPr>
+      <w:r>
+        <w:rPr>
+          <w:sz w:val="24"/>
+          <w:szCs w:val="24"/>
+        </w:rPr>
+        <w:t>Não se aplica.</w:t>
+      </w:r>
     </w:p>
     <w:p/>
     <w:p/>
@@ -4220,7 +4281,7 @@
         <v:shape id="_x0000_s2051" type="#_x0000_t75" style="position:absolute;margin-left:275.05pt;margin-top:-9.15pt;width:211.25pt;height:35.9pt;z-index:251656704">
           <v:imagedata r:id="rId1" o:title=""/>
         </v:shape>
-        <o:OLEObject Type="Embed" ProgID="PBrush" ShapeID="_x0000_s2051" DrawAspect="Content" ObjectID="_1527314627" r:id="rId2"/>
+        <o:OLEObject Type="Embed" ProgID="PBrush" ShapeID="_x0000_s2051" DrawAspect="Content" ObjectID="_1528122062" r:id="rId2"/>
       </w:object>
     </w:r>
   </w:p>

</xml_diff>

<commit_message>
Atualização do Documento de Acompanhamento da OS4721. Atualização de entrega da devolução realizada.
</commit_message>
<xml_diff>
--- a/00_GESTAO_GERAL/05_ORDEM_SERVICO/01_OS4721/01_GESTAO/OS 4721 - Documento de Acompanhamento.docx
+++ b/00_GESTAO_GERAL/05_ORDEM_SERVICO/01_OS4721/01_GESTAO/OS 4721 - Documento de Acompanhamento.docx
@@ -1,6 +1,6 @@
 
 <file path=word/document.xml><?xml version="1.0" encoding="utf-8"?>
-<w:document xmlns:wpc="http://schemas.microsoft.com/office/word/2010/wordprocessingCanvas" xmlns:cx="http://schemas.microsoft.com/office/drawing/2014/chartex" xmlns:cx1="http://schemas.microsoft.com/office/drawing/2015/9/8/chartex" xmlns:cx2="http://schemas.microsoft.com/office/drawing/2015/10/21/chartex" xmlns:mc="http://schemas.openxmlformats.org/markup-compatibility/2006" xmlns:o="urn:schemas-microsoft-com:office:office" xmlns:r="http://schemas.openxmlformats.org/officeDocument/2006/relationships" xmlns:m="http://schemas.openxmlformats.org/officeDocument/2006/math" xmlns:v="urn:schemas-microsoft-com:vml" xmlns:wp14="http://schemas.microsoft.com/office/word/2010/wordprocessingDrawing" xmlns:wp="http://schemas.openxmlformats.org/drawingml/2006/wordprocessingDrawing" xmlns:w10="urn:schemas-microsoft-com:office:word" xmlns:w="http://schemas.openxmlformats.org/wordprocessingml/2006/main" xmlns:w14="http://schemas.microsoft.com/office/word/2010/wordml" xmlns:w15="http://schemas.microsoft.com/office/word/2012/wordml" xmlns:w16se="http://schemas.microsoft.com/office/word/2015/wordml/symex" xmlns:wpg="http://schemas.microsoft.com/office/word/2010/wordprocessingGroup" xmlns:wpi="http://schemas.microsoft.com/office/word/2010/wordprocessingInk" xmlns:wne="http://schemas.microsoft.com/office/word/2006/wordml" xmlns:wps="http://schemas.microsoft.com/office/word/2010/wordprocessingShape" mc:Ignorable="w14 w15 w16se wp14">
+<w:document xmlns:wpc="http://schemas.microsoft.com/office/word/2010/wordprocessingCanvas" xmlns:mc="http://schemas.openxmlformats.org/markup-compatibility/2006" xmlns:o="urn:schemas-microsoft-com:office:office" xmlns:r="http://schemas.openxmlformats.org/officeDocument/2006/relationships" xmlns:m="http://schemas.openxmlformats.org/officeDocument/2006/math" xmlns:v="urn:schemas-microsoft-com:vml" xmlns:wp14="http://schemas.microsoft.com/office/word/2010/wordprocessingDrawing" xmlns:wp="http://schemas.openxmlformats.org/drawingml/2006/wordprocessingDrawing" xmlns:w10="urn:schemas-microsoft-com:office:word" xmlns:w="http://schemas.openxmlformats.org/wordprocessingml/2006/main" xmlns:w14="http://schemas.microsoft.com/office/word/2010/wordml" xmlns:w15="http://schemas.microsoft.com/office/word/2012/wordml" xmlns:wpg="http://schemas.microsoft.com/office/word/2010/wordprocessingGroup" xmlns:wpi="http://schemas.microsoft.com/office/word/2010/wordprocessingInk" xmlns:wne="http://schemas.microsoft.com/office/word/2006/wordml" xmlns:wps="http://schemas.microsoft.com/office/word/2010/wordprocessingShape" mc:Ignorable="w14 w15 wp14">
   <w:body>
     <w:p>
       <w:pPr>
@@ -244,23 +244,7 @@
                 <w:sz w:val="24"/>
                 <w:szCs w:val="24"/>
               </w:rPr>
-              <w:t xml:space="preserve">OS para implementação dos casos de uso que especifica o processo de registro e manutenção dos parâmetros de Bancos; Agências Bancárias; Convênios da Arrecadação; Grupos de </w:t>
-            </w:r>
-            <w:proofErr w:type="spellStart"/>
-            <w:r>
-              <w:rPr>
-                <w:sz w:val="24"/>
-                <w:szCs w:val="24"/>
-              </w:rPr>
-              <w:t>CNAE’s</w:t>
-            </w:r>
-            <w:proofErr w:type="spellEnd"/>
-            <w:r>
-              <w:rPr>
-                <w:sz w:val="24"/>
-                <w:szCs w:val="24"/>
-              </w:rPr>
-              <w:t>; Plano de Contas; Receitas e Transferências Constitucionais; Tipos de Pedidos de Áreas; Tipos de Pedidos de Documento e Ações; e Tipos de Rejeições dos Arquivos.</w:t>
+              <w:t>OS para implementação dos casos de uso que especifica o processo de registro e manutenção dos parâmetros de Bancos; Agências Bancárias; Convênios da Arrecadação; Grupos de CNAE’s; Plano de Contas; Receitas e Transferências Constitucionais; Tipos de Pedidos de Áreas; Tipos de Pedidos de Documento e Ações; e Tipos de Rejeições dos Arquivos.</w:t>
             </w:r>
           </w:p>
         </w:tc>
@@ -829,13 +813,8 @@
               <w:spacing w:after="0"/>
             </w:pPr>
             <w:r>
-              <w:t xml:space="preserve">Parametrizar Grupos de </w:t>
-            </w:r>
-            <w:proofErr w:type="spellStart"/>
-            <w:r>
-              <w:t>CNAE’s</w:t>
-            </w:r>
-            <w:proofErr w:type="spellEnd"/>
+              <w:t>Parametrizar Grupos de CNAE’s</w:t>
+            </w:r>
           </w:p>
         </w:tc>
       </w:tr>
@@ -1012,6 +991,7 @@
       <w:tblPr>
         <w:tblStyle w:val="Tabelacomgrade"/>
         <w:tblW w:w="9071" w:type="dxa"/>
+        <w:tblInd w:w="20" w:type="dxa"/>
         <w:tblLook w:val="04A0" w:firstRow="1" w:lastRow="0" w:firstColumn="1" w:lastColumn="0" w:noHBand="0" w:noVBand="1"/>
       </w:tblPr>
       <w:tblGrid>
@@ -1076,8 +1056,10 @@
                 <w:sz w:val="24"/>
                 <w:szCs w:val="24"/>
               </w:rPr>
-              <w:t>Recebida</w:t>
-            </w:r>
+              <w:t>Entregue</w:t>
+            </w:r>
+            <w:bookmarkStart w:id="0" w:name="_GoBack"/>
+            <w:bookmarkEnd w:id="0"/>
           </w:p>
         </w:tc>
       </w:tr>
@@ -1143,7 +1125,7 @@
                 <w:sz w:val="24"/>
                 <w:szCs w:val="24"/>
               </w:rPr>
-              <w:t>3</w:t>
+              <w:t>5</w:t>
             </w:r>
             <w:r>
               <w:rPr>
@@ -1157,7 +1139,7 @@
                 <w:sz w:val="24"/>
                 <w:szCs w:val="24"/>
               </w:rPr>
-              <w:t>6</w:t>
+              <w:t>7</w:t>
             </w:r>
             <w:r>
               <w:rPr>
@@ -1646,7 +1628,7 @@
               <w:rPr>
                 <w:szCs w:val="20"/>
               </w:rPr>
-              <w:t>Aceite</w:t>
+              <w:t>Devolvida</w:t>
             </w:r>
           </w:p>
         </w:tc>
@@ -1673,20 +1655,22 @@
             <w:pPr>
               <w:spacing w:after="0"/>
             </w:pPr>
+            <w:r>
+              <w:t>19/07/16</w:t>
+            </w:r>
           </w:p>
         </w:tc>
         <w:tc>
           <w:tcPr>
             <w:tcW w:w="4819" w:type="dxa"/>
-            <w:vAlign w:val="center"/>
-          </w:tcPr>
-          <w:p>
-            <w:pPr>
-              <w:spacing w:after="0"/>
-              <w:rPr>
-                <w:szCs w:val="20"/>
-              </w:rPr>
-            </w:pPr>
+          </w:tcPr>
+          <w:p>
+            <w:pPr>
+              <w:spacing w:after="0"/>
+            </w:pPr>
+            <w:r>
+              <w:t>Acompanhamento da OS</w:t>
+            </w:r>
           </w:p>
         </w:tc>
       </w:tr>
@@ -1707,7 +1691,7 @@
               <w:rPr>
                 <w:szCs w:val="20"/>
               </w:rPr>
-              <w:t>Termino</w:t>
+              <w:t>Entrega</w:t>
             </w:r>
           </w:p>
         </w:tc>
@@ -1721,7 +1705,7 @@
               <w:spacing w:after="0"/>
             </w:pPr>
             <w:r>
-              <w:t>14/07/16</w:t>
+              <w:t>25/07/16</w:t>
             </w:r>
           </w:p>
         </w:tc>
@@ -1734,20 +1718,22 @@
             <w:pPr>
               <w:spacing w:after="0"/>
             </w:pPr>
+            <w:r>
+              <w:t>25/07/16</w:t>
+            </w:r>
           </w:p>
         </w:tc>
         <w:tc>
           <w:tcPr>
             <w:tcW w:w="4819" w:type="dxa"/>
-            <w:vAlign w:val="center"/>
-          </w:tcPr>
-          <w:p>
-            <w:pPr>
-              <w:spacing w:after="0"/>
-              <w:rPr>
-                <w:szCs w:val="20"/>
-              </w:rPr>
-            </w:pPr>
+          </w:tcPr>
+          <w:p>
+            <w:pPr>
+              <w:spacing w:after="0"/>
+            </w:pPr>
+            <w:r>
+              <w:t>Acompanhamento da OS</w:t>
+            </w:r>
           </w:p>
         </w:tc>
       </w:tr>
@@ -1768,7 +1754,7 @@
               <w:rPr>
                 <w:szCs w:val="20"/>
               </w:rPr>
-              <w:t>Garantia</w:t>
+              <w:t>Recebimento</w:t>
             </w:r>
           </w:p>
         </w:tc>
@@ -1782,7 +1768,16 @@
               <w:spacing w:after="0"/>
             </w:pPr>
             <w:r>
-              <w:t>20/07/16</w:t>
+              <w:t>04</w:t>
+            </w:r>
+            <w:r>
+              <w:t>/0</w:t>
+            </w:r>
+            <w:r>
+              <w:t>8</w:t>
+            </w:r>
+            <w:r>
+              <w:t>/16</w:t>
             </w:r>
           </w:p>
         </w:tc>
@@ -1829,7 +1824,7 @@
               <w:rPr>
                 <w:szCs w:val="20"/>
               </w:rPr>
-              <w:t>Fim da Garantia</w:t>
+              <w:t>Aceite</w:t>
             </w:r>
           </w:p>
         </w:tc>
@@ -1843,7 +1838,157 @@
               <w:spacing w:after="0"/>
             </w:pPr>
             <w:r>
-              <w:t>16/01/17</w:t>
+              <w:t>22</w:t>
+            </w:r>
+            <w:r>
+              <w:t>/0</w:t>
+            </w:r>
+            <w:r>
+              <w:t>8</w:t>
+            </w:r>
+            <w:r>
+              <w:t>/16</w:t>
+            </w:r>
+          </w:p>
+        </w:tc>
+        <w:tc>
+          <w:tcPr>
+            <w:tcW w:w="1134" w:type="dxa"/>
+            <w:vAlign w:val="center"/>
+          </w:tcPr>
+          <w:p>
+            <w:pPr>
+              <w:spacing w:after="0"/>
+            </w:pPr>
+          </w:p>
+        </w:tc>
+        <w:tc>
+          <w:tcPr>
+            <w:tcW w:w="4819" w:type="dxa"/>
+            <w:vAlign w:val="center"/>
+          </w:tcPr>
+          <w:p>
+            <w:pPr>
+              <w:spacing w:after="0"/>
+              <w:rPr>
+                <w:szCs w:val="20"/>
+              </w:rPr>
+            </w:pPr>
+          </w:p>
+        </w:tc>
+      </w:tr>
+      <w:tr>
+        <w:tc>
+          <w:tcPr>
+            <w:tcW w:w="1984" w:type="dxa"/>
+            <w:vAlign w:val="center"/>
+          </w:tcPr>
+          <w:p>
+            <w:pPr>
+              <w:spacing w:after="0"/>
+              <w:rPr>
+                <w:szCs w:val="20"/>
+              </w:rPr>
+            </w:pPr>
+            <w:r>
+              <w:rPr>
+                <w:szCs w:val="20"/>
+              </w:rPr>
+              <w:lastRenderedPageBreak/>
+              <w:t>Garantia</w:t>
+            </w:r>
+          </w:p>
+        </w:tc>
+        <w:tc>
+          <w:tcPr>
+            <w:tcW w:w="1134" w:type="dxa"/>
+            <w:gridSpan w:val="2"/>
+          </w:tcPr>
+          <w:p>
+            <w:pPr>
+              <w:spacing w:after="0"/>
+            </w:pPr>
+            <w:r>
+              <w:t>23</w:t>
+            </w:r>
+            <w:r>
+              <w:t>/0</w:t>
+            </w:r>
+            <w:r>
+              <w:t>8</w:t>
+            </w:r>
+            <w:r>
+              <w:t>/16</w:t>
+            </w:r>
+          </w:p>
+        </w:tc>
+        <w:tc>
+          <w:tcPr>
+            <w:tcW w:w="1134" w:type="dxa"/>
+            <w:vAlign w:val="center"/>
+          </w:tcPr>
+          <w:p>
+            <w:pPr>
+              <w:spacing w:after="0"/>
+            </w:pPr>
+          </w:p>
+        </w:tc>
+        <w:tc>
+          <w:tcPr>
+            <w:tcW w:w="4819" w:type="dxa"/>
+            <w:vAlign w:val="center"/>
+          </w:tcPr>
+          <w:p>
+            <w:pPr>
+              <w:spacing w:after="0"/>
+              <w:rPr>
+                <w:szCs w:val="20"/>
+              </w:rPr>
+            </w:pPr>
+          </w:p>
+        </w:tc>
+      </w:tr>
+      <w:tr>
+        <w:tc>
+          <w:tcPr>
+            <w:tcW w:w="1984" w:type="dxa"/>
+            <w:vAlign w:val="center"/>
+          </w:tcPr>
+          <w:p>
+            <w:pPr>
+              <w:spacing w:after="0"/>
+              <w:rPr>
+                <w:szCs w:val="20"/>
+              </w:rPr>
+            </w:pPr>
+            <w:r>
+              <w:rPr>
+                <w:szCs w:val="20"/>
+              </w:rPr>
+              <w:t>Fim da Garantia</w:t>
+            </w:r>
+          </w:p>
+        </w:tc>
+        <w:tc>
+          <w:tcPr>
+            <w:tcW w:w="1134" w:type="dxa"/>
+            <w:gridSpan w:val="2"/>
+          </w:tcPr>
+          <w:p>
+            <w:pPr>
+              <w:spacing w:after="0"/>
+            </w:pPr>
+            <w:r>
+              <w:t>20</w:t>
+            </w:r>
+            <w:r>
+              <w:t>/0</w:t>
+            </w:r>
+            <w:r>
+              <w:t>2</w:t>
+            </w:r>
+            <w:r>
+              <w:t>/17</w:t>
             </w:r>
           </w:p>
         </w:tc>
@@ -2277,8 +2422,6 @@
             <w:r>
               <w:t>3</w:t>
             </w:r>
-            <w:bookmarkStart w:id="0" w:name="_GoBack"/>
-            <w:bookmarkEnd w:id="0"/>
             <w:r>
               <w:t>/06/16</w:t>
             </w:r>
@@ -2307,6 +2450,88 @@
             </w:pPr>
             <w:r>
               <w:t>CIAT - João Paulo</w:t>
+            </w:r>
+          </w:p>
+        </w:tc>
+      </w:tr>
+      <w:tr>
+        <w:tc>
+          <w:tcPr>
+            <w:tcW w:w="1134" w:type="dxa"/>
+          </w:tcPr>
+          <w:p>
+            <w:pPr>
+              <w:spacing w:after="0"/>
+            </w:pPr>
+            <w:r>
+              <w:t>19/07/16</w:t>
+            </w:r>
+          </w:p>
+        </w:tc>
+        <w:tc>
+          <w:tcPr>
+            <w:tcW w:w="5102" w:type="dxa"/>
+          </w:tcPr>
+          <w:p>
+            <w:pPr>
+              <w:spacing w:after="0"/>
+            </w:pPr>
+            <w:r>
+              <w:t>OS Devolvida</w:t>
+            </w:r>
+          </w:p>
+        </w:tc>
+        <w:tc>
+          <w:tcPr>
+            <w:tcW w:w="2835" w:type="dxa"/>
+          </w:tcPr>
+          <w:p>
+            <w:pPr>
+              <w:spacing w:after="0"/>
+            </w:pPr>
+            <w:r>
+              <w:t>CIAT - João Paulo</w:t>
+            </w:r>
+          </w:p>
+        </w:tc>
+      </w:tr>
+      <w:tr>
+        <w:tc>
+          <w:tcPr>
+            <w:tcW w:w="1134" w:type="dxa"/>
+          </w:tcPr>
+          <w:p>
+            <w:pPr>
+              <w:spacing w:after="0"/>
+            </w:pPr>
+            <w:r>
+              <w:t>25/07/16</w:t>
+            </w:r>
+          </w:p>
+        </w:tc>
+        <w:tc>
+          <w:tcPr>
+            <w:tcW w:w="5102" w:type="dxa"/>
+          </w:tcPr>
+          <w:p>
+            <w:pPr>
+              <w:spacing w:after="0"/>
+            </w:pPr>
+            <w:r>
+              <w:t>Nova entrega realizada</w:t>
+            </w:r>
+          </w:p>
+        </w:tc>
+        <w:tc>
+          <w:tcPr>
+            <w:tcW w:w="2835" w:type="dxa"/>
+          </w:tcPr>
+          <w:p>
+            <w:pPr>
+              <w:spacing w:after="0"/>
+            </w:pPr>
+            <w:r>
+              <w:t>NTC – Rodrigo Borges</w:t>
             </w:r>
           </w:p>
         </w:tc>
@@ -2785,6 +3010,7 @@
                 <w:b/>
                 <w:sz w:val="28"/>
               </w:rPr>
+              <w:lastRenderedPageBreak/>
               <w:t>Indicadores do Serviço Executado</w:t>
             </w:r>
           </w:p>
@@ -4096,7 +4322,6 @@
           <w:sz w:val="16"/>
           <w:szCs w:val="16"/>
         </w:rPr>
-        <w:lastRenderedPageBreak/>
         <w:br w:type="page"/>
       </w:r>
     </w:p>
@@ -4138,18 +4363,8 @@
           <w:sz w:val="24"/>
           <w:szCs w:val="24"/>
         </w:rPr>
-        <w:t xml:space="preserve">Sanções </w:t>
+        <w:t>Sanções a Aplicar</w:t>
       </w:r>
-      <w:proofErr w:type="gramStart"/>
-      <w:r>
-        <w:rPr>
-          <w:b/>
-          <w:sz w:val="24"/>
-          <w:szCs w:val="24"/>
-        </w:rPr>
-        <w:t>a Aplicar</w:t>
-      </w:r>
-      <w:proofErr w:type="gramEnd"/>
       <w:r>
         <w:rPr>
           <w:b/>
@@ -4190,7 +4405,7 @@
 </file>
 
 <file path=word/endnotes.xml><?xml version="1.0" encoding="utf-8"?>
-<w:endnotes xmlns:wpc="http://schemas.microsoft.com/office/word/2010/wordprocessingCanvas" xmlns:cx="http://schemas.microsoft.com/office/drawing/2014/chartex" xmlns:cx1="http://schemas.microsoft.com/office/drawing/2015/9/8/chartex" xmlns:cx2="http://schemas.microsoft.com/office/drawing/2015/10/21/chartex" xmlns:mc="http://schemas.openxmlformats.org/markup-compatibility/2006" xmlns:o="urn:schemas-microsoft-com:office:office" xmlns:r="http://schemas.openxmlformats.org/officeDocument/2006/relationships" xmlns:m="http://schemas.openxmlformats.org/officeDocument/2006/math" xmlns:v="urn:schemas-microsoft-com:vml" xmlns:wp14="http://schemas.microsoft.com/office/word/2010/wordprocessingDrawing" xmlns:wp="http://schemas.openxmlformats.org/drawingml/2006/wordprocessingDrawing" xmlns:w10="urn:schemas-microsoft-com:office:word" xmlns:w="http://schemas.openxmlformats.org/wordprocessingml/2006/main" xmlns:w14="http://schemas.microsoft.com/office/word/2010/wordml" xmlns:w15="http://schemas.microsoft.com/office/word/2012/wordml" xmlns:w16se="http://schemas.microsoft.com/office/word/2015/wordml/symex" xmlns:wpg="http://schemas.microsoft.com/office/word/2010/wordprocessingGroup" xmlns:wpi="http://schemas.microsoft.com/office/word/2010/wordprocessingInk" xmlns:wne="http://schemas.microsoft.com/office/word/2006/wordml" xmlns:wps="http://schemas.microsoft.com/office/word/2010/wordprocessingShape" mc:Ignorable="w14 w15 w16se wp14">
+<w:endnotes xmlns:wpc="http://schemas.microsoft.com/office/word/2010/wordprocessingCanvas" xmlns:mc="http://schemas.openxmlformats.org/markup-compatibility/2006" xmlns:o="urn:schemas-microsoft-com:office:office" xmlns:r="http://schemas.openxmlformats.org/officeDocument/2006/relationships" xmlns:m="http://schemas.openxmlformats.org/officeDocument/2006/math" xmlns:v="urn:schemas-microsoft-com:vml" xmlns:wp14="http://schemas.microsoft.com/office/word/2010/wordprocessingDrawing" xmlns:wp="http://schemas.openxmlformats.org/drawingml/2006/wordprocessingDrawing" xmlns:w10="urn:schemas-microsoft-com:office:word" xmlns:w="http://schemas.openxmlformats.org/wordprocessingml/2006/main" xmlns:w14="http://schemas.microsoft.com/office/word/2010/wordml" xmlns:w15="http://schemas.microsoft.com/office/word/2012/wordml" xmlns:wpg="http://schemas.microsoft.com/office/word/2010/wordprocessingGroup" xmlns:wpi="http://schemas.microsoft.com/office/word/2010/wordprocessingInk" xmlns:wne="http://schemas.microsoft.com/office/word/2006/wordml" xmlns:wps="http://schemas.microsoft.com/office/word/2010/wordprocessingShape" mc:Ignorable="w14 w15 wp14">
   <w:endnote w:type="separator" w:id="-1">
     <w:p>
       <w:r>
@@ -4209,7 +4424,7 @@
 </file>
 
 <file path=word/footer1.xml><?xml version="1.0" encoding="utf-8"?>
-<w:ftr xmlns:wpc="http://schemas.microsoft.com/office/word/2010/wordprocessingCanvas" xmlns:cx="http://schemas.microsoft.com/office/drawing/2014/chartex" xmlns:cx1="http://schemas.microsoft.com/office/drawing/2015/9/8/chartex" xmlns:cx2="http://schemas.microsoft.com/office/drawing/2015/10/21/chartex" xmlns:mc="http://schemas.openxmlformats.org/markup-compatibility/2006" xmlns:o="urn:schemas-microsoft-com:office:office" xmlns:r="http://schemas.openxmlformats.org/officeDocument/2006/relationships" xmlns:m="http://schemas.openxmlformats.org/officeDocument/2006/math" xmlns:v="urn:schemas-microsoft-com:vml" xmlns:wp14="http://schemas.microsoft.com/office/word/2010/wordprocessingDrawing" xmlns:wp="http://schemas.openxmlformats.org/drawingml/2006/wordprocessingDrawing" xmlns:w10="urn:schemas-microsoft-com:office:word" xmlns:w="http://schemas.openxmlformats.org/wordprocessingml/2006/main" xmlns:w14="http://schemas.microsoft.com/office/word/2010/wordml" xmlns:w15="http://schemas.microsoft.com/office/word/2012/wordml" xmlns:w16se="http://schemas.microsoft.com/office/word/2015/wordml/symex" xmlns:wpg="http://schemas.microsoft.com/office/word/2010/wordprocessingGroup" xmlns:wpi="http://schemas.microsoft.com/office/word/2010/wordprocessingInk" xmlns:wne="http://schemas.microsoft.com/office/word/2006/wordml" xmlns:wps="http://schemas.microsoft.com/office/word/2010/wordprocessingShape" mc:Ignorable="w14 w15 w16se wp14">
+<w:ftr xmlns:wpc="http://schemas.microsoft.com/office/word/2010/wordprocessingCanvas" xmlns:mc="http://schemas.openxmlformats.org/markup-compatibility/2006" xmlns:o="urn:schemas-microsoft-com:office:office" xmlns:r="http://schemas.openxmlformats.org/officeDocument/2006/relationships" xmlns:m="http://schemas.openxmlformats.org/officeDocument/2006/math" xmlns:v="urn:schemas-microsoft-com:vml" xmlns:wp14="http://schemas.microsoft.com/office/word/2010/wordprocessingDrawing" xmlns:wp="http://schemas.openxmlformats.org/drawingml/2006/wordprocessingDrawing" xmlns:w10="urn:schemas-microsoft-com:office:word" xmlns:w="http://schemas.openxmlformats.org/wordprocessingml/2006/main" xmlns:w14="http://schemas.microsoft.com/office/word/2010/wordml" xmlns:w15="http://schemas.microsoft.com/office/word/2012/wordml" xmlns:wpg="http://schemas.microsoft.com/office/word/2010/wordprocessingGroup" xmlns:wpi="http://schemas.microsoft.com/office/word/2010/wordprocessingInk" xmlns:wne="http://schemas.microsoft.com/office/word/2006/wordml" xmlns:wps="http://schemas.microsoft.com/office/word/2010/wordprocessingShape" mc:Ignorable="w14 w15 wp14">
   <w:p>
     <w:pPr>
       <w:pStyle w:val="Rodap"/>
@@ -4240,7 +4455,7 @@
         <w:rStyle w:val="Nmerodepgina"/>
         <w:noProof/>
       </w:rPr>
-      <w:t>3</w:t>
+      <w:t>5</w:t>
     </w:r>
     <w:r>
       <w:rPr>
@@ -4281,7 +4496,7 @@
         <v:shape id="_x0000_s2051" type="#_x0000_t75" style="position:absolute;margin-left:275.05pt;margin-top:-9.15pt;width:211.25pt;height:35.9pt;z-index:251656704">
           <v:imagedata r:id="rId1" o:title=""/>
         </v:shape>
-        <o:OLEObject Type="Embed" ProgID="PBrush" ShapeID="_x0000_s2051" DrawAspect="Content" ObjectID="_1528122062" r:id="rId2"/>
+        <o:OLEObject Type="Embed" ProgID="PBrush" ShapeID="_x0000_s2051" DrawAspect="Content" ObjectID="_1530950938" r:id="rId2"/>
       </w:object>
     </w:r>
   </w:p>
@@ -4289,7 +4504,7 @@
 </file>
 
 <file path=word/footnotes.xml><?xml version="1.0" encoding="utf-8"?>
-<w:footnotes xmlns:wpc="http://schemas.microsoft.com/office/word/2010/wordprocessingCanvas" xmlns:cx="http://schemas.microsoft.com/office/drawing/2014/chartex" xmlns:cx1="http://schemas.microsoft.com/office/drawing/2015/9/8/chartex" xmlns:cx2="http://schemas.microsoft.com/office/drawing/2015/10/21/chartex" xmlns:mc="http://schemas.openxmlformats.org/markup-compatibility/2006" xmlns:o="urn:schemas-microsoft-com:office:office" xmlns:r="http://schemas.openxmlformats.org/officeDocument/2006/relationships" xmlns:m="http://schemas.openxmlformats.org/officeDocument/2006/math" xmlns:v="urn:schemas-microsoft-com:vml" xmlns:wp14="http://schemas.microsoft.com/office/word/2010/wordprocessingDrawing" xmlns:wp="http://schemas.openxmlformats.org/drawingml/2006/wordprocessingDrawing" xmlns:w10="urn:schemas-microsoft-com:office:word" xmlns:w="http://schemas.openxmlformats.org/wordprocessingml/2006/main" xmlns:w14="http://schemas.microsoft.com/office/word/2010/wordml" xmlns:w15="http://schemas.microsoft.com/office/word/2012/wordml" xmlns:w16se="http://schemas.microsoft.com/office/word/2015/wordml/symex" xmlns:wpg="http://schemas.microsoft.com/office/word/2010/wordprocessingGroup" xmlns:wpi="http://schemas.microsoft.com/office/word/2010/wordprocessingInk" xmlns:wne="http://schemas.microsoft.com/office/word/2006/wordml" xmlns:wps="http://schemas.microsoft.com/office/word/2010/wordprocessingShape" mc:Ignorable="w14 w15 w16se wp14">
+<w:footnotes xmlns:wpc="http://schemas.microsoft.com/office/word/2010/wordprocessingCanvas" xmlns:mc="http://schemas.openxmlformats.org/markup-compatibility/2006" xmlns:o="urn:schemas-microsoft-com:office:office" xmlns:r="http://schemas.openxmlformats.org/officeDocument/2006/relationships" xmlns:m="http://schemas.openxmlformats.org/officeDocument/2006/math" xmlns:v="urn:schemas-microsoft-com:vml" xmlns:wp14="http://schemas.microsoft.com/office/word/2010/wordprocessingDrawing" xmlns:wp="http://schemas.openxmlformats.org/drawingml/2006/wordprocessingDrawing" xmlns:w10="urn:schemas-microsoft-com:office:word" xmlns:w="http://schemas.openxmlformats.org/wordprocessingml/2006/main" xmlns:w14="http://schemas.microsoft.com/office/word/2010/wordml" xmlns:w15="http://schemas.microsoft.com/office/word/2012/wordml" xmlns:wpg="http://schemas.microsoft.com/office/word/2010/wordprocessingGroup" xmlns:wpi="http://schemas.microsoft.com/office/word/2010/wordprocessingInk" xmlns:wne="http://schemas.microsoft.com/office/word/2006/wordml" xmlns:wps="http://schemas.microsoft.com/office/word/2010/wordprocessingShape" mc:Ignorable="w14 w15 wp14">
   <w:footnote w:type="separator" w:id="-1">
     <w:p>
       <w:r>
@@ -4308,7 +4523,7 @@
 </file>
 
 <file path=word/header1.xml><?xml version="1.0" encoding="utf-8"?>
-<w:hdr xmlns:wpc="http://schemas.microsoft.com/office/word/2010/wordprocessingCanvas" xmlns:cx="http://schemas.microsoft.com/office/drawing/2014/chartex" xmlns:cx1="http://schemas.microsoft.com/office/drawing/2015/9/8/chartex" xmlns:cx2="http://schemas.microsoft.com/office/drawing/2015/10/21/chartex" xmlns:mc="http://schemas.openxmlformats.org/markup-compatibility/2006" xmlns:o="urn:schemas-microsoft-com:office:office" xmlns:r="http://schemas.openxmlformats.org/officeDocument/2006/relationships" xmlns:m="http://schemas.openxmlformats.org/officeDocument/2006/math" xmlns:v="urn:schemas-microsoft-com:vml" xmlns:wp14="http://schemas.microsoft.com/office/word/2010/wordprocessingDrawing" xmlns:wp="http://schemas.openxmlformats.org/drawingml/2006/wordprocessingDrawing" xmlns:w10="urn:schemas-microsoft-com:office:word" xmlns:w="http://schemas.openxmlformats.org/wordprocessingml/2006/main" xmlns:w14="http://schemas.microsoft.com/office/word/2010/wordml" xmlns:w15="http://schemas.microsoft.com/office/word/2012/wordml" xmlns:w16se="http://schemas.microsoft.com/office/word/2015/wordml/symex" xmlns:wpg="http://schemas.microsoft.com/office/word/2010/wordprocessingGroup" xmlns:wpi="http://schemas.microsoft.com/office/word/2010/wordprocessingInk" xmlns:wne="http://schemas.microsoft.com/office/word/2006/wordml" xmlns:wps="http://schemas.microsoft.com/office/word/2010/wordprocessingShape" mc:Ignorable="w14 w15 w16se wp14">
+<w:hdr xmlns:wpc="http://schemas.microsoft.com/office/word/2010/wordprocessingCanvas" xmlns:mc="http://schemas.openxmlformats.org/markup-compatibility/2006" xmlns:o="urn:schemas-microsoft-com:office:office" xmlns:r="http://schemas.openxmlformats.org/officeDocument/2006/relationships" xmlns:m="http://schemas.openxmlformats.org/officeDocument/2006/math" xmlns:v="urn:schemas-microsoft-com:vml" xmlns:wp14="http://schemas.microsoft.com/office/word/2010/wordprocessingDrawing" xmlns:wp="http://schemas.openxmlformats.org/drawingml/2006/wordprocessingDrawing" xmlns:w10="urn:schemas-microsoft-com:office:word" xmlns:w="http://schemas.openxmlformats.org/wordprocessingml/2006/main" xmlns:w14="http://schemas.microsoft.com/office/word/2010/wordml" xmlns:w15="http://schemas.microsoft.com/office/word/2012/wordml" xmlns:wpg="http://schemas.microsoft.com/office/word/2010/wordprocessingGroup" xmlns:wpi="http://schemas.microsoft.com/office/word/2010/wordprocessingInk" xmlns:wne="http://schemas.microsoft.com/office/word/2006/wordml" xmlns:wps="http://schemas.microsoft.com/office/word/2010/wordprocessingShape" mc:Ignorable="w14 w15 wp14">
   <w:p>
     <w:pPr>
       <w:pStyle w:val="Cabealho"/>
@@ -4451,7 +4666,7 @@
 </file>
 
 <file path=word/styles.xml><?xml version="1.0" encoding="utf-8"?>
-<w:styles xmlns:mc="http://schemas.openxmlformats.org/markup-compatibility/2006" xmlns:r="http://schemas.openxmlformats.org/officeDocument/2006/relationships" xmlns:w="http://schemas.openxmlformats.org/wordprocessingml/2006/main" xmlns:w14="http://schemas.microsoft.com/office/word/2010/wordml" xmlns:w15="http://schemas.microsoft.com/office/word/2012/wordml" xmlns:w16se="http://schemas.microsoft.com/office/word/2015/wordml/symex" mc:Ignorable="w14 w15 w16se">
+<w:styles xmlns:mc="http://schemas.openxmlformats.org/markup-compatibility/2006" xmlns:r="http://schemas.openxmlformats.org/officeDocument/2006/relationships" xmlns:w="http://schemas.openxmlformats.org/wordprocessingml/2006/main" xmlns:w14="http://schemas.microsoft.com/office/word/2010/wordml" xmlns:w15="http://schemas.microsoft.com/office/word/2012/wordml" mc:Ignorable="w14 w15">
   <w:docDefaults>
     <w:rPrDefault>
       <w:rPr>
@@ -4461,7 +4676,7 @@
     </w:rPrDefault>
     <w:pPrDefault/>
   </w:docDefaults>
-  <w:latentStyles w:defLockedState="0" w:defUIPriority="99" w:defSemiHidden="0" w:defUnhideWhenUsed="0" w:defQFormat="0" w:count="372">
+  <w:latentStyles w:defLockedState="0" w:defUIPriority="99" w:defSemiHidden="0" w:defUnhideWhenUsed="0" w:defQFormat="0" w:count="371">
     <w:lsdException w:name="Normal" w:uiPriority="0" w:qFormat="1"/>
     <w:lsdException w:name="heading 1" w:uiPriority="9" w:qFormat="1"/>
     <w:lsdException w:name="heading 2" w:semiHidden="1" w:uiPriority="9" w:unhideWhenUsed="1" w:qFormat="1"/>
@@ -4833,7 +5048,6 @@
     <w:lsdException w:name="List Table 5 Dark Accent 6" w:uiPriority="50"/>
     <w:lsdException w:name="List Table 6 Colorful Accent 6" w:uiPriority="51"/>
     <w:lsdException w:name="List Table 7 Colorful Accent 6" w:uiPriority="52"/>
-    <w:lsdException w:name="Mention" w:semiHidden="1" w:unhideWhenUsed="1"/>
   </w:latentStyles>
   <w:style w:type="paragraph" w:default="1" w:styleId="Normal">
     <w:name w:val="Normal"/>
@@ -4937,6 +5151,7 @@
       <w:lang w:eastAsia="en-US"/>
     </w:rPr>
     <w:tblPr>
+      <w:tblInd w:w="0" w:type="dxa"/>
       <w:tblBorders>
         <w:top w:val="single" w:sz="4" w:space="0" w:color="auto"/>
         <w:left w:val="single" w:sz="4" w:space="0" w:color="auto"/>
@@ -4945,6 +5160,12 @@
         <w:insideH w:val="single" w:sz="4" w:space="0" w:color="auto"/>
         <w:insideV w:val="single" w:sz="4" w:space="0" w:color="auto"/>
       </w:tblBorders>
+      <w:tblCellMar>
+        <w:top w:w="0" w:type="dxa"/>
+        <w:left w:w="108" w:type="dxa"/>
+        <w:bottom w:w="0" w:type="dxa"/>
+        <w:right w:w="108" w:type="dxa"/>
+      </w:tblCellMar>
     </w:tblPr>
   </w:style>
 </w:styles>

</xml_diff>

<commit_message>
Atualização do Documento de Acompanhamento da OS4721.
</commit_message>
<xml_diff>
--- a/00_GESTAO_GERAL/05_ORDEM_SERVICO/01_OS4721/01_GESTAO/OS 4721 - Documento de Acompanhamento.docx
+++ b/00_GESTAO_GERAL/05_ORDEM_SERVICO/01_OS4721/01_GESTAO/OS 4721 - Documento de Acompanhamento.docx
@@ -1,6 +1,6 @@
 
 <file path=word/document.xml><?xml version="1.0" encoding="utf-8"?>
-<w:document xmlns:wpc="http://schemas.microsoft.com/office/word/2010/wordprocessingCanvas" xmlns:mc="http://schemas.openxmlformats.org/markup-compatibility/2006" xmlns:o="urn:schemas-microsoft-com:office:office" xmlns:r="http://schemas.openxmlformats.org/officeDocument/2006/relationships" xmlns:m="http://schemas.openxmlformats.org/officeDocument/2006/math" xmlns:v="urn:schemas-microsoft-com:vml" xmlns:wp14="http://schemas.microsoft.com/office/word/2010/wordprocessingDrawing" xmlns:wp="http://schemas.openxmlformats.org/drawingml/2006/wordprocessingDrawing" xmlns:w10="urn:schemas-microsoft-com:office:word" xmlns:w="http://schemas.openxmlformats.org/wordprocessingml/2006/main" xmlns:w14="http://schemas.microsoft.com/office/word/2010/wordml" xmlns:w15="http://schemas.microsoft.com/office/word/2012/wordml" xmlns:wpg="http://schemas.microsoft.com/office/word/2010/wordprocessingGroup" xmlns:wpi="http://schemas.microsoft.com/office/word/2010/wordprocessingInk" xmlns:wne="http://schemas.microsoft.com/office/word/2006/wordml" xmlns:wps="http://schemas.microsoft.com/office/word/2010/wordprocessingShape" mc:Ignorable="w14 w15 wp14">
+<w:document xmlns:wpc="http://schemas.microsoft.com/office/word/2010/wordprocessingCanvas" xmlns:cx="http://schemas.microsoft.com/office/drawing/2014/chartex" xmlns:cx1="http://schemas.microsoft.com/office/drawing/2015/9/8/chartex" xmlns:cx2="http://schemas.microsoft.com/office/drawing/2015/10/21/chartex" xmlns:mc="http://schemas.openxmlformats.org/markup-compatibility/2006" xmlns:o="urn:schemas-microsoft-com:office:office" xmlns:r="http://schemas.openxmlformats.org/officeDocument/2006/relationships" xmlns:m="http://schemas.openxmlformats.org/officeDocument/2006/math" xmlns:v="urn:schemas-microsoft-com:vml" xmlns:wp14="http://schemas.microsoft.com/office/word/2010/wordprocessingDrawing" xmlns:wp="http://schemas.openxmlformats.org/drawingml/2006/wordprocessingDrawing" xmlns:w10="urn:schemas-microsoft-com:office:word" xmlns:w="http://schemas.openxmlformats.org/wordprocessingml/2006/main" xmlns:w14="http://schemas.microsoft.com/office/word/2010/wordml" xmlns:w15="http://schemas.microsoft.com/office/word/2012/wordml" xmlns:w16se="http://schemas.microsoft.com/office/word/2015/wordml/symex" xmlns:wpg="http://schemas.microsoft.com/office/word/2010/wordprocessingGroup" xmlns:wpi="http://schemas.microsoft.com/office/word/2010/wordprocessingInk" xmlns:wne="http://schemas.microsoft.com/office/word/2006/wordml" xmlns:wps="http://schemas.microsoft.com/office/word/2010/wordprocessingShape" mc:Ignorable="w14 w15 w16se wp14">
   <w:body>
     <w:p>
       <w:pPr>
@@ -244,7 +244,23 @@
                 <w:sz w:val="24"/>
                 <w:szCs w:val="24"/>
               </w:rPr>
-              <w:t>OS para implementação dos casos de uso que especifica o processo de registro e manutenção dos parâmetros de Bancos; Agências Bancárias; Convênios da Arrecadação; Grupos de CNAE’s; Plano de Contas; Receitas e Transferências Constitucionais; Tipos de Pedidos de Áreas; Tipos de Pedidos de Documento e Ações; e Tipos de Rejeições dos Arquivos.</w:t>
+              <w:t xml:space="preserve">OS para implementação dos casos de uso que especifica o processo de registro e manutenção dos parâmetros de Bancos; Agências Bancárias; Convênios da Arrecadação; Grupos de </w:t>
+            </w:r>
+            <w:proofErr w:type="spellStart"/>
+            <w:r>
+              <w:rPr>
+                <w:sz w:val="24"/>
+                <w:szCs w:val="24"/>
+              </w:rPr>
+              <w:t>CNAE’s</w:t>
+            </w:r>
+            <w:proofErr w:type="spellEnd"/>
+            <w:r>
+              <w:rPr>
+                <w:sz w:val="24"/>
+                <w:szCs w:val="24"/>
+              </w:rPr>
+              <w:t>; Plano de Contas; Receitas e Transferências Constitucionais; Tipos de Pedidos de Áreas; Tipos de Pedidos de Documento e Ações; e Tipos de Rejeições dos Arquivos.</w:t>
             </w:r>
           </w:p>
         </w:tc>
@@ -530,6 +546,7 @@
         <w:tc>
           <w:tcPr>
             <w:tcW w:w="1417" w:type="dxa"/>
+            <w:vAlign w:val="center"/>
           </w:tcPr>
           <w:p>
             <w:pPr>
@@ -552,22 +569,30 @@
         <w:tc>
           <w:tcPr>
             <w:tcW w:w="1417" w:type="dxa"/>
-          </w:tcPr>
-          <w:p>
-            <w:pPr>
-              <w:spacing w:after="0"/>
-              <w:jc w:val="center"/>
-              <w:rPr>
-                <w:sz w:val="24"/>
-                <w:szCs w:val="24"/>
-              </w:rPr>
-            </w:pPr>
-            <w:r>
-              <w:rPr>
-                <w:sz w:val="24"/>
-                <w:szCs w:val="24"/>
-              </w:rPr>
-              <w:t>126 Dias</w:t>
+            <w:vAlign w:val="center"/>
+          </w:tcPr>
+          <w:p>
+            <w:pPr>
+              <w:spacing w:after="0"/>
+              <w:jc w:val="center"/>
+              <w:rPr>
+                <w:sz w:val="24"/>
+                <w:szCs w:val="24"/>
+              </w:rPr>
+            </w:pPr>
+            <w:r>
+              <w:rPr>
+                <w:sz w:val="24"/>
+                <w:szCs w:val="24"/>
+              </w:rPr>
+              <w:t>176</w:t>
+            </w:r>
+            <w:r>
+              <w:rPr>
+                <w:sz w:val="24"/>
+                <w:szCs w:val="24"/>
+              </w:rPr>
+              <w:t xml:space="preserve"> Dias</w:t>
             </w:r>
           </w:p>
         </w:tc>
@@ -583,6 +608,13 @@
                 <w:szCs w:val="24"/>
               </w:rPr>
             </w:pPr>
+            <w:r>
+              <w:rPr>
+                <w:sz w:val="24"/>
+                <w:szCs w:val="24"/>
+              </w:rPr>
+              <w:t>Acréscimo de 60 dias corridos.</w:t>
+            </w:r>
           </w:p>
         </w:tc>
       </w:tr>
@@ -813,8 +845,13 @@
               <w:spacing w:after="0"/>
             </w:pPr>
             <w:r>
-              <w:t>Parametrizar Grupos de CNAE’s</w:t>
-            </w:r>
+              <w:t xml:space="preserve">Parametrizar Grupos de </w:t>
+            </w:r>
+            <w:proofErr w:type="spellStart"/>
+            <w:r>
+              <w:t>CNAE’s</w:t>
+            </w:r>
+            <w:proofErr w:type="spellEnd"/>
           </w:p>
         </w:tc>
       </w:tr>
@@ -1058,8 +1095,6 @@
               </w:rPr>
               <w:t>Entregue</w:t>
             </w:r>
-            <w:bookmarkStart w:id="0" w:name="_GoBack"/>
-            <w:bookmarkEnd w:id="0"/>
           </w:p>
         </w:tc>
       </w:tr>
@@ -1495,7 +1530,21 @@
               <w:spacing w:after="0"/>
             </w:pPr>
             <w:r>
-              <w:t>25/05/16</w:t>
+              <w:t>2</w:t>
+            </w:r>
+            <w:r>
+              <w:t>4</w:t>
+            </w:r>
+            <w:bookmarkStart w:id="0" w:name="_GoBack"/>
+            <w:bookmarkEnd w:id="0"/>
+            <w:r>
+              <w:t>/0</w:t>
+            </w:r>
+            <w:r>
+              <w:t>7</w:t>
+            </w:r>
+            <w:r>
+              <w:t>/16</w:t>
             </w:r>
           </w:p>
         </w:tc>
@@ -1508,13 +1557,13 @@
               <w:spacing w:after="0"/>
             </w:pPr>
             <w:r>
-              <w:t>10</w:t>
+              <w:t>25</w:t>
             </w:r>
             <w:r>
               <w:t>/0</w:t>
             </w:r>
             <w:r>
-              <w:t>6</w:t>
+              <w:t>7</w:t>
             </w:r>
             <w:r>
               <w:t>/16</w:t>
@@ -1566,7 +1615,7 @@
               <w:spacing w:after="0"/>
             </w:pPr>
             <w:r>
-              <w:t>24/06/16</w:t>
+              <w:t>08/08/16</w:t>
             </w:r>
           </w:p>
         </w:tc>
@@ -1579,15 +1628,6 @@
             <w:pPr>
               <w:spacing w:after="0"/>
             </w:pPr>
-            <w:r>
-              <w:t>2</w:t>
-            </w:r>
-            <w:r>
-              <w:t>3</w:t>
-            </w:r>
-            <w:r>
-              <w:t>/06/16</w:t>
-            </w:r>
           </w:p>
         </w:tc>
         <w:tc>
@@ -1602,33 +1642,27 @@
                 <w:szCs w:val="20"/>
               </w:rPr>
             </w:pPr>
-            <w:r>
+          </w:p>
+        </w:tc>
+      </w:tr>
+      <w:tr>
+        <w:tc>
+          <w:tcPr>
+            <w:tcW w:w="1984" w:type="dxa"/>
+            <w:vAlign w:val="center"/>
+          </w:tcPr>
+          <w:p>
+            <w:pPr>
+              <w:spacing w:after="0"/>
               <w:rPr>
                 <w:szCs w:val="20"/>
               </w:rPr>
-              <w:t>Termo de Recebimento da OS</w:t>
-            </w:r>
-          </w:p>
-        </w:tc>
-      </w:tr>
-      <w:tr>
-        <w:tc>
-          <w:tcPr>
-            <w:tcW w:w="1984" w:type="dxa"/>
-            <w:vAlign w:val="center"/>
-          </w:tcPr>
-          <w:p>
-            <w:pPr>
-              <w:spacing w:after="0"/>
+            </w:pPr>
+            <w:r>
               <w:rPr>
                 <w:szCs w:val="20"/>
               </w:rPr>
-            </w:pPr>
-            <w:r>
-              <w:rPr>
-                <w:szCs w:val="20"/>
-              </w:rPr>
-              <w:t>Devolvida</w:t>
+              <w:t>Aceite</w:t>
             </w:r>
           </w:p>
         </w:tc>
@@ -1642,7 +1676,7 @@
               <w:spacing w:after="0"/>
             </w:pPr>
             <w:r>
-              <w:t>19/07/16</w:t>
+              <w:t>02/09/16</w:t>
             </w:r>
           </w:p>
         </w:tc>
@@ -1655,22 +1689,20 @@
             <w:pPr>
               <w:spacing w:after="0"/>
             </w:pPr>
-            <w:r>
-              <w:t>19/07/16</w:t>
-            </w:r>
           </w:p>
         </w:tc>
         <w:tc>
           <w:tcPr>
             <w:tcW w:w="4819" w:type="dxa"/>
-          </w:tcPr>
-          <w:p>
-            <w:pPr>
-              <w:spacing w:after="0"/>
-            </w:pPr>
-            <w:r>
-              <w:t>Acompanhamento da OS</w:t>
-            </w:r>
+            <w:vAlign w:val="center"/>
+          </w:tcPr>
+          <w:p>
+            <w:pPr>
+              <w:spacing w:after="0"/>
+              <w:rPr>
+                <w:szCs w:val="20"/>
+              </w:rPr>
+            </w:pPr>
           </w:p>
         </w:tc>
       </w:tr>
@@ -1691,7 +1723,7 @@
               <w:rPr>
                 <w:szCs w:val="20"/>
               </w:rPr>
-              <w:t>Entrega</w:t>
+              <w:t>Termino</w:t>
             </w:r>
           </w:p>
         </w:tc>
@@ -1705,7 +1737,7 @@
               <w:spacing w:after="0"/>
             </w:pPr>
             <w:r>
-              <w:t>25/07/16</w:t>
+              <w:t>12/09/16</w:t>
             </w:r>
           </w:p>
         </w:tc>
@@ -1718,22 +1750,20 @@
             <w:pPr>
               <w:spacing w:after="0"/>
             </w:pPr>
-            <w:r>
-              <w:t>25/07/16</w:t>
-            </w:r>
           </w:p>
         </w:tc>
         <w:tc>
           <w:tcPr>
             <w:tcW w:w="4819" w:type="dxa"/>
-          </w:tcPr>
-          <w:p>
-            <w:pPr>
-              <w:spacing w:after="0"/>
-            </w:pPr>
-            <w:r>
-              <w:t>Acompanhamento da OS</w:t>
-            </w:r>
+            <w:vAlign w:val="center"/>
+          </w:tcPr>
+          <w:p>
+            <w:pPr>
+              <w:spacing w:after="0"/>
+              <w:rPr>
+                <w:szCs w:val="20"/>
+              </w:rPr>
+            </w:pPr>
           </w:p>
         </w:tc>
       </w:tr>
@@ -1754,7 +1784,7 @@
               <w:rPr>
                 <w:szCs w:val="20"/>
               </w:rPr>
-              <w:t>Recebimento</w:t>
+              <w:t>Garantia</w:t>
             </w:r>
           </w:p>
         </w:tc>
@@ -1768,16 +1798,7 @@
               <w:spacing w:after="0"/>
             </w:pPr>
             <w:r>
-              <w:t>04</w:t>
-            </w:r>
-            <w:r>
-              <w:t>/0</w:t>
-            </w:r>
-            <w:r>
-              <w:t>8</w:t>
-            </w:r>
-            <w:r>
-              <w:t>/16</w:t>
+              <w:t>05/09/16</w:t>
             </w:r>
           </w:p>
         </w:tc>
@@ -1824,7 +1845,7 @@
               <w:rPr>
                 <w:szCs w:val="20"/>
               </w:rPr>
-              <w:t>Aceite</w:t>
+              <w:t>Fim da Garantia</w:t>
             </w:r>
           </w:p>
         </w:tc>
@@ -1838,157 +1859,7 @@
               <w:spacing w:after="0"/>
             </w:pPr>
             <w:r>
-              <w:t>22</w:t>
-            </w:r>
-            <w:r>
-              <w:t>/0</w:t>
-            </w:r>
-            <w:r>
-              <w:t>8</w:t>
-            </w:r>
-            <w:r>
-              <w:t>/16</w:t>
-            </w:r>
-          </w:p>
-        </w:tc>
-        <w:tc>
-          <w:tcPr>
-            <w:tcW w:w="1134" w:type="dxa"/>
-            <w:vAlign w:val="center"/>
-          </w:tcPr>
-          <w:p>
-            <w:pPr>
-              <w:spacing w:after="0"/>
-            </w:pPr>
-          </w:p>
-        </w:tc>
-        <w:tc>
-          <w:tcPr>
-            <w:tcW w:w="4819" w:type="dxa"/>
-            <w:vAlign w:val="center"/>
-          </w:tcPr>
-          <w:p>
-            <w:pPr>
-              <w:spacing w:after="0"/>
-              <w:rPr>
-                <w:szCs w:val="20"/>
-              </w:rPr>
-            </w:pPr>
-          </w:p>
-        </w:tc>
-      </w:tr>
-      <w:tr>
-        <w:tc>
-          <w:tcPr>
-            <w:tcW w:w="1984" w:type="dxa"/>
-            <w:vAlign w:val="center"/>
-          </w:tcPr>
-          <w:p>
-            <w:pPr>
-              <w:spacing w:after="0"/>
-              <w:rPr>
-                <w:szCs w:val="20"/>
-              </w:rPr>
-            </w:pPr>
-            <w:r>
-              <w:rPr>
-                <w:szCs w:val="20"/>
-              </w:rPr>
-              <w:lastRenderedPageBreak/>
-              <w:t>Garantia</w:t>
-            </w:r>
-          </w:p>
-        </w:tc>
-        <w:tc>
-          <w:tcPr>
-            <w:tcW w:w="1134" w:type="dxa"/>
-            <w:gridSpan w:val="2"/>
-          </w:tcPr>
-          <w:p>
-            <w:pPr>
-              <w:spacing w:after="0"/>
-            </w:pPr>
-            <w:r>
-              <w:t>23</w:t>
-            </w:r>
-            <w:r>
-              <w:t>/0</w:t>
-            </w:r>
-            <w:r>
-              <w:t>8</w:t>
-            </w:r>
-            <w:r>
-              <w:t>/16</w:t>
-            </w:r>
-          </w:p>
-        </w:tc>
-        <w:tc>
-          <w:tcPr>
-            <w:tcW w:w="1134" w:type="dxa"/>
-            <w:vAlign w:val="center"/>
-          </w:tcPr>
-          <w:p>
-            <w:pPr>
-              <w:spacing w:after="0"/>
-            </w:pPr>
-          </w:p>
-        </w:tc>
-        <w:tc>
-          <w:tcPr>
-            <w:tcW w:w="4819" w:type="dxa"/>
-            <w:vAlign w:val="center"/>
-          </w:tcPr>
-          <w:p>
-            <w:pPr>
-              <w:spacing w:after="0"/>
-              <w:rPr>
-                <w:szCs w:val="20"/>
-              </w:rPr>
-            </w:pPr>
-          </w:p>
-        </w:tc>
-      </w:tr>
-      <w:tr>
-        <w:tc>
-          <w:tcPr>
-            <w:tcW w:w="1984" w:type="dxa"/>
-            <w:vAlign w:val="center"/>
-          </w:tcPr>
-          <w:p>
-            <w:pPr>
-              <w:spacing w:after="0"/>
-              <w:rPr>
-                <w:szCs w:val="20"/>
-              </w:rPr>
-            </w:pPr>
-            <w:r>
-              <w:rPr>
-                <w:szCs w:val="20"/>
-              </w:rPr>
-              <w:t>Fim da Garantia</w:t>
-            </w:r>
-          </w:p>
-        </w:tc>
-        <w:tc>
-          <w:tcPr>
-            <w:tcW w:w="1134" w:type="dxa"/>
-            <w:gridSpan w:val="2"/>
-          </w:tcPr>
-          <w:p>
-            <w:pPr>
-              <w:spacing w:after="0"/>
-            </w:pPr>
-            <w:r>
-              <w:t>20</w:t>
-            </w:r>
-            <w:r>
-              <w:t>/0</w:t>
-            </w:r>
-            <w:r>
-              <w:t>2</w:t>
-            </w:r>
-            <w:r>
-              <w:t>/17</w:t>
+              <w:t>04/03/17</w:t>
             </w:r>
           </w:p>
         </w:tc>
@@ -2464,6 +2335,50 @@
               <w:spacing w:after="0"/>
             </w:pPr>
             <w:r>
+              <w:t>28/06/16</w:t>
+            </w:r>
+          </w:p>
+        </w:tc>
+        <w:tc>
+          <w:tcPr>
+            <w:tcW w:w="5102" w:type="dxa"/>
+          </w:tcPr>
+          <w:p>
+            <w:pPr>
+              <w:spacing w:after="0"/>
+            </w:pPr>
+            <w:r>
+              <w:t xml:space="preserve">Ciclo de Testes do CIAT. </w:t>
+            </w:r>
+            <w:r>
+              <w:t>Foram encontrados 15 Inconformidade durantes o Ciclo de Testes, sendo 13 Não Graves e 4 Graves.</w:t>
+            </w:r>
+          </w:p>
+        </w:tc>
+        <w:tc>
+          <w:tcPr>
+            <w:tcW w:w="2835" w:type="dxa"/>
+          </w:tcPr>
+          <w:p>
+            <w:pPr>
+              <w:spacing w:after="0"/>
+            </w:pPr>
+            <w:r>
+              <w:t>CIAT - João Paulo</w:t>
+            </w:r>
+          </w:p>
+        </w:tc>
+      </w:tr>
+      <w:tr>
+        <w:tc>
+          <w:tcPr>
+            <w:tcW w:w="1134" w:type="dxa"/>
+          </w:tcPr>
+          <w:p>
+            <w:pPr>
+              <w:spacing w:after="0"/>
+            </w:pPr>
+            <w:r>
               <w:t>19/07/16</w:t>
             </w:r>
           </w:p>
@@ -2505,6 +2420,74 @@
               <w:spacing w:after="0"/>
             </w:pPr>
             <w:r>
+              <w:t>20/07/16</w:t>
+            </w:r>
+          </w:p>
+        </w:tc>
+        <w:tc>
+          <w:tcPr>
+            <w:tcW w:w="5102" w:type="dxa"/>
+          </w:tcPr>
+          <w:p>
+            <w:pPr>
+              <w:spacing w:after="0"/>
+            </w:pPr>
+            <w:r>
+              <w:t xml:space="preserve">Revisão das Inconformidades encontradas no Ciclo de Testes do CIAT. </w:t>
+            </w:r>
+            <w:r>
+              <w:t xml:space="preserve">Foram </w:t>
+            </w:r>
+            <w:r>
+              <w:t>reconhecidas</w:t>
+            </w:r>
+            <w:r>
+              <w:t xml:space="preserve"> </w:t>
+            </w:r>
+            <w:r>
+              <w:t>pela NT Consult 7</w:t>
+            </w:r>
+            <w:r>
+              <w:t xml:space="preserve"> Inconformidade, sendo </w:t>
+            </w:r>
+            <w:r>
+              <w:t>4</w:t>
+            </w:r>
+            <w:r>
+              <w:t xml:space="preserve"> Não Graves e </w:t>
+            </w:r>
+            <w:r>
+              <w:t>3</w:t>
+            </w:r>
+            <w:r>
+              <w:t xml:space="preserve"> Graves.</w:t>
+            </w:r>
+          </w:p>
+        </w:tc>
+        <w:tc>
+          <w:tcPr>
+            <w:tcW w:w="2835" w:type="dxa"/>
+          </w:tcPr>
+          <w:p>
+            <w:pPr>
+              <w:spacing w:after="0"/>
+            </w:pPr>
+            <w:r>
+              <w:t>CIAT - João Paulo</w:t>
+            </w:r>
+          </w:p>
+        </w:tc>
+      </w:tr>
+      <w:tr>
+        <w:tc>
+          <w:tcPr>
+            <w:tcW w:w="1134" w:type="dxa"/>
+          </w:tcPr>
+          <w:p>
+            <w:pPr>
+              <w:spacing w:after="0"/>
+            </w:pPr>
+            <w:r>
               <w:t>25/07/16</w:t>
             </w:r>
           </w:p>
@@ -2531,7 +2514,13 @@
               <w:spacing w:after="0"/>
             </w:pPr>
             <w:r>
-              <w:t>NTC – Rodrigo Borges</w:t>
+              <w:t xml:space="preserve">NTC </w:t>
+            </w:r>
+            <w:r>
+              <w:t>-</w:t>
+            </w:r>
+            <w:r>
+              <w:t xml:space="preserve"> Rodrigo Borges</w:t>
             </w:r>
           </w:p>
         </w:tc>
@@ -2729,10 +2718,10 @@
             <w:pPr>
               <w:spacing w:after="0"/>
               <w:jc w:val="center"/>
-              <w:rPr>
-                <w:b/>
-              </w:rPr>
-            </w:pPr>
+            </w:pPr>
+            <w:r>
+              <w:t>CIAT</w:t>
+            </w:r>
           </w:p>
         </w:tc>
         <w:tc>
@@ -2745,10 +2734,16 @@
             <w:pPr>
               <w:spacing w:after="0"/>
               <w:jc w:val="center"/>
-              <w:rPr>
-                <w:b/>
-              </w:rPr>
-            </w:pPr>
+            </w:pPr>
+            <w:r>
+              <w:t>1</w:t>
+            </w:r>
+            <w:r>
+              <w:t>0/06/</w:t>
+            </w:r>
+            <w:r>
+              <w:t>16</w:t>
+            </w:r>
           </w:p>
         </w:tc>
         <w:tc>
@@ -2761,10 +2756,10 @@
             <w:pPr>
               <w:spacing w:after="0"/>
               <w:jc w:val="center"/>
-              <w:rPr>
-                <w:b/>
-              </w:rPr>
-            </w:pPr>
+            </w:pPr>
+            <w:r>
+              <w:t>28/06/16</w:t>
+            </w:r>
           </w:p>
         </w:tc>
         <w:tc>
@@ -2777,10 +2772,10 @@
             <w:pPr>
               <w:spacing w:after="0"/>
               <w:jc w:val="center"/>
-              <w:rPr>
-                <w:b/>
-              </w:rPr>
-            </w:pPr>
+            </w:pPr>
+            <w:r>
+              <w:t>4</w:t>
+            </w:r>
           </w:p>
         </w:tc>
         <w:tc>
@@ -2793,10 +2788,10 @@
             <w:pPr>
               <w:spacing w:after="0"/>
               <w:jc w:val="center"/>
-              <w:rPr>
-                <w:b/>
-              </w:rPr>
-            </w:pPr>
+            </w:pPr>
+            <w:r>
+              <w:t>3</w:t>
+            </w:r>
           </w:p>
         </w:tc>
       </w:tr>
@@ -2811,9 +2806,6 @@
             <w:pPr>
               <w:spacing w:after="0"/>
               <w:jc w:val="center"/>
-              <w:rPr>
-                <w:b/>
-              </w:rPr>
             </w:pPr>
           </w:p>
         </w:tc>
@@ -2827,9 +2819,6 @@
             <w:pPr>
               <w:spacing w:after="0"/>
               <w:jc w:val="center"/>
-              <w:rPr>
-                <w:b/>
-              </w:rPr>
             </w:pPr>
           </w:p>
         </w:tc>
@@ -2843,9 +2832,6 @@
             <w:pPr>
               <w:spacing w:after="0"/>
               <w:jc w:val="center"/>
-              <w:rPr>
-                <w:b/>
-              </w:rPr>
             </w:pPr>
           </w:p>
         </w:tc>
@@ -2859,9 +2845,6 @@
             <w:pPr>
               <w:spacing w:after="0"/>
               <w:jc w:val="center"/>
-              <w:rPr>
-                <w:b/>
-              </w:rPr>
             </w:pPr>
           </w:p>
         </w:tc>
@@ -2875,9 +2858,6 @@
             <w:pPr>
               <w:spacing w:after="0"/>
               <w:jc w:val="center"/>
-              <w:rPr>
-                <w:b/>
-              </w:rPr>
             </w:pPr>
           </w:p>
         </w:tc>
@@ -2893,9 +2873,6 @@
             <w:pPr>
               <w:spacing w:after="0"/>
               <w:jc w:val="center"/>
-              <w:rPr>
-                <w:b/>
-              </w:rPr>
             </w:pPr>
           </w:p>
         </w:tc>
@@ -2909,9 +2886,6 @@
             <w:pPr>
               <w:spacing w:after="0"/>
               <w:jc w:val="center"/>
-              <w:rPr>
-                <w:b/>
-              </w:rPr>
             </w:pPr>
           </w:p>
         </w:tc>
@@ -2925,9 +2899,6 @@
             <w:pPr>
               <w:spacing w:after="0"/>
               <w:jc w:val="center"/>
-              <w:rPr>
-                <w:b/>
-              </w:rPr>
             </w:pPr>
           </w:p>
         </w:tc>
@@ -2941,9 +2912,6 @@
             <w:pPr>
               <w:spacing w:after="0"/>
               <w:jc w:val="center"/>
-              <w:rPr>
-                <w:b/>
-              </w:rPr>
             </w:pPr>
           </w:p>
         </w:tc>
@@ -2957,9 +2925,6 @@
             <w:pPr>
               <w:spacing w:after="0"/>
               <w:jc w:val="center"/>
-              <w:rPr>
-                <w:b/>
-              </w:rPr>
             </w:pPr>
           </w:p>
         </w:tc>
@@ -4311,22 +4276,6 @@
     </w:p>
     <w:p>
       <w:pPr>
-        <w:spacing w:after="0"/>
-        <w:rPr>
-          <w:sz w:val="16"/>
-          <w:szCs w:val="16"/>
-        </w:rPr>
-      </w:pPr>
-      <w:r>
-        <w:rPr>
-          <w:sz w:val="16"/>
-          <w:szCs w:val="16"/>
-        </w:rPr>
-        <w:br w:type="page"/>
-      </w:r>
-    </w:p>
-    <w:p>
-      <w:pPr>
         <w:rPr>
           <w:b/>
           <w:sz w:val="24"/>
@@ -4339,13 +4288,24 @@
           <w:sz w:val="24"/>
           <w:szCs w:val="24"/>
         </w:rPr>
-        <w:lastRenderedPageBreak/>
         <w:t>Justificativas e Observações:</w:t>
       </w:r>
     </w:p>
     <w:p>
       <w:r>
-        <w:t>Não se aplica.</w:t>
+        <w:t xml:space="preserve">Acréscimo de 60 dias corridos </w:t>
+      </w:r>
+      <w:r>
+        <w:t>no prazo para termino desta OS como carência de ajustes de processo por se</w:t>
+      </w:r>
+      <w:r>
+        <w:t xml:space="preserve"> </w:t>
+      </w:r>
+      <w:r>
+        <w:t xml:space="preserve">a </w:t>
+      </w:r>
+      <w:r>
+        <w:t>primeira OS.</w:t>
       </w:r>
     </w:p>
     <w:p/>
@@ -4363,8 +4323,18 @@
           <w:sz w:val="24"/>
           <w:szCs w:val="24"/>
         </w:rPr>
-        <w:t>Sanções a Aplicar</w:t>
+        <w:t xml:space="preserve">Sanções </w:t>
       </w:r>
+      <w:proofErr w:type="gramStart"/>
+      <w:r>
+        <w:rPr>
+          <w:b/>
+          <w:sz w:val="24"/>
+          <w:szCs w:val="24"/>
+        </w:rPr>
+        <w:t>a Aplicar</w:t>
+      </w:r>
+      <w:proofErr w:type="gramEnd"/>
       <w:r>
         <w:rPr>
           <w:b/>
@@ -4405,7 +4375,7 @@
 </file>
 
 <file path=word/endnotes.xml><?xml version="1.0" encoding="utf-8"?>
-<w:endnotes xmlns:wpc="http://schemas.microsoft.com/office/word/2010/wordprocessingCanvas" xmlns:mc="http://schemas.openxmlformats.org/markup-compatibility/2006" xmlns:o="urn:schemas-microsoft-com:office:office" xmlns:r="http://schemas.openxmlformats.org/officeDocument/2006/relationships" xmlns:m="http://schemas.openxmlformats.org/officeDocument/2006/math" xmlns:v="urn:schemas-microsoft-com:vml" xmlns:wp14="http://schemas.microsoft.com/office/word/2010/wordprocessingDrawing" xmlns:wp="http://schemas.openxmlformats.org/drawingml/2006/wordprocessingDrawing" xmlns:w10="urn:schemas-microsoft-com:office:word" xmlns:w="http://schemas.openxmlformats.org/wordprocessingml/2006/main" xmlns:w14="http://schemas.microsoft.com/office/word/2010/wordml" xmlns:w15="http://schemas.microsoft.com/office/word/2012/wordml" xmlns:wpg="http://schemas.microsoft.com/office/word/2010/wordprocessingGroup" xmlns:wpi="http://schemas.microsoft.com/office/word/2010/wordprocessingInk" xmlns:wne="http://schemas.microsoft.com/office/word/2006/wordml" xmlns:wps="http://schemas.microsoft.com/office/word/2010/wordprocessingShape" mc:Ignorable="w14 w15 wp14">
+<w:endnotes xmlns:wpc="http://schemas.microsoft.com/office/word/2010/wordprocessingCanvas" xmlns:cx="http://schemas.microsoft.com/office/drawing/2014/chartex" xmlns:cx1="http://schemas.microsoft.com/office/drawing/2015/9/8/chartex" xmlns:cx2="http://schemas.microsoft.com/office/drawing/2015/10/21/chartex" xmlns:mc="http://schemas.openxmlformats.org/markup-compatibility/2006" xmlns:o="urn:schemas-microsoft-com:office:office" xmlns:r="http://schemas.openxmlformats.org/officeDocument/2006/relationships" xmlns:m="http://schemas.openxmlformats.org/officeDocument/2006/math" xmlns:v="urn:schemas-microsoft-com:vml" xmlns:wp14="http://schemas.microsoft.com/office/word/2010/wordprocessingDrawing" xmlns:wp="http://schemas.openxmlformats.org/drawingml/2006/wordprocessingDrawing" xmlns:w10="urn:schemas-microsoft-com:office:word" xmlns:w="http://schemas.openxmlformats.org/wordprocessingml/2006/main" xmlns:w14="http://schemas.microsoft.com/office/word/2010/wordml" xmlns:w15="http://schemas.microsoft.com/office/word/2012/wordml" xmlns:w16se="http://schemas.microsoft.com/office/word/2015/wordml/symex" xmlns:wpg="http://schemas.microsoft.com/office/word/2010/wordprocessingGroup" xmlns:wpi="http://schemas.microsoft.com/office/word/2010/wordprocessingInk" xmlns:wne="http://schemas.microsoft.com/office/word/2006/wordml" xmlns:wps="http://schemas.microsoft.com/office/word/2010/wordprocessingShape" mc:Ignorable="w14 w15 w16se wp14">
   <w:endnote w:type="separator" w:id="-1">
     <w:p>
       <w:r>
@@ -4424,7 +4394,7 @@
 </file>
 
 <file path=word/footer1.xml><?xml version="1.0" encoding="utf-8"?>
-<w:ftr xmlns:wpc="http://schemas.microsoft.com/office/word/2010/wordprocessingCanvas" xmlns:mc="http://schemas.openxmlformats.org/markup-compatibility/2006" xmlns:o="urn:schemas-microsoft-com:office:office" xmlns:r="http://schemas.openxmlformats.org/officeDocument/2006/relationships" xmlns:m="http://schemas.openxmlformats.org/officeDocument/2006/math" xmlns:v="urn:schemas-microsoft-com:vml" xmlns:wp14="http://schemas.microsoft.com/office/word/2010/wordprocessingDrawing" xmlns:wp="http://schemas.openxmlformats.org/drawingml/2006/wordprocessingDrawing" xmlns:w10="urn:schemas-microsoft-com:office:word" xmlns:w="http://schemas.openxmlformats.org/wordprocessingml/2006/main" xmlns:w14="http://schemas.microsoft.com/office/word/2010/wordml" xmlns:w15="http://schemas.microsoft.com/office/word/2012/wordml" xmlns:wpg="http://schemas.microsoft.com/office/word/2010/wordprocessingGroup" xmlns:wpi="http://schemas.microsoft.com/office/word/2010/wordprocessingInk" xmlns:wne="http://schemas.microsoft.com/office/word/2006/wordml" xmlns:wps="http://schemas.microsoft.com/office/word/2010/wordprocessingShape" mc:Ignorable="w14 w15 wp14">
+<w:ftr xmlns:wpc="http://schemas.microsoft.com/office/word/2010/wordprocessingCanvas" xmlns:cx="http://schemas.microsoft.com/office/drawing/2014/chartex" xmlns:cx1="http://schemas.microsoft.com/office/drawing/2015/9/8/chartex" xmlns:cx2="http://schemas.microsoft.com/office/drawing/2015/10/21/chartex" xmlns:mc="http://schemas.openxmlformats.org/markup-compatibility/2006" xmlns:o="urn:schemas-microsoft-com:office:office" xmlns:r="http://schemas.openxmlformats.org/officeDocument/2006/relationships" xmlns:m="http://schemas.openxmlformats.org/officeDocument/2006/math" xmlns:v="urn:schemas-microsoft-com:vml" xmlns:wp14="http://schemas.microsoft.com/office/word/2010/wordprocessingDrawing" xmlns:wp="http://schemas.openxmlformats.org/drawingml/2006/wordprocessingDrawing" xmlns:w10="urn:schemas-microsoft-com:office:word" xmlns:w="http://schemas.openxmlformats.org/wordprocessingml/2006/main" xmlns:w14="http://schemas.microsoft.com/office/word/2010/wordml" xmlns:w15="http://schemas.microsoft.com/office/word/2012/wordml" xmlns:w16se="http://schemas.microsoft.com/office/word/2015/wordml/symex" xmlns:wpg="http://schemas.microsoft.com/office/word/2010/wordprocessingGroup" xmlns:wpi="http://schemas.microsoft.com/office/word/2010/wordprocessingInk" xmlns:wne="http://schemas.microsoft.com/office/word/2006/wordml" xmlns:wps="http://schemas.microsoft.com/office/word/2010/wordprocessingShape" mc:Ignorable="w14 w15 w16se wp14">
   <w:p>
     <w:pPr>
       <w:pStyle w:val="Rodap"/>
@@ -4455,7 +4425,7 @@
         <w:rStyle w:val="Nmerodepgina"/>
         <w:noProof/>
       </w:rPr>
-      <w:t>5</w:t>
+      <w:t>3</w:t>
     </w:r>
     <w:r>
       <w:rPr>
@@ -4496,7 +4466,7 @@
         <v:shape id="_x0000_s2051" type="#_x0000_t75" style="position:absolute;margin-left:275.05pt;margin-top:-9.15pt;width:211.25pt;height:35.9pt;z-index:251656704">
           <v:imagedata r:id="rId1" o:title=""/>
         </v:shape>
-        <o:OLEObject Type="Embed" ProgID="PBrush" ShapeID="_x0000_s2051" DrawAspect="Content" ObjectID="_1530950938" r:id="rId2"/>
+        <o:OLEObject Type="Embed" ProgID="PBrush" ShapeID="_x0000_s2051" DrawAspect="Content" ObjectID="_1532183447" r:id="rId2"/>
       </w:object>
     </w:r>
   </w:p>
@@ -4504,7 +4474,7 @@
 </file>
 
 <file path=word/footnotes.xml><?xml version="1.0" encoding="utf-8"?>
-<w:footnotes xmlns:wpc="http://schemas.microsoft.com/office/word/2010/wordprocessingCanvas" xmlns:mc="http://schemas.openxmlformats.org/markup-compatibility/2006" xmlns:o="urn:schemas-microsoft-com:office:office" xmlns:r="http://schemas.openxmlformats.org/officeDocument/2006/relationships" xmlns:m="http://schemas.openxmlformats.org/officeDocument/2006/math" xmlns:v="urn:schemas-microsoft-com:vml" xmlns:wp14="http://schemas.microsoft.com/office/word/2010/wordprocessingDrawing" xmlns:wp="http://schemas.openxmlformats.org/drawingml/2006/wordprocessingDrawing" xmlns:w10="urn:schemas-microsoft-com:office:word" xmlns:w="http://schemas.openxmlformats.org/wordprocessingml/2006/main" xmlns:w14="http://schemas.microsoft.com/office/word/2010/wordml" xmlns:w15="http://schemas.microsoft.com/office/word/2012/wordml" xmlns:wpg="http://schemas.microsoft.com/office/word/2010/wordprocessingGroup" xmlns:wpi="http://schemas.microsoft.com/office/word/2010/wordprocessingInk" xmlns:wne="http://schemas.microsoft.com/office/word/2006/wordml" xmlns:wps="http://schemas.microsoft.com/office/word/2010/wordprocessingShape" mc:Ignorable="w14 w15 wp14">
+<w:footnotes xmlns:wpc="http://schemas.microsoft.com/office/word/2010/wordprocessingCanvas" xmlns:cx="http://schemas.microsoft.com/office/drawing/2014/chartex" xmlns:cx1="http://schemas.microsoft.com/office/drawing/2015/9/8/chartex" xmlns:cx2="http://schemas.microsoft.com/office/drawing/2015/10/21/chartex" xmlns:mc="http://schemas.openxmlformats.org/markup-compatibility/2006" xmlns:o="urn:schemas-microsoft-com:office:office" xmlns:r="http://schemas.openxmlformats.org/officeDocument/2006/relationships" xmlns:m="http://schemas.openxmlformats.org/officeDocument/2006/math" xmlns:v="urn:schemas-microsoft-com:vml" xmlns:wp14="http://schemas.microsoft.com/office/word/2010/wordprocessingDrawing" xmlns:wp="http://schemas.openxmlformats.org/drawingml/2006/wordprocessingDrawing" xmlns:w10="urn:schemas-microsoft-com:office:word" xmlns:w="http://schemas.openxmlformats.org/wordprocessingml/2006/main" xmlns:w14="http://schemas.microsoft.com/office/word/2010/wordml" xmlns:w15="http://schemas.microsoft.com/office/word/2012/wordml" xmlns:w16se="http://schemas.microsoft.com/office/word/2015/wordml/symex" xmlns:wpg="http://schemas.microsoft.com/office/word/2010/wordprocessingGroup" xmlns:wpi="http://schemas.microsoft.com/office/word/2010/wordprocessingInk" xmlns:wne="http://schemas.microsoft.com/office/word/2006/wordml" xmlns:wps="http://schemas.microsoft.com/office/word/2010/wordprocessingShape" mc:Ignorable="w14 w15 w16se wp14">
   <w:footnote w:type="separator" w:id="-1">
     <w:p>
       <w:r>
@@ -4523,7 +4493,7 @@
 </file>
 
 <file path=word/header1.xml><?xml version="1.0" encoding="utf-8"?>
-<w:hdr xmlns:wpc="http://schemas.microsoft.com/office/word/2010/wordprocessingCanvas" xmlns:mc="http://schemas.openxmlformats.org/markup-compatibility/2006" xmlns:o="urn:schemas-microsoft-com:office:office" xmlns:r="http://schemas.openxmlformats.org/officeDocument/2006/relationships" xmlns:m="http://schemas.openxmlformats.org/officeDocument/2006/math" xmlns:v="urn:schemas-microsoft-com:vml" xmlns:wp14="http://schemas.microsoft.com/office/word/2010/wordprocessingDrawing" xmlns:wp="http://schemas.openxmlformats.org/drawingml/2006/wordprocessingDrawing" xmlns:w10="urn:schemas-microsoft-com:office:word" xmlns:w="http://schemas.openxmlformats.org/wordprocessingml/2006/main" xmlns:w14="http://schemas.microsoft.com/office/word/2010/wordml" xmlns:w15="http://schemas.microsoft.com/office/word/2012/wordml" xmlns:wpg="http://schemas.microsoft.com/office/word/2010/wordprocessingGroup" xmlns:wpi="http://schemas.microsoft.com/office/word/2010/wordprocessingInk" xmlns:wne="http://schemas.microsoft.com/office/word/2006/wordml" xmlns:wps="http://schemas.microsoft.com/office/word/2010/wordprocessingShape" mc:Ignorable="w14 w15 wp14">
+<w:hdr xmlns:wpc="http://schemas.microsoft.com/office/word/2010/wordprocessingCanvas" xmlns:cx="http://schemas.microsoft.com/office/drawing/2014/chartex" xmlns:cx1="http://schemas.microsoft.com/office/drawing/2015/9/8/chartex" xmlns:cx2="http://schemas.microsoft.com/office/drawing/2015/10/21/chartex" xmlns:mc="http://schemas.openxmlformats.org/markup-compatibility/2006" xmlns:o="urn:schemas-microsoft-com:office:office" xmlns:r="http://schemas.openxmlformats.org/officeDocument/2006/relationships" xmlns:m="http://schemas.openxmlformats.org/officeDocument/2006/math" xmlns:v="urn:schemas-microsoft-com:vml" xmlns:wp14="http://schemas.microsoft.com/office/word/2010/wordprocessingDrawing" xmlns:wp="http://schemas.openxmlformats.org/drawingml/2006/wordprocessingDrawing" xmlns:w10="urn:schemas-microsoft-com:office:word" xmlns:w="http://schemas.openxmlformats.org/wordprocessingml/2006/main" xmlns:w14="http://schemas.microsoft.com/office/word/2010/wordml" xmlns:w15="http://schemas.microsoft.com/office/word/2012/wordml" xmlns:w16se="http://schemas.microsoft.com/office/word/2015/wordml/symex" xmlns:wpg="http://schemas.microsoft.com/office/word/2010/wordprocessingGroup" xmlns:wpi="http://schemas.microsoft.com/office/word/2010/wordprocessingInk" xmlns:wne="http://schemas.microsoft.com/office/word/2006/wordml" xmlns:wps="http://schemas.microsoft.com/office/word/2010/wordprocessingShape" mc:Ignorable="w14 w15 w16se wp14">
   <w:p>
     <w:pPr>
       <w:pStyle w:val="Cabealho"/>
@@ -4666,7 +4636,7 @@
 </file>
 
 <file path=word/styles.xml><?xml version="1.0" encoding="utf-8"?>
-<w:styles xmlns:mc="http://schemas.openxmlformats.org/markup-compatibility/2006" xmlns:r="http://schemas.openxmlformats.org/officeDocument/2006/relationships" xmlns:w="http://schemas.openxmlformats.org/wordprocessingml/2006/main" xmlns:w14="http://schemas.microsoft.com/office/word/2010/wordml" xmlns:w15="http://schemas.microsoft.com/office/word/2012/wordml" mc:Ignorable="w14 w15">
+<w:styles xmlns:mc="http://schemas.openxmlformats.org/markup-compatibility/2006" xmlns:r="http://schemas.openxmlformats.org/officeDocument/2006/relationships" xmlns:w="http://schemas.openxmlformats.org/wordprocessingml/2006/main" xmlns:w14="http://schemas.microsoft.com/office/word/2010/wordml" xmlns:w15="http://schemas.microsoft.com/office/word/2012/wordml" xmlns:w16se="http://schemas.microsoft.com/office/word/2015/wordml/symex" mc:Ignorable="w14 w15 w16se">
   <w:docDefaults>
     <w:rPrDefault>
       <w:rPr>
@@ -4676,7 +4646,7 @@
     </w:rPrDefault>
     <w:pPrDefault/>
   </w:docDefaults>
-  <w:latentStyles w:defLockedState="0" w:defUIPriority="99" w:defSemiHidden="0" w:defUnhideWhenUsed="0" w:defQFormat="0" w:count="371">
+  <w:latentStyles w:defLockedState="0" w:defUIPriority="99" w:defSemiHidden="0" w:defUnhideWhenUsed="0" w:defQFormat="0" w:count="373">
     <w:lsdException w:name="Normal" w:uiPriority="0" w:qFormat="1"/>
     <w:lsdException w:name="heading 1" w:uiPriority="9" w:qFormat="1"/>
     <w:lsdException w:name="heading 2" w:semiHidden="1" w:uiPriority="9" w:unhideWhenUsed="1" w:qFormat="1"/>
@@ -5048,6 +5018,8 @@
     <w:lsdException w:name="List Table 5 Dark Accent 6" w:uiPriority="50"/>
     <w:lsdException w:name="List Table 6 Colorful Accent 6" w:uiPriority="51"/>
     <w:lsdException w:name="List Table 7 Colorful Accent 6" w:uiPriority="52"/>
+    <w:lsdException w:name="Mention" w:semiHidden="1" w:unhideWhenUsed="1"/>
+    <w:lsdException w:name="Smart Hyperlink" w:semiHidden="1" w:unhideWhenUsed="1"/>
   </w:latentStyles>
   <w:style w:type="paragraph" w:default="1" w:styleId="Normal">
     <w:name w:val="Normal"/>
@@ -5151,7 +5123,6 @@
       <w:lang w:eastAsia="en-US"/>
     </w:rPr>
     <w:tblPr>
-      <w:tblInd w:w="0" w:type="dxa"/>
       <w:tblBorders>
         <w:top w:val="single" w:sz="4" w:space="0" w:color="auto"/>
         <w:left w:val="single" w:sz="4" w:space="0" w:color="auto"/>
@@ -5160,12 +5131,6 @@
         <w:insideH w:val="single" w:sz="4" w:space="0" w:color="auto"/>
         <w:insideV w:val="single" w:sz="4" w:space="0" w:color="auto"/>
       </w:tblBorders>
-      <w:tblCellMar>
-        <w:top w:w="0" w:type="dxa"/>
-        <w:left w:w="108" w:type="dxa"/>
-        <w:bottom w:w="0" w:type="dxa"/>
-        <w:right w:w="108" w:type="dxa"/>
-      </w:tblCellMar>
     </w:tblPr>
   </w:style>
 </w:styles>

</xml_diff>

<commit_message>
Publicação de novas versões dos casos de usos ARRUC0910 - Parametrizar Bancos e ARRUC0940 - Parametrizar Plano de Contas, e também atualização da Regras de Negócios no Documento de Modelo de Caso de Usos, atualização do Dicionário de Dados e Modelo de Dados do Processo de Arrecadação. Atualização do Documento de Acompanhamento da OS 4721.
</commit_message>
<xml_diff>
--- a/00_GESTAO_GERAL/05_ORDEM_SERVICO/01_OS4721/01_GESTAO/OS 4721 - Documento de Acompanhamento.docx
+++ b/00_GESTAO_GERAL/05_ORDEM_SERVICO/01_OS4721/01_GESTAO/OS 4721 - Documento de Acompanhamento.docx
@@ -1535,8 +1535,6 @@
             <w:r>
               <w:t>4</w:t>
             </w:r>
-            <w:bookmarkStart w:id="0" w:name="_GoBack"/>
-            <w:bookmarkEnd w:id="0"/>
             <w:r>
               <w:t>/0</w:t>
             </w:r>
@@ -2521,6 +2519,75 @@
             </w:r>
             <w:r>
               <w:t xml:space="preserve"> Rodrigo Borges</w:t>
+            </w:r>
+          </w:p>
+        </w:tc>
+      </w:tr>
+      <w:tr>
+        <w:tc>
+          <w:tcPr>
+            <w:tcW w:w="1134" w:type="dxa"/>
+          </w:tcPr>
+          <w:p>
+            <w:pPr>
+              <w:spacing w:after="0"/>
+              <w:jc w:val="center"/>
+            </w:pPr>
+            <w:r>
+              <w:t>19/08/16</w:t>
+            </w:r>
+          </w:p>
+        </w:tc>
+        <w:tc>
+          <w:tcPr>
+            <w:tcW w:w="5102" w:type="dxa"/>
+          </w:tcPr>
+          <w:p>
+            <w:pPr>
+              <w:spacing w:after="0"/>
+            </w:pPr>
+            <w:r>
+              <w:t>Publicação de novas versões d</w:t>
+            </w:r>
+            <w:r>
+              <w:t>os casos de usos:</w:t>
+            </w:r>
+          </w:p>
+          <w:p>
+            <w:pPr>
+              <w:spacing w:after="0"/>
+            </w:pPr>
+            <w:r>
+              <w:t>ARRUC0910 - Parametrizar Bancos</w:t>
+            </w:r>
+            <w:r>
+              <w:t xml:space="preserve"> e</w:t>
+            </w:r>
+          </w:p>
+          <w:p>
+            <w:pPr>
+              <w:spacing w:after="0"/>
+            </w:pPr>
+            <w:r>
+              <w:t>ARRUC0940 - Parametrizar Plano de Contas</w:t>
+            </w:r>
+            <w:bookmarkStart w:id="0" w:name="_GoBack"/>
+            <w:bookmarkEnd w:id="0"/>
+            <w:r>
+              <w:t>, e também do dicionário de dados e modelo de casos de usos.</w:t>
+            </w:r>
+          </w:p>
+        </w:tc>
+        <w:tc>
+          <w:tcPr>
+            <w:tcW w:w="2835" w:type="dxa"/>
+          </w:tcPr>
+          <w:p>
+            <w:pPr>
+              <w:spacing w:after="0"/>
+            </w:pPr>
+            <w:r>
+              <w:t>CIAT - João Paulo</w:t>
             </w:r>
           </w:p>
         </w:tc>
@@ -4466,7 +4533,7 @@
         <v:shape id="_x0000_s2051" type="#_x0000_t75" style="position:absolute;margin-left:275.05pt;margin-top:-9.15pt;width:211.25pt;height:35.9pt;z-index:251656704">
           <v:imagedata r:id="rId1" o:title=""/>
         </v:shape>
-        <o:OLEObject Type="Embed" ProgID="PBrush" ShapeID="_x0000_s2051" DrawAspect="Content" ObjectID="_1532183447" r:id="rId2"/>
+        <o:OLEObject Type="Embed" ProgID="PBrush" ShapeID="_x0000_s2051" DrawAspect="Content" ObjectID="_1533137393" r:id="rId2"/>
       </w:object>
     </w:r>
   </w:p>

</xml_diff>

<commit_message>
Atualização do Relatório de Ciclo de Testes e do documentos de Acompanhamento da OS 4721.
</commit_message>
<xml_diff>
--- a/00_GESTAO_GERAL/05_ORDEM_SERVICO/01_OS4721/01_GESTAO/OS 4721 - Documento de Acompanhamento.docx
+++ b/00_GESTAO_GERAL/05_ORDEM_SERVICO/01_OS4721/01_GESTAO/OS 4721 - Documento de Acompanhamento.docx
@@ -2571,8 +2571,6 @@
             <w:r>
               <w:t>ARRUC0940 - Parametrizar Plano de Contas</w:t>
             </w:r>
-            <w:bookmarkStart w:id="0" w:name="_GoBack"/>
-            <w:bookmarkEnd w:id="0"/>
             <w:r>
               <w:t>, e também do dicionário de dados e modelo de casos de usos.</w:t>
             </w:r>
@@ -2779,7 +2777,7 @@
           <w:tcPr>
             <w:tcW w:w="1701" w:type="dxa"/>
             <w:shd w:val="clear" w:color="auto" w:fill="auto"/>
-            <w:vAlign w:val="bottom"/>
+            <w:vAlign w:val="center"/>
           </w:tcPr>
           <w:p>
             <w:pPr>
@@ -2788,6 +2786,15 @@
             </w:pPr>
             <w:r>
               <w:t>CIAT</w:t>
+            </w:r>
+          </w:p>
+          <w:p>
+            <w:pPr>
+              <w:spacing w:after="0"/>
+              <w:jc w:val="center"/>
+            </w:pPr>
+            <w:r>
+              <w:t>Versão 1.0.0</w:t>
             </w:r>
           </w:p>
         </w:tc>
@@ -2795,7 +2802,7 @@
           <w:tcPr>
             <w:tcW w:w="1134" w:type="dxa"/>
             <w:shd w:val="clear" w:color="auto" w:fill="auto"/>
-            <w:vAlign w:val="bottom"/>
+            <w:vAlign w:val="center"/>
           </w:tcPr>
           <w:p>
             <w:pPr>
@@ -2817,7 +2824,7 @@
           <w:tcPr>
             <w:tcW w:w="1701" w:type="dxa"/>
             <w:shd w:val="clear" w:color="auto" w:fill="auto"/>
-            <w:vAlign w:val="bottom"/>
+            <w:vAlign w:val="center"/>
           </w:tcPr>
           <w:p>
             <w:pPr>
@@ -2833,7 +2840,7 @@
           <w:tcPr>
             <w:tcW w:w="2268" w:type="dxa"/>
             <w:shd w:val="clear" w:color="auto" w:fill="auto"/>
-            <w:vAlign w:val="bottom"/>
+            <w:vAlign w:val="center"/>
           </w:tcPr>
           <w:p>
             <w:pPr>
@@ -2849,7 +2856,7 @@
           <w:tcPr>
             <w:tcW w:w="2268" w:type="dxa"/>
             <w:shd w:val="clear" w:color="auto" w:fill="auto"/>
-            <w:vAlign w:val="bottom"/>
+            <w:vAlign w:val="center"/>
           </w:tcPr>
           <w:p>
             <w:pPr>
@@ -2867,65 +2874,89 @@
           <w:tcPr>
             <w:tcW w:w="1701" w:type="dxa"/>
             <w:shd w:val="clear" w:color="auto" w:fill="auto"/>
-            <w:vAlign w:val="bottom"/>
-          </w:tcPr>
-          <w:p>
-            <w:pPr>
-              <w:spacing w:after="0"/>
-              <w:jc w:val="center"/>
-            </w:pPr>
+            <w:vAlign w:val="center"/>
+          </w:tcPr>
+          <w:p>
+            <w:pPr>
+              <w:spacing w:after="0"/>
+              <w:jc w:val="center"/>
+            </w:pPr>
+            <w:r>
+              <w:t>CIAT</w:t>
+            </w:r>
+          </w:p>
+          <w:p>
+            <w:pPr>
+              <w:spacing w:after="0"/>
+              <w:jc w:val="center"/>
+            </w:pPr>
+            <w:r>
+              <w:t>Versão 1.2.2</w:t>
+            </w:r>
           </w:p>
         </w:tc>
         <w:tc>
           <w:tcPr>
             <w:tcW w:w="1134" w:type="dxa"/>
             <w:shd w:val="clear" w:color="auto" w:fill="auto"/>
-            <w:vAlign w:val="bottom"/>
-          </w:tcPr>
-          <w:p>
-            <w:pPr>
-              <w:spacing w:after="0"/>
-              <w:jc w:val="center"/>
-            </w:pPr>
+            <w:vAlign w:val="center"/>
+          </w:tcPr>
+          <w:p>
+            <w:pPr>
+              <w:spacing w:after="0"/>
+              <w:jc w:val="center"/>
+            </w:pPr>
+            <w:r>
+              <w:t>12/08/16</w:t>
+            </w:r>
           </w:p>
         </w:tc>
         <w:tc>
           <w:tcPr>
             <w:tcW w:w="1701" w:type="dxa"/>
             <w:shd w:val="clear" w:color="auto" w:fill="auto"/>
-            <w:vAlign w:val="bottom"/>
-          </w:tcPr>
-          <w:p>
-            <w:pPr>
-              <w:spacing w:after="0"/>
-              <w:jc w:val="center"/>
-            </w:pPr>
+            <w:vAlign w:val="center"/>
+          </w:tcPr>
+          <w:p>
+            <w:pPr>
+              <w:spacing w:after="0"/>
+              <w:jc w:val="center"/>
+            </w:pPr>
+            <w:r>
+              <w:t>26/08/16</w:t>
+            </w:r>
           </w:p>
         </w:tc>
         <w:tc>
           <w:tcPr>
             <w:tcW w:w="2268" w:type="dxa"/>
             <w:shd w:val="clear" w:color="auto" w:fill="auto"/>
-            <w:vAlign w:val="bottom"/>
-          </w:tcPr>
-          <w:p>
-            <w:pPr>
-              <w:spacing w:after="0"/>
-              <w:jc w:val="center"/>
-            </w:pPr>
+            <w:vAlign w:val="center"/>
+          </w:tcPr>
+          <w:p>
+            <w:pPr>
+              <w:spacing w:after="0"/>
+              <w:jc w:val="center"/>
+            </w:pPr>
+            <w:r>
+              <w:t>15</w:t>
+            </w:r>
           </w:p>
         </w:tc>
         <w:tc>
           <w:tcPr>
             <w:tcW w:w="2268" w:type="dxa"/>
             <w:shd w:val="clear" w:color="auto" w:fill="auto"/>
-            <w:vAlign w:val="bottom"/>
-          </w:tcPr>
-          <w:p>
-            <w:pPr>
-              <w:spacing w:after="0"/>
-              <w:jc w:val="center"/>
-            </w:pPr>
+            <w:vAlign w:val="center"/>
+          </w:tcPr>
+          <w:p>
+            <w:pPr>
+              <w:spacing w:after="0"/>
+              <w:jc w:val="center"/>
+            </w:pPr>
+            <w:r>
+              <w:t>8</w:t>
+            </w:r>
           </w:p>
         </w:tc>
       </w:tr>
@@ -2934,7 +2965,7 @@
           <w:tcPr>
             <w:tcW w:w="1701" w:type="dxa"/>
             <w:shd w:val="clear" w:color="auto" w:fill="auto"/>
-            <w:vAlign w:val="bottom"/>
+            <w:vAlign w:val="center"/>
           </w:tcPr>
           <w:p>
             <w:pPr>
@@ -2947,7 +2978,7 @@
           <w:tcPr>
             <w:tcW w:w="1134" w:type="dxa"/>
             <w:shd w:val="clear" w:color="auto" w:fill="auto"/>
-            <w:vAlign w:val="bottom"/>
+            <w:vAlign w:val="center"/>
           </w:tcPr>
           <w:p>
             <w:pPr>
@@ -2960,7 +2991,7 @@
           <w:tcPr>
             <w:tcW w:w="1701" w:type="dxa"/>
             <w:shd w:val="clear" w:color="auto" w:fill="auto"/>
-            <w:vAlign w:val="bottom"/>
+            <w:vAlign w:val="center"/>
           </w:tcPr>
           <w:p>
             <w:pPr>
@@ -2973,7 +3004,7 @@
           <w:tcPr>
             <w:tcW w:w="2268" w:type="dxa"/>
             <w:shd w:val="clear" w:color="auto" w:fill="auto"/>
-            <w:vAlign w:val="bottom"/>
+            <w:vAlign w:val="center"/>
           </w:tcPr>
           <w:p>
             <w:pPr>
@@ -2986,7 +3017,7 @@
           <w:tcPr>
             <w:tcW w:w="2268" w:type="dxa"/>
             <w:shd w:val="clear" w:color="auto" w:fill="auto"/>
-            <w:vAlign w:val="bottom"/>
+            <w:vAlign w:val="center"/>
           </w:tcPr>
           <w:p>
             <w:pPr>
@@ -3339,6 +3370,13 @@
                 <w:szCs w:val="20"/>
               </w:rPr>
             </w:pPr>
+            <w:r>
+              <w:rPr>
+                <w:b/>
+                <w:szCs w:val="20"/>
+              </w:rPr>
+              <w:t>0</w:t>
+            </w:r>
           </w:p>
         </w:tc>
         <w:tc>
@@ -3357,6 +3395,13 @@
                 <w:szCs w:val="20"/>
               </w:rPr>
             </w:pPr>
+            <w:r>
+              <w:rPr>
+                <w:b/>
+                <w:szCs w:val="20"/>
+              </w:rPr>
+              <w:t>0,0</w:t>
+            </w:r>
           </w:p>
         </w:tc>
       </w:tr>
@@ -3605,6 +3650,12 @@
               </w:rPr>
               <w:t>0,2</w:t>
             </w:r>
+            <w:r>
+              <w:rPr>
+                <w:b/>
+              </w:rPr>
+              <w:t>0</w:t>
+            </w:r>
           </w:p>
         </w:tc>
         <w:tc>
@@ -3623,6 +3674,13 @@
                 <w:szCs w:val="20"/>
               </w:rPr>
             </w:pPr>
+            <w:r>
+              <w:rPr>
+                <w:b/>
+                <w:szCs w:val="20"/>
+              </w:rPr>
+              <w:t>0,04</w:t>
+            </w:r>
           </w:p>
         </w:tc>
         <w:tc>
@@ -3641,6 +3699,13 @@
                 <w:szCs w:val="20"/>
               </w:rPr>
             </w:pPr>
+            <w:r>
+              <w:rPr>
+                <w:b/>
+                <w:szCs w:val="20"/>
+              </w:rPr>
+              <w:t>0,0</w:t>
+            </w:r>
           </w:p>
         </w:tc>
       </w:tr>
@@ -3702,7 +3767,7 @@
               <w:rPr>
                 <w:b/>
               </w:rPr>
-              <w:t>0,1</w:t>
+              <w:t>0,05</w:t>
             </w:r>
           </w:p>
         </w:tc>
@@ -3722,6 +3787,13 @@
                 <w:szCs w:val="20"/>
               </w:rPr>
             </w:pPr>
+            <w:r>
+              <w:rPr>
+                <w:b/>
+                <w:szCs w:val="20"/>
+              </w:rPr>
+              <w:t>0,07</w:t>
+            </w:r>
           </w:p>
         </w:tc>
         <w:tc>
@@ -3740,6 +3812,20 @@
                 <w:szCs w:val="20"/>
               </w:rPr>
             </w:pPr>
+            <w:r>
+              <w:rPr>
+                <w:b/>
+                <w:szCs w:val="20"/>
+              </w:rPr>
+              <w:t>5,</w:t>
+            </w:r>
+            <w:r>
+              <w:rPr>
+                <w:b/>
+                <w:szCs w:val="20"/>
+              </w:rPr>
+              <w:t>5</w:t>
+            </w:r>
           </w:p>
         </w:tc>
       </w:tr>
@@ -4130,6 +4216,13 @@
                 <w:szCs w:val="20"/>
               </w:rPr>
             </w:pPr>
+            <w:r>
+              <w:rPr>
+                <w:b/>
+                <w:szCs w:val="20"/>
+              </w:rPr>
+              <w:t>0,0</w:t>
+            </w:r>
           </w:p>
         </w:tc>
       </w:tr>
@@ -4413,20 +4506,88 @@
     </w:p>
     <w:p>
       <w:pPr>
-        <w:rPr>
-          <w:sz w:val="24"/>
-          <w:szCs w:val="24"/>
-        </w:rPr>
+        <w:jc w:val="both"/>
       </w:pPr>
       <w:r>
         <w:rPr>
           <w:sz w:val="24"/>
           <w:szCs w:val="24"/>
         </w:rPr>
-        <w:t>Não se aplica.</w:t>
+        <w:t xml:space="preserve">Multa </w:t>
+      </w:r>
+      <w:r>
+        <w:rPr>
+          <w:sz w:val="24"/>
+          <w:szCs w:val="24"/>
+        </w:rPr>
+        <w:t>5,</w:t>
+      </w:r>
+      <w:r>
+        <w:rPr>
+          <w:sz w:val="24"/>
+          <w:szCs w:val="24"/>
+        </w:rPr>
+        <w:t>5</w:t>
+      </w:r>
+      <w:r>
+        <w:rPr>
+          <w:sz w:val="24"/>
+          <w:szCs w:val="24"/>
+        </w:rPr>
+        <w:t xml:space="preserve"> PF referente a </w:t>
+      </w:r>
+      <w:r>
+        <w:rPr>
+          <w:sz w:val="24"/>
+          <w:szCs w:val="24"/>
+        </w:rPr>
+        <w:t>1% (um por cento) do valor a</w:t>
+      </w:r>
+      <w:r>
+        <w:rPr>
+          <w:sz w:val="24"/>
+          <w:szCs w:val="24"/>
+        </w:rPr>
+        <w:t xml:space="preserve">cordado para a OS por cada 0,01 </w:t>
+      </w:r>
+      <w:r>
+        <w:rPr>
+          <w:sz w:val="24"/>
+          <w:szCs w:val="24"/>
+        </w:rPr>
+        <w:t xml:space="preserve">do índice de </w:t>
+      </w:r>
+      <w:r>
+        <w:rPr>
+          <w:sz w:val="24"/>
+          <w:szCs w:val="24"/>
+        </w:rPr>
+        <w:t>i</w:t>
+      </w:r>
+      <w:r>
+        <w:rPr>
+          <w:sz w:val="24"/>
+          <w:szCs w:val="24"/>
+        </w:rPr>
+        <w:t xml:space="preserve">nconformidades graves encontradas acima do nível de tolerância pela quantidade </w:t>
+      </w:r>
+      <w:r>
+        <w:rPr>
+          <w:sz w:val="24"/>
+          <w:szCs w:val="24"/>
+        </w:rPr>
+        <w:t xml:space="preserve">do índice </w:t>
+      </w:r>
+      <w:bookmarkStart w:id="0" w:name="_GoBack"/>
+      <w:bookmarkEnd w:id="0"/>
+      <w:r>
+        <w:rPr>
+          <w:sz w:val="24"/>
+          <w:szCs w:val="24"/>
+        </w:rPr>
+        <w:t>de inconformidades graves/PF encontradas durante a homologação/aceite, conforme o indicador IIA-IGHA.</w:t>
       </w:r>
     </w:p>
-    <w:p/>
     <w:p/>
     <w:p/>
     <w:sectPr>
@@ -4492,7 +4653,7 @@
         <w:rStyle w:val="Nmerodepgina"/>
         <w:noProof/>
       </w:rPr>
-      <w:t>3</w:t>
+      <w:t>1</w:t>
     </w:r>
     <w:r>
       <w:rPr>
@@ -4533,7 +4694,7 @@
         <v:shape id="_x0000_s2051" type="#_x0000_t75" style="position:absolute;margin-left:275.05pt;margin-top:-9.15pt;width:211.25pt;height:35.9pt;z-index:251656704">
           <v:imagedata r:id="rId1" o:title=""/>
         </v:shape>
-        <o:OLEObject Type="Embed" ProgID="PBrush" ShapeID="_x0000_s2051" DrawAspect="Content" ObjectID="_1533137393" r:id="rId2"/>
+        <o:OLEObject Type="Embed" ProgID="PBrush" ShapeID="_x0000_s2051" DrawAspect="Content" ObjectID="_1534073037" r:id="rId2"/>
       </w:object>
     </w:r>
   </w:p>

</xml_diff>

<commit_message>
Atualização do Documento de Acompanhamento da OS 4721 e do Relatório de Ciclo de Testes.
</commit_message>
<xml_diff>
--- a/00_GESTAO_GERAL/05_ORDEM_SERVICO/01_OS4721/01_GESTAO/OS 4721 - Documento de Acompanhamento.docx
+++ b/00_GESTAO_GERAL/05_ORDEM_SERVICO/01_OS4721/01_GESTAO/OS 4721 - Documento de Acompanhamento.docx
@@ -585,7 +585,7 @@
                 <w:sz w:val="24"/>
                 <w:szCs w:val="24"/>
               </w:rPr>
-              <w:t>176</w:t>
+              <w:t>216</w:t>
             </w:r>
             <w:r>
               <w:rPr>
@@ -613,7 +613,21 @@
                 <w:sz w:val="24"/>
                 <w:szCs w:val="24"/>
               </w:rPr>
-              <w:t>Acréscimo de 60 dias corridos.</w:t>
+              <w:t xml:space="preserve">Acréscimo de </w:t>
+            </w:r>
+            <w:r>
+              <w:rPr>
+                <w:sz w:val="24"/>
+                <w:szCs w:val="24"/>
+              </w:rPr>
+              <w:t>90</w:t>
+            </w:r>
+            <w:r>
+              <w:rPr>
+                <w:sz w:val="24"/>
+                <w:szCs w:val="24"/>
+              </w:rPr>
+              <w:t xml:space="preserve"> dias corridos.</w:t>
             </w:r>
           </w:p>
         </w:tc>
@@ -1093,7 +1107,16 @@
                 <w:sz w:val="24"/>
                 <w:szCs w:val="24"/>
               </w:rPr>
-              <w:t>Entregue</w:t>
+              <w:t>Re</w:t>
+            </w:r>
+            <w:bookmarkStart w:id="0" w:name="_GoBack"/>
+            <w:bookmarkEnd w:id="0"/>
+            <w:r>
+              <w:rPr>
+                <w:sz w:val="24"/>
+                <w:szCs w:val="24"/>
+              </w:rPr>
+              <w:t>cebida</w:t>
             </w:r>
           </w:p>
         </w:tc>
@@ -1153,14 +1176,7 @@
                 <w:sz w:val="24"/>
                 <w:szCs w:val="24"/>
               </w:rPr>
-              <w:t>2</w:t>
-            </w:r>
-            <w:r>
-              <w:rPr>
-                <w:sz w:val="24"/>
-                <w:szCs w:val="24"/>
-              </w:rPr>
-              <w:t>5</w:t>
+              <w:t>15</w:t>
             </w:r>
             <w:r>
               <w:rPr>
@@ -1174,7 +1190,7 @@
                 <w:sz w:val="24"/>
                 <w:szCs w:val="24"/>
               </w:rPr>
-              <w:t>7</w:t>
+              <w:t>9</w:t>
             </w:r>
             <w:r>
               <w:rPr>
@@ -1530,38 +1546,26 @@
               <w:spacing w:after="0"/>
             </w:pPr>
             <w:r>
-              <w:t>2</w:t>
-            </w:r>
-            <w:r>
-              <w:t>4</w:t>
+              <w:t>23/08/16</w:t>
+            </w:r>
+          </w:p>
+        </w:tc>
+        <w:tc>
+          <w:tcPr>
+            <w:tcW w:w="1134" w:type="dxa"/>
+          </w:tcPr>
+          <w:p>
+            <w:pPr>
+              <w:spacing w:after="0"/>
+            </w:pPr>
+            <w:r>
+              <w:t>31</w:t>
             </w:r>
             <w:r>
               <w:t>/0</w:t>
             </w:r>
             <w:r>
-              <w:t>7</w:t>
-            </w:r>
-            <w:r>
-              <w:t>/16</w:t>
-            </w:r>
-          </w:p>
-        </w:tc>
-        <w:tc>
-          <w:tcPr>
-            <w:tcW w:w="1134" w:type="dxa"/>
-          </w:tcPr>
-          <w:p>
-            <w:pPr>
-              <w:spacing w:after="0"/>
-            </w:pPr>
-            <w:r>
-              <w:t>25</w:t>
-            </w:r>
-            <w:r>
-              <w:t>/0</w:t>
-            </w:r>
-            <w:r>
-              <w:t>7</w:t>
+              <w:t>8</w:t>
             </w:r>
             <w:r>
               <w:t>/16</w:t>
@@ -1613,7 +1617,7 @@
               <w:spacing w:after="0"/>
             </w:pPr>
             <w:r>
-              <w:t>08/08/16</w:t>
+              <w:t>14/09/16</w:t>
             </w:r>
           </w:p>
         </w:tc>
@@ -1626,6 +1630,9 @@
             <w:pPr>
               <w:spacing w:after="0"/>
             </w:pPr>
+            <w:r>
+              <w:t>15/09/16</w:t>
+            </w:r>
           </w:p>
         </w:tc>
         <w:tc>
@@ -1640,6 +1647,12 @@
                 <w:szCs w:val="20"/>
               </w:rPr>
             </w:pPr>
+            <w:r>
+              <w:rPr>
+                <w:szCs w:val="20"/>
+              </w:rPr>
+              <w:t>Termo de Recebimento da OS</w:t>
+            </w:r>
           </w:p>
         </w:tc>
       </w:tr>
@@ -1674,7 +1687,7 @@
               <w:spacing w:after="0"/>
             </w:pPr>
             <w:r>
-              <w:t>02/09/16</w:t>
+              <w:t>09/10/16</w:t>
             </w:r>
           </w:p>
         </w:tc>
@@ -1735,7 +1748,7 @@
               <w:spacing w:after="0"/>
             </w:pPr>
             <w:r>
-              <w:t>12/09/16</w:t>
+              <w:t>12/10/16</w:t>
             </w:r>
           </w:p>
         </w:tc>
@@ -1796,7 +1809,7 @@
               <w:spacing w:after="0"/>
             </w:pPr>
             <w:r>
-              <w:t>05/09/16</w:t>
+              <w:t>10/10/16</w:t>
             </w:r>
           </w:p>
         </w:tc>
@@ -1857,7 +1870,7 @@
               <w:spacing w:after="0"/>
             </w:pPr>
             <w:r>
-              <w:t>04/03/17</w:t>
+              <w:t>08/04/17</w:t>
             </w:r>
           </w:p>
         </w:tc>
@@ -1911,9 +1924,9 @@
         <w:tblLook w:val="04A0" w:firstRow="1" w:lastRow="0" w:firstColumn="1" w:lastColumn="0" w:noHBand="0" w:noVBand="1"/>
       </w:tblPr>
       <w:tblGrid>
-        <w:gridCol w:w="1134"/>
-        <w:gridCol w:w="5102"/>
-        <w:gridCol w:w="2835"/>
+        <w:gridCol w:w="1083"/>
+        <w:gridCol w:w="6181"/>
+        <w:gridCol w:w="1807"/>
       </w:tblGrid>
       <w:tr>
         <w:tc>
@@ -1941,7 +1954,7 @@
       <w:tr>
         <w:tc>
           <w:tcPr>
-            <w:tcW w:w="1134" w:type="dxa"/>
+            <w:tcW w:w="1083" w:type="dxa"/>
             <w:shd w:val="clear" w:color="auto" w:fill="D9D9D9"/>
           </w:tcPr>
           <w:p>
@@ -1966,7 +1979,7 @@
         </w:tc>
         <w:tc>
           <w:tcPr>
-            <w:tcW w:w="5102" w:type="dxa"/>
+            <w:tcW w:w="6181" w:type="dxa"/>
             <w:shd w:val="clear" w:color="auto" w:fill="D9D9D9"/>
           </w:tcPr>
           <w:p>
@@ -1991,7 +2004,7 @@
         </w:tc>
         <w:tc>
           <w:tcPr>
-            <w:tcW w:w="2835" w:type="dxa"/>
+            <w:tcW w:w="1807" w:type="dxa"/>
             <w:shd w:val="clear" w:color="auto" w:fill="D9D9D9"/>
           </w:tcPr>
           <w:p>
@@ -2018,11 +2031,12 @@
       <w:tr>
         <w:tc>
           <w:tcPr>
-            <w:tcW w:w="1134" w:type="dxa"/>
-          </w:tcPr>
-          <w:p>
-            <w:pPr>
-              <w:spacing w:after="0"/>
+            <w:tcW w:w="1083" w:type="dxa"/>
+          </w:tcPr>
+          <w:p>
+            <w:pPr>
+              <w:spacing w:after="0"/>
+              <w:jc w:val="center"/>
             </w:pPr>
             <w:r>
               <w:t>25/02/16</w:t>
@@ -2031,7 +2045,7 @@
         </w:tc>
         <w:tc>
           <w:tcPr>
-            <w:tcW w:w="5102" w:type="dxa"/>
+            <w:tcW w:w="6181" w:type="dxa"/>
           </w:tcPr>
           <w:p>
             <w:pPr>
@@ -2044,7 +2058,7 @@
         </w:tc>
         <w:tc>
           <w:tcPr>
-            <w:tcW w:w="2835" w:type="dxa"/>
+            <w:tcW w:w="1807" w:type="dxa"/>
           </w:tcPr>
           <w:p>
             <w:pPr>
@@ -2059,11 +2073,12 @@
       <w:tr>
         <w:tc>
           <w:tcPr>
-            <w:tcW w:w="1134" w:type="dxa"/>
-          </w:tcPr>
-          <w:p>
-            <w:pPr>
-              <w:spacing w:after="0"/>
+            <w:tcW w:w="1083" w:type="dxa"/>
+          </w:tcPr>
+          <w:p>
+            <w:pPr>
+              <w:spacing w:after="0"/>
+              <w:jc w:val="center"/>
             </w:pPr>
             <w:r>
               <w:t>10/03/16</w:t>
@@ -2072,7 +2087,7 @@
         </w:tc>
         <w:tc>
           <w:tcPr>
-            <w:tcW w:w="5102" w:type="dxa"/>
+            <w:tcW w:w="6181" w:type="dxa"/>
           </w:tcPr>
           <w:p>
             <w:pPr>
@@ -2085,7 +2100,7 @@
         </w:tc>
         <w:tc>
           <w:tcPr>
-            <w:tcW w:w="2835" w:type="dxa"/>
+            <w:tcW w:w="1807" w:type="dxa"/>
           </w:tcPr>
           <w:p>
             <w:pPr>
@@ -2100,11 +2115,12 @@
       <w:tr>
         <w:tc>
           <w:tcPr>
-            <w:tcW w:w="1134" w:type="dxa"/>
-          </w:tcPr>
-          <w:p>
-            <w:pPr>
-              <w:spacing w:after="0"/>
+            <w:tcW w:w="1083" w:type="dxa"/>
+          </w:tcPr>
+          <w:p>
+            <w:pPr>
+              <w:spacing w:after="0"/>
+              <w:jc w:val="center"/>
             </w:pPr>
             <w:r>
               <w:t>15/03/16</w:t>
@@ -2113,7 +2129,7 @@
         </w:tc>
         <w:tc>
           <w:tcPr>
-            <w:tcW w:w="5102" w:type="dxa"/>
+            <w:tcW w:w="6181" w:type="dxa"/>
           </w:tcPr>
           <w:p>
             <w:pPr>
@@ -2126,7 +2142,7 @@
         </w:tc>
         <w:tc>
           <w:tcPr>
-            <w:tcW w:w="2835" w:type="dxa"/>
+            <w:tcW w:w="1807" w:type="dxa"/>
           </w:tcPr>
           <w:p>
             <w:pPr>
@@ -2141,11 +2157,12 @@
       <w:tr>
         <w:tc>
           <w:tcPr>
-            <w:tcW w:w="1134" w:type="dxa"/>
-          </w:tcPr>
-          <w:p>
-            <w:pPr>
-              <w:spacing w:after="0"/>
+            <w:tcW w:w="1083" w:type="dxa"/>
+          </w:tcPr>
+          <w:p>
+            <w:pPr>
+              <w:spacing w:after="0"/>
+              <w:jc w:val="center"/>
             </w:pPr>
             <w:r>
               <w:t>17/03/16</w:t>
@@ -2154,7 +2171,7 @@
         </w:tc>
         <w:tc>
           <w:tcPr>
-            <w:tcW w:w="5102" w:type="dxa"/>
+            <w:tcW w:w="6181" w:type="dxa"/>
           </w:tcPr>
           <w:p>
             <w:pPr>
@@ -2167,7 +2184,7 @@
         </w:tc>
         <w:tc>
           <w:tcPr>
-            <w:tcW w:w="2835" w:type="dxa"/>
+            <w:tcW w:w="1807" w:type="dxa"/>
           </w:tcPr>
           <w:p>
             <w:pPr>
@@ -2182,11 +2199,12 @@
       <w:tr>
         <w:tc>
           <w:tcPr>
-            <w:tcW w:w="1134" w:type="dxa"/>
-          </w:tcPr>
-          <w:p>
-            <w:pPr>
-              <w:spacing w:after="0"/>
+            <w:tcW w:w="1083" w:type="dxa"/>
+          </w:tcPr>
+          <w:p>
+            <w:pPr>
+              <w:spacing w:after="0"/>
+              <w:jc w:val="center"/>
             </w:pPr>
             <w:r>
               <w:t>30/05/16</w:t>
@@ -2195,7 +2213,7 @@
         </w:tc>
         <w:tc>
           <w:tcPr>
-            <w:tcW w:w="5102" w:type="dxa"/>
+            <w:tcW w:w="6181" w:type="dxa"/>
           </w:tcPr>
           <w:p>
             <w:pPr>
@@ -2211,7 +2229,7 @@
         </w:tc>
         <w:tc>
           <w:tcPr>
-            <w:tcW w:w="2835" w:type="dxa"/>
+            <w:tcW w:w="1807" w:type="dxa"/>
           </w:tcPr>
           <w:p>
             <w:pPr>
@@ -2232,11 +2250,12 @@
       <w:tr>
         <w:tc>
           <w:tcPr>
-            <w:tcW w:w="1134" w:type="dxa"/>
-          </w:tcPr>
-          <w:p>
-            <w:pPr>
-              <w:spacing w:after="0"/>
+            <w:tcW w:w="1083" w:type="dxa"/>
+          </w:tcPr>
+          <w:p>
+            <w:pPr>
+              <w:spacing w:after="0"/>
+              <w:jc w:val="center"/>
             </w:pPr>
             <w:r>
               <w:t>10/06/16</w:t>
@@ -2245,7 +2264,7 @@
         </w:tc>
         <w:tc>
           <w:tcPr>
-            <w:tcW w:w="5102" w:type="dxa"/>
+            <w:tcW w:w="6181" w:type="dxa"/>
           </w:tcPr>
           <w:p>
             <w:pPr>
@@ -2258,7 +2277,7 @@
         </w:tc>
         <w:tc>
           <w:tcPr>
-            <w:tcW w:w="2835" w:type="dxa"/>
+            <w:tcW w:w="1807" w:type="dxa"/>
           </w:tcPr>
           <w:p>
             <w:pPr>
@@ -2279,11 +2298,12 @@
       <w:tr>
         <w:tc>
           <w:tcPr>
-            <w:tcW w:w="1134" w:type="dxa"/>
-          </w:tcPr>
-          <w:p>
-            <w:pPr>
-              <w:spacing w:after="0"/>
+            <w:tcW w:w="1083" w:type="dxa"/>
+          </w:tcPr>
+          <w:p>
+            <w:pPr>
+              <w:spacing w:after="0"/>
+              <w:jc w:val="center"/>
             </w:pPr>
             <w:r>
               <w:t>2</w:t>
@@ -2298,7 +2318,7 @@
         </w:tc>
         <w:tc>
           <w:tcPr>
-            <w:tcW w:w="5102" w:type="dxa"/>
+            <w:tcW w:w="6181" w:type="dxa"/>
           </w:tcPr>
           <w:p>
             <w:pPr>
@@ -2311,7 +2331,7 @@
         </w:tc>
         <w:tc>
           <w:tcPr>
-            <w:tcW w:w="2835" w:type="dxa"/>
+            <w:tcW w:w="1807" w:type="dxa"/>
           </w:tcPr>
           <w:p>
             <w:pPr>
@@ -2326,11 +2346,12 @@
       <w:tr>
         <w:tc>
           <w:tcPr>
-            <w:tcW w:w="1134" w:type="dxa"/>
-          </w:tcPr>
-          <w:p>
-            <w:pPr>
-              <w:spacing w:after="0"/>
+            <w:tcW w:w="1083" w:type="dxa"/>
+          </w:tcPr>
+          <w:p>
+            <w:pPr>
+              <w:spacing w:after="0"/>
+              <w:jc w:val="center"/>
             </w:pPr>
             <w:r>
               <w:t>28/06/16</w:t>
@@ -2339,7 +2360,7 @@
         </w:tc>
         <w:tc>
           <w:tcPr>
-            <w:tcW w:w="5102" w:type="dxa"/>
+            <w:tcW w:w="6181" w:type="dxa"/>
           </w:tcPr>
           <w:p>
             <w:pPr>
@@ -2355,7 +2376,7 @@
         </w:tc>
         <w:tc>
           <w:tcPr>
-            <w:tcW w:w="2835" w:type="dxa"/>
+            <w:tcW w:w="1807" w:type="dxa"/>
           </w:tcPr>
           <w:p>
             <w:pPr>
@@ -2370,11 +2391,12 @@
       <w:tr>
         <w:tc>
           <w:tcPr>
-            <w:tcW w:w="1134" w:type="dxa"/>
-          </w:tcPr>
-          <w:p>
-            <w:pPr>
-              <w:spacing w:after="0"/>
+            <w:tcW w:w="1083" w:type="dxa"/>
+          </w:tcPr>
+          <w:p>
+            <w:pPr>
+              <w:spacing w:after="0"/>
+              <w:jc w:val="center"/>
             </w:pPr>
             <w:r>
               <w:t>19/07/16</w:t>
@@ -2383,7 +2405,7 @@
         </w:tc>
         <w:tc>
           <w:tcPr>
-            <w:tcW w:w="5102" w:type="dxa"/>
+            <w:tcW w:w="6181" w:type="dxa"/>
           </w:tcPr>
           <w:p>
             <w:pPr>
@@ -2396,7 +2418,7 @@
         </w:tc>
         <w:tc>
           <w:tcPr>
-            <w:tcW w:w="2835" w:type="dxa"/>
+            <w:tcW w:w="1807" w:type="dxa"/>
           </w:tcPr>
           <w:p>
             <w:pPr>
@@ -2411,11 +2433,12 @@
       <w:tr>
         <w:tc>
           <w:tcPr>
-            <w:tcW w:w="1134" w:type="dxa"/>
-          </w:tcPr>
-          <w:p>
-            <w:pPr>
-              <w:spacing w:after="0"/>
+            <w:tcW w:w="1083" w:type="dxa"/>
+          </w:tcPr>
+          <w:p>
+            <w:pPr>
+              <w:spacing w:after="0"/>
+              <w:jc w:val="center"/>
             </w:pPr>
             <w:r>
               <w:t>20/07/16</w:t>
@@ -2424,7 +2447,7 @@
         </w:tc>
         <w:tc>
           <w:tcPr>
-            <w:tcW w:w="5102" w:type="dxa"/>
+            <w:tcW w:w="6181" w:type="dxa"/>
           </w:tcPr>
           <w:p>
             <w:pPr>
@@ -2464,7 +2487,7 @@
         </w:tc>
         <w:tc>
           <w:tcPr>
-            <w:tcW w:w="2835" w:type="dxa"/>
+            <w:tcW w:w="1807" w:type="dxa"/>
           </w:tcPr>
           <w:p>
             <w:pPr>
@@ -2479,11 +2502,12 @@
       <w:tr>
         <w:tc>
           <w:tcPr>
-            <w:tcW w:w="1134" w:type="dxa"/>
-          </w:tcPr>
-          <w:p>
-            <w:pPr>
-              <w:spacing w:after="0"/>
+            <w:tcW w:w="1083" w:type="dxa"/>
+          </w:tcPr>
+          <w:p>
+            <w:pPr>
+              <w:spacing w:after="0"/>
+              <w:jc w:val="center"/>
             </w:pPr>
             <w:r>
               <w:t>25/07/16</w:t>
@@ -2492,7 +2516,7 @@
         </w:tc>
         <w:tc>
           <w:tcPr>
-            <w:tcW w:w="5102" w:type="dxa"/>
+            <w:tcW w:w="6181" w:type="dxa"/>
           </w:tcPr>
           <w:p>
             <w:pPr>
@@ -2505,7 +2529,7 @@
         </w:tc>
         <w:tc>
           <w:tcPr>
-            <w:tcW w:w="2835" w:type="dxa"/>
+            <w:tcW w:w="1807" w:type="dxa"/>
           </w:tcPr>
           <w:p>
             <w:pPr>
@@ -2526,7 +2550,7 @@
       <w:tr>
         <w:tc>
           <w:tcPr>
-            <w:tcW w:w="1134" w:type="dxa"/>
+            <w:tcW w:w="1083" w:type="dxa"/>
           </w:tcPr>
           <w:p>
             <w:pPr>
@@ -2540,7 +2564,7 @@
         </w:tc>
         <w:tc>
           <w:tcPr>
-            <w:tcW w:w="5102" w:type="dxa"/>
+            <w:tcW w:w="6181" w:type="dxa"/>
           </w:tcPr>
           <w:p>
             <w:pPr>
@@ -2578,7 +2602,7 @@
         </w:tc>
         <w:tc>
           <w:tcPr>
-            <w:tcW w:w="2835" w:type="dxa"/>
+            <w:tcW w:w="1807" w:type="dxa"/>
           </w:tcPr>
           <w:p>
             <w:pPr>
@@ -2587,6 +2611,216 @@
             <w:r>
               <w:t>CIAT - João Paulo</w:t>
             </w:r>
+          </w:p>
+        </w:tc>
+      </w:tr>
+      <w:tr>
+        <w:tc>
+          <w:tcPr>
+            <w:tcW w:w="1083" w:type="dxa"/>
+          </w:tcPr>
+          <w:p>
+            <w:pPr>
+              <w:spacing w:after="0"/>
+              <w:jc w:val="center"/>
+            </w:pPr>
+            <w:r>
+              <w:t>30/08/16</w:t>
+            </w:r>
+          </w:p>
+        </w:tc>
+        <w:tc>
+          <w:tcPr>
+            <w:tcW w:w="6181" w:type="dxa"/>
+          </w:tcPr>
+          <w:p>
+            <w:pPr>
+              <w:spacing w:after="0"/>
+            </w:pPr>
+            <w:r>
+              <w:t>OS Devolvida</w:t>
+            </w:r>
+            <w:r>
+              <w:t xml:space="preserve">, por ter sido </w:t>
+            </w:r>
+            <w:r>
+              <w:t>encontrados 23 Inconformidade durantes o Ciclo de Testes da Versão 1.2.2, sendo 8 Não Graves e 15 Graves. As inconformidades estão relacionadas no Mantis. Conforme OS 4721 - Relatório de Ciclo de Testes, no diretório 00_GESTAO_GERAL\05_ORDEM_SERVICO\01_OS4721\02_TESTES.</w:t>
+            </w:r>
+          </w:p>
+        </w:tc>
+        <w:tc>
+          <w:tcPr>
+            <w:tcW w:w="1807" w:type="dxa"/>
+          </w:tcPr>
+          <w:p>
+            <w:pPr>
+              <w:spacing w:after="0"/>
+            </w:pPr>
+            <w:r>
+              <w:t>CIAT - João Paulo</w:t>
+            </w:r>
+          </w:p>
+        </w:tc>
+      </w:tr>
+      <w:tr>
+        <w:tc>
+          <w:tcPr>
+            <w:tcW w:w="1083" w:type="dxa"/>
+          </w:tcPr>
+          <w:p>
+            <w:pPr>
+              <w:spacing w:after="0"/>
+              <w:jc w:val="center"/>
+            </w:pPr>
+            <w:r>
+              <w:t>31/08/16</w:t>
+            </w:r>
+          </w:p>
+        </w:tc>
+        <w:tc>
+          <w:tcPr>
+            <w:tcW w:w="6181" w:type="dxa"/>
+          </w:tcPr>
+          <w:p>
+            <w:pPr>
+              <w:spacing w:after="0"/>
+            </w:pPr>
+            <w:r>
+              <w:t xml:space="preserve">Revisão das Inconformidades encontradas no Ciclo de Testes do CIAT. </w:t>
+            </w:r>
+            <w:r>
+              <w:t xml:space="preserve">Foram </w:t>
+            </w:r>
+            <w:r>
+              <w:t>reconhecidas</w:t>
+            </w:r>
+            <w:r>
+              <w:t xml:space="preserve"> </w:t>
+            </w:r>
+            <w:r>
+              <w:t xml:space="preserve">pela NT Consult </w:t>
+            </w:r>
+            <w:r>
+              <w:t>20</w:t>
+            </w:r>
+            <w:r>
+              <w:t xml:space="preserve"> Inconformidade, sendo </w:t>
+            </w:r>
+            <w:r>
+              <w:t>7</w:t>
+            </w:r>
+            <w:r>
+              <w:t xml:space="preserve"> Não Graves e </w:t>
+            </w:r>
+            <w:r>
+              <w:t>13</w:t>
+            </w:r>
+            <w:r>
+              <w:t xml:space="preserve"> Graves.</w:t>
+            </w:r>
+          </w:p>
+        </w:tc>
+        <w:tc>
+          <w:tcPr>
+            <w:tcW w:w="1807" w:type="dxa"/>
+          </w:tcPr>
+          <w:p>
+            <w:pPr>
+              <w:spacing w:after="0"/>
+            </w:pPr>
+            <w:r>
+              <w:t>CIAT - João Paulo</w:t>
+            </w:r>
+          </w:p>
+        </w:tc>
+      </w:tr>
+      <w:tr>
+        <w:tc>
+          <w:tcPr>
+            <w:tcW w:w="1083" w:type="dxa"/>
+          </w:tcPr>
+          <w:p>
+            <w:pPr>
+              <w:spacing w:after="0"/>
+              <w:jc w:val="center"/>
+            </w:pPr>
+            <w:r>
+              <w:t>31</w:t>
+            </w:r>
+            <w:r>
+              <w:t>/0</w:t>
+            </w:r>
+            <w:r>
+              <w:t>8</w:t>
+            </w:r>
+            <w:r>
+              <w:t>/16</w:t>
+            </w:r>
+          </w:p>
+        </w:tc>
+        <w:tc>
+          <w:tcPr>
+            <w:tcW w:w="6181" w:type="dxa"/>
+          </w:tcPr>
+          <w:p>
+            <w:pPr>
+              <w:spacing w:after="0"/>
+            </w:pPr>
+            <w:r>
+              <w:t xml:space="preserve">Entrega </w:t>
+            </w:r>
+            <w:r>
+              <w:t xml:space="preserve">com a correção </w:t>
+            </w:r>
+            <w:r>
+              <w:t>das inconformidades apontadas na devolução realizada dia 30/08/2016.</w:t>
+            </w:r>
+          </w:p>
+        </w:tc>
+        <w:tc>
+          <w:tcPr>
+            <w:tcW w:w="1807" w:type="dxa"/>
+          </w:tcPr>
+          <w:p>
+            <w:pPr>
+              <w:spacing w:after="0"/>
+            </w:pPr>
+            <w:r>
+              <w:t>NTC - Rodrigo Borges</w:t>
+            </w:r>
+          </w:p>
+        </w:tc>
+      </w:tr>
+      <w:tr>
+        <w:tc>
+          <w:tcPr>
+            <w:tcW w:w="1083" w:type="dxa"/>
+          </w:tcPr>
+          <w:p>
+            <w:pPr>
+              <w:spacing w:after="0"/>
+              <w:jc w:val="center"/>
+            </w:pPr>
+          </w:p>
+        </w:tc>
+        <w:tc>
+          <w:tcPr>
+            <w:tcW w:w="6181" w:type="dxa"/>
+          </w:tcPr>
+          <w:p>
+            <w:pPr>
+              <w:spacing w:after="0"/>
+            </w:pPr>
+          </w:p>
+        </w:tc>
+        <w:tc>
+          <w:tcPr>
+            <w:tcW w:w="1807" w:type="dxa"/>
+          </w:tcPr>
+          <w:p>
+            <w:pPr>
+              <w:spacing w:after="0"/>
+            </w:pPr>
           </w:p>
         </w:tc>
       </w:tr>
@@ -2939,7 +3173,7 @@
               <w:jc w:val="center"/>
             </w:pPr>
             <w:r>
-              <w:t>15</w:t>
+              <w:t>13</w:t>
             </w:r>
           </w:p>
         </w:tc>
@@ -2955,7 +3189,7 @@
               <w:jc w:val="center"/>
             </w:pPr>
             <w:r>
-              <w:t>8</w:t>
+              <w:t>7</w:t>
             </w:r>
           </w:p>
         </w:tc>
@@ -3244,7 +3478,13 @@
               <w:rPr>
                 <w:b/>
               </w:rPr>
-              <w:t>12,6</w:t>
+              <w:t>21</w:t>
+            </w:r>
+            <w:r>
+              <w:rPr>
+                <w:b/>
+              </w:rPr>
+              <w:t>,6</w:t>
             </w:r>
           </w:p>
         </w:tc>
@@ -4377,7 +4617,19 @@
               <w:rPr>
                 <w:b/>
               </w:rPr>
-              <w:t>31,5</w:t>
+              <w:t>54</w:t>
+            </w:r>
+            <w:r>
+              <w:rPr>
+                <w:b/>
+              </w:rPr>
+              <w:t>,</w:t>
+            </w:r>
+            <w:r>
+              <w:rPr>
+                <w:b/>
+              </w:rPr>
+              <w:t>0</w:t>
             </w:r>
           </w:p>
         </w:tc>
@@ -4453,19 +4705,70 @@
     </w:p>
     <w:p>
       <w:r>
-        <w:t xml:space="preserve">Acréscimo de 60 dias corridos </w:t>
+        <w:t xml:space="preserve">Acréscimo de </w:t>
       </w:r>
       <w:r>
-        <w:t>no prazo para termino desta OS como carência de ajustes de processo por se</w:t>
+        <w:t>90</w:t>
+      </w:r>
+      <w:r>
+        <w:t xml:space="preserve"> dias corridos no prazo para termino desta OS como carência de ajustes de processo por se</w:t>
+      </w:r>
+      <w:r>
+        <w:t>r</w:t>
+      </w:r>
+      <w:r>
+        <w:t xml:space="preserve"> </w:t>
+      </w:r>
+      <w:proofErr w:type="gramStart"/>
+      <w:r>
+        <w:t>OS</w:t>
+      </w:r>
+      <w:r>
+        <w:t xml:space="preserve"> aberta</w:t>
+      </w:r>
+      <w:proofErr w:type="gramEnd"/>
+      <w:r>
+        <w:t xml:space="preserve"> nos primeiros 3 meses conforme item </w:t>
+      </w:r>
+      <w:r>
+        <w:t>3.4 Observações sobre Prazo de Execução dos Trabalhos</w:t>
+      </w:r>
+      <w:r>
+        <w:t xml:space="preserve"> do </w:t>
+      </w:r>
+      <w:r>
+        <w:t>ANEXO VIII - ESPECIFICAÇÕES TÉCNICAS</w:t>
+      </w:r>
+      <w:r>
+        <w:t>.</w:t>
+      </w:r>
+    </w:p>
+    <w:p>
+      <w:r>
+        <w:t xml:space="preserve">Desconsideração das inconformidades encontradas no primeiro ciclo de testes por </w:t>
+      </w:r>
+      <w:r>
+        <w:t>se</w:t>
+      </w:r>
+      <w:r>
+        <w:t>r</w:t>
       </w:r>
       <w:r>
         <w:t xml:space="preserve"> </w:t>
       </w:r>
       <w:r>
-        <w:t xml:space="preserve">a </w:t>
+        <w:t xml:space="preserve">a primeira </w:t>
+      </w:r>
+      <w:proofErr w:type="gramStart"/>
+      <w:r>
+        <w:t>OS</w:t>
       </w:r>
       <w:r>
-        <w:t>primeira OS.</w:t>
+        <w:t xml:space="preserve"> aberta</w:t>
+      </w:r>
+      <w:proofErr w:type="gramEnd"/>
+      <w:r>
+        <w:t>.</w:t>
       </w:r>
     </w:p>
     <w:p/>
@@ -4502,90 +4805,6 @@
           <w:szCs w:val="24"/>
         </w:rPr>
         <w:t>:</w:t>
-      </w:r>
-    </w:p>
-    <w:p>
-      <w:pPr>
-        <w:jc w:val="both"/>
-      </w:pPr>
-      <w:r>
-        <w:rPr>
-          <w:sz w:val="24"/>
-          <w:szCs w:val="24"/>
-        </w:rPr>
-        <w:t xml:space="preserve">Multa </w:t>
-      </w:r>
-      <w:r>
-        <w:rPr>
-          <w:sz w:val="24"/>
-          <w:szCs w:val="24"/>
-        </w:rPr>
-        <w:t>5,</w:t>
-      </w:r>
-      <w:r>
-        <w:rPr>
-          <w:sz w:val="24"/>
-          <w:szCs w:val="24"/>
-        </w:rPr>
-        <w:t>5</w:t>
-      </w:r>
-      <w:r>
-        <w:rPr>
-          <w:sz w:val="24"/>
-          <w:szCs w:val="24"/>
-        </w:rPr>
-        <w:t xml:space="preserve"> PF referente a </w:t>
-      </w:r>
-      <w:r>
-        <w:rPr>
-          <w:sz w:val="24"/>
-          <w:szCs w:val="24"/>
-        </w:rPr>
-        <w:t>1% (um por cento) do valor a</w:t>
-      </w:r>
-      <w:r>
-        <w:rPr>
-          <w:sz w:val="24"/>
-          <w:szCs w:val="24"/>
-        </w:rPr>
-        <w:t xml:space="preserve">cordado para a OS por cada 0,01 </w:t>
-      </w:r>
-      <w:r>
-        <w:rPr>
-          <w:sz w:val="24"/>
-          <w:szCs w:val="24"/>
-        </w:rPr>
-        <w:t xml:space="preserve">do índice de </w:t>
-      </w:r>
-      <w:r>
-        <w:rPr>
-          <w:sz w:val="24"/>
-          <w:szCs w:val="24"/>
-        </w:rPr>
-        <w:t>i</w:t>
-      </w:r>
-      <w:r>
-        <w:rPr>
-          <w:sz w:val="24"/>
-          <w:szCs w:val="24"/>
-        </w:rPr>
-        <w:t xml:space="preserve">nconformidades graves encontradas acima do nível de tolerância pela quantidade </w:t>
-      </w:r>
-      <w:r>
-        <w:rPr>
-          <w:sz w:val="24"/>
-          <w:szCs w:val="24"/>
-        </w:rPr>
-        <w:t xml:space="preserve">do índice </w:t>
-      </w:r>
-      <w:bookmarkStart w:id="0" w:name="_GoBack"/>
-      <w:bookmarkEnd w:id="0"/>
-      <w:r>
-        <w:rPr>
-          <w:sz w:val="24"/>
-          <w:szCs w:val="24"/>
-        </w:rPr>
-        <w:t>de inconformidades graves/PF encontradas durante a homologação/aceite, conforme o indicador IIA-IGHA.</w:t>
       </w:r>
     </w:p>
     <w:p/>
@@ -4653,7 +4872,7 @@
         <w:rStyle w:val="Nmerodepgina"/>
         <w:noProof/>
       </w:rPr>
-      <w:t>1</w:t>
+      <w:t>3</w:t>
     </w:r>
     <w:r>
       <w:rPr>
@@ -4694,7 +4913,7 @@
         <v:shape id="_x0000_s2051" type="#_x0000_t75" style="position:absolute;margin-left:275.05pt;margin-top:-9.15pt;width:211.25pt;height:35.9pt;z-index:251656704">
           <v:imagedata r:id="rId1" o:title=""/>
         </v:shape>
-        <o:OLEObject Type="Embed" ProgID="PBrush" ShapeID="_x0000_s2051" DrawAspect="Content" ObjectID="_1534073037" r:id="rId2"/>
+        <o:OLEObject Type="Embed" ProgID="PBrush" ShapeID="_x0000_s2051" DrawAspect="Content" ObjectID="_1535786216" r:id="rId2"/>
       </w:object>
     </w:r>
   </w:p>

</xml_diff>

<commit_message>
Atualização do Documento de Acompanhamento da OS 4721.
</commit_message>
<xml_diff>
--- a/00_GESTAO_GERAL/05_ORDEM_SERVICO/01_OS4721/01_GESTAO/OS 4721 - Documento de Acompanhamento.docx
+++ b/00_GESTAO_GERAL/05_ORDEM_SERVICO/01_OS4721/01_GESTAO/OS 4721 - Documento de Acompanhamento.docx
@@ -1107,16 +1107,7 @@
                 <w:sz w:val="24"/>
                 <w:szCs w:val="24"/>
               </w:rPr>
-              <w:t>Re</w:t>
-            </w:r>
-            <w:bookmarkStart w:id="0" w:name="_GoBack"/>
-            <w:bookmarkEnd w:id="0"/>
-            <w:r>
-              <w:rPr>
-                <w:sz w:val="24"/>
-                <w:szCs w:val="24"/>
-              </w:rPr>
-              <w:t>cebida</w:t>
+              <w:t>Recebida</w:t>
             </w:r>
           </w:p>
         </w:tc>
@@ -2638,10 +2629,7 @@
               <w:spacing w:after="0"/>
             </w:pPr>
             <w:r>
-              <w:t>OS Devolvida</w:t>
-            </w:r>
-            <w:r>
-              <w:t xml:space="preserve">, por ter sido </w:t>
+              <w:t xml:space="preserve">OS Devolvida, por ter sido </w:t>
             </w:r>
             <w:r>
               <w:t>encontrados 23 Inconformidade durantes o Ciclo de Testes da Versão 1.2.2, sendo 8 Não Graves e 15 Graves. As inconformidades estão relacionadas no Mantis. Conforme OS 4721 - Relatório de Ciclo de Testes, no diretório 00_GESTAO_GERAL\05_ORDEM_SERVICO\01_OS4721\02_TESTES.</w:t>
@@ -2698,10 +2686,7 @@
               <w:t xml:space="preserve"> </w:t>
             </w:r>
             <w:r>
-              <w:t xml:space="preserve">pela NT Consult </w:t>
-            </w:r>
-            <w:r>
-              <w:t>20</w:t>
+              <w:t>pela NT Consult 20</w:t>
             </w:r>
             <w:r>
               <w:t xml:space="preserve"> Inconformidade, sendo </w:t>
@@ -2745,16 +2730,7 @@
               <w:jc w:val="center"/>
             </w:pPr>
             <w:r>
-              <w:t>31</w:t>
-            </w:r>
-            <w:r>
-              <w:t>/0</w:t>
-            </w:r>
-            <w:r>
-              <w:t>8</w:t>
-            </w:r>
-            <w:r>
-              <w:t>/16</w:t>
+              <w:t>31/08/16</w:t>
             </w:r>
           </w:p>
         </w:tc>
@@ -3529,6 +3505,13 @@
                 <w:szCs w:val="20"/>
               </w:rPr>
             </w:pPr>
+            <w:r>
+              <w:rPr>
+                <w:b/>
+                <w:szCs w:val="20"/>
+              </w:rPr>
+              <w:t>0,0</w:t>
+            </w:r>
           </w:p>
         </w:tc>
       </w:tr>
@@ -3919,7 +3902,14 @@
                 <w:b/>
                 <w:szCs w:val="20"/>
               </w:rPr>
-              <w:t>0,04</w:t>
+              <w:t>0,0</w:t>
+            </w:r>
+            <w:r>
+              <w:rPr>
+                <w:b/>
+                <w:szCs w:val="20"/>
+              </w:rPr>
+              <w:t>3</w:t>
             </w:r>
           </w:p>
         </w:tc>
@@ -4032,7 +4022,14 @@
                 <w:b/>
                 <w:szCs w:val="20"/>
               </w:rPr>
-              <w:t>0,07</w:t>
+              <w:t>0,0</w:t>
+            </w:r>
+            <w:r>
+              <w:rPr>
+                <w:b/>
+                <w:szCs w:val="20"/>
+              </w:rPr>
+              <w:t>5</w:t>
             </w:r>
           </w:p>
         </w:tc>
@@ -4057,14 +4054,7 @@
                 <w:b/>
                 <w:szCs w:val="20"/>
               </w:rPr>
-              <w:t>5,</w:t>
-            </w:r>
-            <w:r>
-              <w:rPr>
-                <w:b/>
-                <w:szCs w:val="20"/>
-              </w:rPr>
-              <w:t>5</w:t>
+              <w:t>0,0</w:t>
             </w:r>
           </w:p>
         </w:tc>
@@ -4674,6 +4664,15 @@
                 <w:szCs w:val="20"/>
               </w:rPr>
             </w:pPr>
+            <w:r>
+              <w:rPr>
+                <w:b/>
+                <w:szCs w:val="20"/>
+              </w:rPr>
+              <w:t>0,0</w:t>
+            </w:r>
+            <w:bookmarkStart w:id="0" w:name="_GoBack"/>
+            <w:bookmarkEnd w:id="0"/>
           </w:p>
         </w:tc>
       </w:tr>
@@ -4913,7 +4912,7 @@
         <v:shape id="_x0000_s2051" type="#_x0000_t75" style="position:absolute;margin-left:275.05pt;margin-top:-9.15pt;width:211.25pt;height:35.9pt;z-index:251656704">
           <v:imagedata r:id="rId1" o:title=""/>
         </v:shape>
-        <o:OLEObject Type="Embed" ProgID="PBrush" ShapeID="_x0000_s2051" DrawAspect="Content" ObjectID="_1535786216" r:id="rId2"/>
+        <o:OLEObject Type="Embed" ProgID="PBrush" ShapeID="_x0000_s2051" DrawAspect="Content" ObjectID="_1535877222" r:id="rId2"/>
       </w:object>
     </w:r>
   </w:p>

</xml_diff>

<commit_message>
Alteração do Documento de Acompanhamento da OS 4721.
</commit_message>
<xml_diff>
--- a/00_GESTAO_GERAL/05_ORDEM_SERVICO/01_OS4721/01_GESTAO/OS 4721 - Documento de Acompanhamento.docx
+++ b/00_GESTAO_GERAL/05_ORDEM_SERVICO/01_OS4721/01_GESTAO/OS 4721 - Documento de Acompanhamento.docx
@@ -1,6 +1,6 @@
 
 <file path=word/document.xml><?xml version="1.0" encoding="utf-8"?>
-<w:document xmlns:wpc="http://schemas.microsoft.com/office/word/2010/wordprocessingCanvas" xmlns:cx="http://schemas.microsoft.com/office/drawing/2014/chartex" xmlns:cx1="http://schemas.microsoft.com/office/drawing/2015/9/8/chartex" xmlns:cx2="http://schemas.microsoft.com/office/drawing/2015/10/21/chartex" xmlns:mc="http://schemas.openxmlformats.org/markup-compatibility/2006" xmlns:o="urn:schemas-microsoft-com:office:office" xmlns:r="http://schemas.openxmlformats.org/officeDocument/2006/relationships" xmlns:m="http://schemas.openxmlformats.org/officeDocument/2006/math" xmlns:v="urn:schemas-microsoft-com:vml" xmlns:wp14="http://schemas.microsoft.com/office/word/2010/wordprocessingDrawing" xmlns:wp="http://schemas.openxmlformats.org/drawingml/2006/wordprocessingDrawing" xmlns:w10="urn:schemas-microsoft-com:office:word" xmlns:w="http://schemas.openxmlformats.org/wordprocessingml/2006/main" xmlns:w14="http://schemas.microsoft.com/office/word/2010/wordml" xmlns:w15="http://schemas.microsoft.com/office/word/2012/wordml" xmlns:w16se="http://schemas.microsoft.com/office/word/2015/wordml/symex" xmlns:wpg="http://schemas.microsoft.com/office/word/2010/wordprocessingGroup" xmlns:wpi="http://schemas.microsoft.com/office/word/2010/wordprocessingInk" xmlns:wne="http://schemas.microsoft.com/office/word/2006/wordml" xmlns:wps="http://schemas.microsoft.com/office/word/2010/wordprocessingShape" mc:Ignorable="w14 w15 w16se wp14">
+<w:document xmlns:ve="http://schemas.openxmlformats.org/markup-compatibility/2006" xmlns:o="urn:schemas-microsoft-com:office:office" xmlns:r="http://schemas.openxmlformats.org/officeDocument/2006/relationships" xmlns:m="http://schemas.openxmlformats.org/officeDocument/2006/math" xmlns:v="urn:schemas-microsoft-com:vml" xmlns:wp="http://schemas.openxmlformats.org/drawingml/2006/wordprocessingDrawing" xmlns:w10="urn:schemas-microsoft-com:office:word" xmlns:w="http://schemas.openxmlformats.org/wordprocessingml/2006/main" xmlns:wne="http://schemas.microsoft.com/office/word/2006/wordml">
   <w:body>
     <w:p>
       <w:pPr>
@@ -30,7 +30,7 @@
           <w:insideH w:val="none" w:sz="0" w:space="0" w:color="auto"/>
           <w:insideV w:val="none" w:sz="0" w:space="0" w:color="auto"/>
         </w:tblBorders>
-        <w:tblLook w:val="04A0" w:firstRow="1" w:lastRow="0" w:firstColumn="1" w:lastColumn="0" w:noHBand="0" w:noVBand="1"/>
+        <w:tblLook w:val="04A0"/>
       </w:tblPr>
       <w:tblGrid>
         <w:gridCol w:w="1134"/>
@@ -244,7 +244,39 @@
                 <w:sz w:val="24"/>
                 <w:szCs w:val="24"/>
               </w:rPr>
-              <w:t>OS para implementação dos casos de uso que especifica o processo de registro e manutenção dos parâmetros de Bancos; Agências Bancárias; Convênios da Arrecadação; Grupos de CNAE’s; Plano de Contas; Receitas e Transferências Constitucionais; Tipos de Pedidos de Áreas; Tipos de Pedidos de Documento e Ações; e Tipos de Rejeições dos Arquivos.</w:t>
+              <w:t xml:space="preserve">OS para </w:t>
+            </w:r>
+            <w:proofErr w:type="gramStart"/>
+            <w:r>
+              <w:rPr>
+                <w:sz w:val="24"/>
+                <w:szCs w:val="24"/>
+              </w:rPr>
+              <w:t>implementação</w:t>
+            </w:r>
+            <w:proofErr w:type="gramEnd"/>
+            <w:r>
+              <w:rPr>
+                <w:sz w:val="24"/>
+                <w:szCs w:val="24"/>
+              </w:rPr>
+              <w:t xml:space="preserve"> dos casos de uso que especifica o processo de registro e manutenção dos parâmetros de Bancos; Agências Bancárias; Convênios da Arrecadação; Grupos de </w:t>
+            </w:r>
+            <w:proofErr w:type="spellStart"/>
+            <w:r>
+              <w:rPr>
+                <w:sz w:val="24"/>
+                <w:szCs w:val="24"/>
+              </w:rPr>
+              <w:t>CNAE’s</w:t>
+            </w:r>
+            <w:proofErr w:type="spellEnd"/>
+            <w:r>
+              <w:rPr>
+                <w:sz w:val="24"/>
+                <w:szCs w:val="24"/>
+              </w:rPr>
+              <w:t>; Plano de Contas; Receitas e Transferências Constitucionais; Tipos de Pedidos de Áreas; Tipos de Pedidos de Documento e Ações; e Tipos de Rejeições dos Arquivos.</w:t>
             </w:r>
           </w:p>
         </w:tc>
@@ -278,7 +310,7 @@
       <w:tblPr>
         <w:tblStyle w:val="Tabelacomgrade"/>
         <w:tblW w:w="9069" w:type="dxa"/>
-        <w:tblLook w:val="04A0" w:firstRow="1" w:lastRow="0" w:firstColumn="1" w:lastColumn="0" w:noHBand="0" w:noVBand="1"/>
+        <w:tblLook w:val="04A0"/>
       </w:tblPr>
       <w:tblGrid>
         <w:gridCol w:w="1698"/>
@@ -636,7 +668,7 @@
       <w:tblPr>
         <w:tblStyle w:val="Tabelacomgrade"/>
         <w:tblW w:w="9071" w:type="dxa"/>
-        <w:tblLook w:val="04A0" w:firstRow="1" w:lastRow="0" w:firstColumn="1" w:lastColumn="0" w:noHBand="0" w:noVBand="1"/>
+        <w:tblLook w:val="04A0"/>
       </w:tblPr>
       <w:tblGrid>
         <w:gridCol w:w="1553"/>
@@ -850,8 +882,13 @@
               <w:spacing w:after="0"/>
             </w:pPr>
             <w:r>
-              <w:t>Parametrizar Grupos de CNAE’s</w:t>
-            </w:r>
+              <w:t xml:space="preserve">Parametrizar Grupos de </w:t>
+            </w:r>
+            <w:proofErr w:type="spellStart"/>
+            <w:r>
+              <w:t>CNAE’s</w:t>
+            </w:r>
+            <w:proofErr w:type="spellEnd"/>
           </w:p>
         </w:tc>
       </w:tr>
@@ -1029,7 +1066,7 @@
         <w:tblStyle w:val="Tabelacomgrade"/>
         <w:tblW w:w="9071" w:type="dxa"/>
         <w:tblInd w:w="20" w:type="dxa"/>
-        <w:tblLook w:val="04A0" w:firstRow="1" w:lastRow="0" w:firstColumn="1" w:lastColumn="0" w:noHBand="0" w:noVBand="1"/>
+        <w:tblLook w:val="04A0"/>
       </w:tblPr>
       <w:tblGrid>
         <w:gridCol w:w="1984"/>
@@ -1622,13 +1659,13 @@
               <w:spacing w:after="0"/>
             </w:pPr>
             <w:r>
-              <w:t>23</w:t>
+              <w:t>15</w:t>
             </w:r>
             <w:r>
               <w:t>/0</w:t>
             </w:r>
             <w:r>
-              <w:t>6</w:t>
+              <w:t>9</w:t>
             </w:r>
             <w:r>
               <w:t>/16</w:t>
@@ -1939,7 +1976,7 @@
       <w:tblPr>
         <w:tblStyle w:val="Tabelacomgrade"/>
         <w:tblW w:w="9071" w:type="dxa"/>
-        <w:tblLook w:val="04A0" w:firstRow="1" w:lastRow="0" w:firstColumn="1" w:lastColumn="0" w:noHBand="0" w:noVBand="1"/>
+        <w:tblLook w:val="04A0"/>
       </w:tblPr>
       <w:tblGrid>
         <w:gridCol w:w="1083"/>
@@ -2388,7 +2425,15 @@
               <w:t xml:space="preserve">Ciclo de Testes do CIAT. </w:t>
             </w:r>
             <w:r>
-              <w:t>Foram encontrados 15 Inconformidade durantes o Ciclo de Testes, sendo 13 Não Graves e 4 Graves.</w:t>
+              <w:t xml:space="preserve">Foram encontrados 15 Inconformidade durantes o Ciclo de Testes, sendo 13 Não Graves e </w:t>
+            </w:r>
+            <w:proofErr w:type="gramStart"/>
+            <w:r>
+              <w:t>4</w:t>
+            </w:r>
+            <w:proofErr w:type="gramEnd"/>
+            <w:r>
+              <w:t xml:space="preserve"> Graves.</w:t>
             </w:r>
           </w:p>
         </w:tc>
@@ -2429,9 +2474,11 @@
             <w:pPr>
               <w:spacing w:after="0"/>
             </w:pPr>
+            <w:proofErr w:type="gramStart"/>
             <w:r>
               <w:t>OS Devolvida</w:t>
             </w:r>
+            <w:proofErr w:type="gramEnd"/>
           </w:p>
         </w:tc>
         <w:tc>
@@ -2484,8 +2531,21 @@
               <w:t xml:space="preserve"> </w:t>
             </w:r>
             <w:r>
-              <w:t>pela NT Consult 7</w:t>
-            </w:r>
+              <w:t xml:space="preserve">pela NT </w:t>
+            </w:r>
+            <w:proofErr w:type="spellStart"/>
+            <w:r>
+              <w:t>Consult</w:t>
+            </w:r>
+            <w:proofErr w:type="spellEnd"/>
+            <w:r>
+              <w:t xml:space="preserve"> </w:t>
+            </w:r>
+            <w:proofErr w:type="gramStart"/>
+            <w:r>
+              <w:t>7</w:t>
+            </w:r>
+            <w:proofErr w:type="gramEnd"/>
             <w:r>
               <w:t xml:space="preserve"> Inconformidade, sendo </w:t>
             </w:r>
@@ -2659,7 +2719,23 @@
               <w:t xml:space="preserve">OS Devolvida, por ter sido </w:t>
             </w:r>
             <w:r>
-              <w:t>encontrados 23 Inconformidade durantes o Ciclo de Testes da Versão 1.2.2, sendo 8 Não Graves e 15 Graves. As inconformidades estão relacionadas no Mantis. Conforme OS 4721 - Relatório de Ciclo de Testes, no diretório 00_GESTAO_GERAL\05_ORDEM_SERVICO\01_OS4721\02_TESTES.</w:t>
+              <w:t xml:space="preserve">encontrados 23 Inconformidade durantes o Ciclo de Testes da Versão 1.2.2, sendo </w:t>
+            </w:r>
+            <w:proofErr w:type="gramStart"/>
+            <w:r>
+              <w:t>8</w:t>
+            </w:r>
+            <w:proofErr w:type="gramEnd"/>
+            <w:r>
+              <w:t xml:space="preserve"> Não Graves e 15 Graves. As inconformidades estão relacionadas no </w:t>
+            </w:r>
+            <w:proofErr w:type="spellStart"/>
+            <w:r>
+              <w:t>Mantis</w:t>
+            </w:r>
+            <w:proofErr w:type="spellEnd"/>
+            <w:r>
+              <w:t>. Conforme OS 4721 - Relatório de Ciclo de Testes, no diretório 00_GESTAO_GERAL\05_ORDEM_SERVICO\01_OS4721\02_TESTES.</w:t>
             </w:r>
           </w:p>
         </w:tc>
@@ -2713,14 +2789,24 @@
               <w:t xml:space="preserve"> </w:t>
             </w:r>
             <w:r>
-              <w:t>pela NT Consult 20</w:t>
+              <w:t xml:space="preserve">pela NT </w:t>
+            </w:r>
+            <w:proofErr w:type="spellStart"/>
+            <w:r>
+              <w:t>Consult</w:t>
+            </w:r>
+            <w:proofErr w:type="spellEnd"/>
+            <w:r>
+              <w:t xml:space="preserve"> 20</w:t>
             </w:r>
             <w:r>
               <w:t xml:space="preserve"> Inconformidade, sendo </w:t>
             </w:r>
+            <w:proofErr w:type="gramStart"/>
             <w:r>
               <w:t>7</w:t>
             </w:r>
+            <w:proofErr w:type="gramEnd"/>
             <w:r>
               <w:t xml:space="preserve"> Não Graves e </w:t>
             </w:r>
@@ -2853,7 +2939,7 @@
         <w:tblStyle w:val="Tabelacomgrade"/>
         <w:tblW w:w="9072" w:type="dxa"/>
         <w:shd w:val="clear" w:color="auto" w:fill="BFBFBF"/>
-        <w:tblLook w:val="04A0" w:firstRow="1" w:lastRow="0" w:firstColumn="1" w:lastColumn="0" w:noHBand="0" w:noVBand="1"/>
+        <w:tblLook w:val="04A0"/>
       </w:tblPr>
       <w:tblGrid>
         <w:gridCol w:w="1701"/>
@@ -3096,9 +3182,11 @@
               <w:spacing w:after="0"/>
               <w:jc w:val="center"/>
             </w:pPr>
+            <w:proofErr w:type="gramStart"/>
             <w:r>
               <w:t>4</w:t>
             </w:r>
+            <w:proofErr w:type="gramEnd"/>
           </w:p>
         </w:tc>
         <w:tc>
@@ -3112,9 +3200,11 @@
               <w:spacing w:after="0"/>
               <w:jc w:val="center"/>
             </w:pPr>
+            <w:proofErr w:type="gramStart"/>
             <w:r>
               <w:t>3</w:t>
             </w:r>
+            <w:proofErr w:type="gramEnd"/>
           </w:p>
         </w:tc>
       </w:tr>
@@ -3203,9 +3293,11 @@
               <w:spacing w:after="0"/>
               <w:jc w:val="center"/>
             </w:pPr>
+            <w:proofErr w:type="gramStart"/>
             <w:r>
               <w:t>7</w:t>
             </w:r>
+            <w:proofErr w:type="gramEnd"/>
           </w:p>
         </w:tc>
       </w:tr>
@@ -3290,7 +3382,7 @@
         <w:tblStyle w:val="Tabelacomgrade"/>
         <w:tblW w:w="9072" w:type="dxa"/>
         <w:tblLayout w:type="fixed"/>
-        <w:tblLook w:val="04A0" w:firstRow="1" w:lastRow="0" w:firstColumn="1" w:lastColumn="0" w:noHBand="0" w:noVBand="1"/>
+        <w:tblLook w:val="04A0"/>
       </w:tblPr>
       <w:tblGrid>
         <w:gridCol w:w="1537"/>
@@ -3603,7 +3695,15 @@
               <w:spacing w:after="0"/>
             </w:pPr>
             <w:r>
-              <w:t>Desvio em dias do prazo para correção de todas inconformidades encontradas durante a homologação/aceite a partir da notificação das inconformidades</w:t>
+              <w:t xml:space="preserve">Desvio em dias do prazo para correção de </w:t>
+            </w:r>
+            <w:proofErr w:type="gramStart"/>
+            <w:r>
+              <w:t>todas</w:t>
+            </w:r>
+            <w:proofErr w:type="gramEnd"/>
+            <w:r>
+              <w:t xml:space="preserve"> inconformidades encontradas durante a homologação/aceite a partir da notificação das inconformidades</w:t>
             </w:r>
           </w:p>
         </w:tc>
@@ -3620,12 +3720,14 @@
                 <w:b/>
               </w:rPr>
             </w:pPr>
+            <w:proofErr w:type="gramStart"/>
             <w:r>
               <w:rPr>
                 <w:b/>
               </w:rPr>
               <w:t>2</w:t>
             </w:r>
+            <w:proofErr w:type="gramEnd"/>
           </w:p>
         </w:tc>
         <w:tc>
@@ -3644,6 +3746,7 @@
                 <w:szCs w:val="20"/>
               </w:rPr>
             </w:pPr>
+            <w:proofErr w:type="gramStart"/>
             <w:r>
               <w:rPr>
                 <w:b/>
@@ -3651,6 +3754,7 @@
               </w:rPr>
               <w:t>0</w:t>
             </w:r>
+            <w:proofErr w:type="gramEnd"/>
           </w:p>
         </w:tc>
         <w:tc>
@@ -3733,12 +3837,14 @@
                 <w:b/>
               </w:rPr>
             </w:pPr>
+            <w:proofErr w:type="gramStart"/>
             <w:r>
               <w:rPr>
                 <w:b/>
               </w:rPr>
               <w:t>2</w:t>
             </w:r>
+            <w:proofErr w:type="gramEnd"/>
           </w:p>
         </w:tc>
         <w:tc>
@@ -3901,8 +4007,13 @@
               <w:spacing w:after="0"/>
             </w:pPr>
             <w:r>
-              <w:t>Quantidades de inconformidades não graves/PF encontradas durante a homologação/aceite</w:t>
-            </w:r>
+              <w:t>Quantidades de inconformidades não graves/</w:t>
+            </w:r>
+            <w:proofErr w:type="gramStart"/>
+            <w:r>
+              <w:t>PF encontradas durante a homologação/aceite</w:t>
+            </w:r>
+            <w:proofErr w:type="gramEnd"/>
           </w:p>
         </w:tc>
         <w:tc>
@@ -4027,8 +4138,13 @@
               <w:spacing w:after="0"/>
             </w:pPr>
             <w:r>
-              <w:t>Quantidades de inconformidades graves/PF encontradas durante a homologação/aceite</w:t>
-            </w:r>
+              <w:t>Quantidades de inconformidades graves/</w:t>
+            </w:r>
+            <w:proofErr w:type="gramStart"/>
+            <w:r>
+              <w:t>PF encontradas durante a homologação/aceite</w:t>
+            </w:r>
+            <w:proofErr w:type="gramEnd"/>
           </w:p>
         </w:tc>
         <w:tc>
@@ -4147,8 +4263,13 @@
               <w:spacing w:after="0"/>
             </w:pPr>
             <w:r>
-              <w:t>Quantidades de inconformidades não graves/PF encontrada durante o prazo de garantia</w:t>
-            </w:r>
+              <w:t>Quantidades de inconformidades não graves/</w:t>
+            </w:r>
+            <w:proofErr w:type="gramStart"/>
+            <w:r>
+              <w:t>PF encontrada durante o prazo de garantia</w:t>
+            </w:r>
+            <w:proofErr w:type="gramEnd"/>
           </w:p>
         </w:tc>
         <w:tc>
@@ -4246,8 +4367,13 @@
               <w:spacing w:after="0"/>
             </w:pPr>
             <w:r>
-              <w:t>Quantidades de inconformidades graves/PF encontrada durante o prazo de garantia</w:t>
-            </w:r>
+              <w:t>Quantidades de inconformidades graves/</w:t>
+            </w:r>
+            <w:proofErr w:type="gramStart"/>
+            <w:r>
+              <w:t>PF encontrada durante o prazo de garantia</w:t>
+            </w:r>
+            <w:proofErr w:type="gramEnd"/>
           </w:p>
         </w:tc>
         <w:tc>
@@ -4774,7 +4900,15 @@
         <w:t xml:space="preserve"> OS</w:t>
       </w:r>
       <w:r>
-        <w:t xml:space="preserve"> aberta nos primeiros 3 meses conforme item </w:t>
+        <w:t xml:space="preserve"> aberta nos primeiros </w:t>
+      </w:r>
+      <w:proofErr w:type="gramStart"/>
+      <w:r>
+        <w:t>3</w:t>
+      </w:r>
+      <w:proofErr w:type="gramEnd"/>
+      <w:r>
+        <w:t xml:space="preserve"> meses conforme item </w:t>
       </w:r>
       <w:r>
         <w:t>3.4 Observações sobre Prazo de Execução dos Trabalhos</w:t>
@@ -4864,7 +4998,7 @@
 </file>
 
 <file path=word/endnotes.xml><?xml version="1.0" encoding="utf-8"?>
-<w:endnotes xmlns:wpc="http://schemas.microsoft.com/office/word/2010/wordprocessingCanvas" xmlns:cx="http://schemas.microsoft.com/office/drawing/2014/chartex" xmlns:cx1="http://schemas.microsoft.com/office/drawing/2015/9/8/chartex" xmlns:cx2="http://schemas.microsoft.com/office/drawing/2015/10/21/chartex" xmlns:mc="http://schemas.openxmlformats.org/markup-compatibility/2006" xmlns:o="urn:schemas-microsoft-com:office:office" xmlns:r="http://schemas.openxmlformats.org/officeDocument/2006/relationships" xmlns:m="http://schemas.openxmlformats.org/officeDocument/2006/math" xmlns:v="urn:schemas-microsoft-com:vml" xmlns:wp14="http://schemas.microsoft.com/office/word/2010/wordprocessingDrawing" xmlns:wp="http://schemas.openxmlformats.org/drawingml/2006/wordprocessingDrawing" xmlns:w10="urn:schemas-microsoft-com:office:word" xmlns:w="http://schemas.openxmlformats.org/wordprocessingml/2006/main" xmlns:w14="http://schemas.microsoft.com/office/word/2010/wordml" xmlns:w15="http://schemas.microsoft.com/office/word/2012/wordml" xmlns:w16se="http://schemas.microsoft.com/office/word/2015/wordml/symex" xmlns:wpg="http://schemas.microsoft.com/office/word/2010/wordprocessingGroup" xmlns:wpi="http://schemas.microsoft.com/office/word/2010/wordprocessingInk" xmlns:wne="http://schemas.microsoft.com/office/word/2006/wordml" xmlns:wps="http://schemas.microsoft.com/office/word/2010/wordprocessingShape" mc:Ignorable="w14 w15 w16se wp14">
+<w:endnotes xmlns:ve="http://schemas.openxmlformats.org/markup-compatibility/2006" xmlns:o="urn:schemas-microsoft-com:office:office" xmlns:r="http://schemas.openxmlformats.org/officeDocument/2006/relationships" xmlns:m="http://schemas.openxmlformats.org/officeDocument/2006/math" xmlns:v="urn:schemas-microsoft-com:vml" xmlns:wp="http://schemas.openxmlformats.org/drawingml/2006/wordprocessingDrawing" xmlns:w10="urn:schemas-microsoft-com:office:word" xmlns:w="http://schemas.openxmlformats.org/wordprocessingml/2006/main" xmlns:wne="http://schemas.microsoft.com/office/word/2006/wordml">
   <w:endnote w:type="separator" w:id="-1">
     <w:p>
       <w:r>
@@ -4883,7 +5017,7 @@
 </file>
 
 <file path=word/footer1.xml><?xml version="1.0" encoding="utf-8"?>
-<w:ftr xmlns:wpc="http://schemas.microsoft.com/office/word/2010/wordprocessingCanvas" xmlns:cx="http://schemas.microsoft.com/office/drawing/2014/chartex" xmlns:cx1="http://schemas.microsoft.com/office/drawing/2015/9/8/chartex" xmlns:cx2="http://schemas.microsoft.com/office/drawing/2015/10/21/chartex" xmlns:mc="http://schemas.openxmlformats.org/markup-compatibility/2006" xmlns:o="urn:schemas-microsoft-com:office:office" xmlns:r="http://schemas.openxmlformats.org/officeDocument/2006/relationships" xmlns:m="http://schemas.openxmlformats.org/officeDocument/2006/math" xmlns:v="urn:schemas-microsoft-com:vml" xmlns:wp14="http://schemas.microsoft.com/office/word/2010/wordprocessingDrawing" xmlns:wp="http://schemas.openxmlformats.org/drawingml/2006/wordprocessingDrawing" xmlns:w10="urn:schemas-microsoft-com:office:word" xmlns:w="http://schemas.openxmlformats.org/wordprocessingml/2006/main" xmlns:w14="http://schemas.microsoft.com/office/word/2010/wordml" xmlns:w15="http://schemas.microsoft.com/office/word/2012/wordml" xmlns:w16se="http://schemas.microsoft.com/office/word/2015/wordml/symex" xmlns:wpg="http://schemas.microsoft.com/office/word/2010/wordprocessingGroup" xmlns:wpi="http://schemas.microsoft.com/office/word/2010/wordprocessingInk" xmlns:wne="http://schemas.microsoft.com/office/word/2006/wordml" xmlns:wps="http://schemas.microsoft.com/office/word/2010/wordprocessingShape" mc:Ignorable="w14 w15 w16se wp14">
+<w:ftr xmlns:ve="http://schemas.openxmlformats.org/markup-compatibility/2006" xmlns:o="urn:schemas-microsoft-com:office:office" xmlns:r="http://schemas.openxmlformats.org/officeDocument/2006/relationships" xmlns:m="http://schemas.openxmlformats.org/officeDocument/2006/math" xmlns:v="urn:schemas-microsoft-com:vml" xmlns:wp="http://schemas.openxmlformats.org/drawingml/2006/wordprocessingDrawing" xmlns:w10="urn:schemas-microsoft-com:office:word" xmlns:w="http://schemas.openxmlformats.org/wordprocessingml/2006/main" xmlns:wne="http://schemas.microsoft.com/office/word/2006/wordml">
   <w:p>
     <w:pPr>
       <w:pStyle w:val="Rodap"/>
@@ -4914,7 +5048,7 @@
         <w:rStyle w:val="Nmerodepgina"/>
         <w:noProof/>
       </w:rPr>
-      <w:t>1</w:t>
+      <w:t>2</w:t>
     </w:r>
     <w:r>
       <w:rPr>
@@ -4932,7 +5066,7 @@
         <w:noProof/>
         <w:lang w:eastAsia="pt-BR"/>
       </w:rPr>
-      <w:object w:dxaOrig="1440" w:dyaOrig="1440">
+      <w:pict>
         <v:shapetype id="_x0000_t75" coordsize="21600,21600" o:spt="75" o:preferrelative="t" path="m@4@5l@4@11@9@11@9@5xe" filled="f" stroked="f">
           <v:stroke joinstyle="miter"/>
           <v:formulas>
@@ -4955,15 +5089,15 @@
         <v:shape id="_x0000_s2051" type="#_x0000_t75" style="position:absolute;margin-left:275.05pt;margin-top:-9.15pt;width:211.25pt;height:35.9pt;z-index:251656704">
           <v:imagedata r:id="rId1" o:title=""/>
         </v:shape>
-        <o:OLEObject Type="Embed" ProgID="PBrush" ShapeID="_x0000_s2051" DrawAspect="Content" ObjectID="_1538544968" r:id="rId2"/>
-      </w:object>
+        <o:OLEObject Type="Embed" ProgID="PBrush" ShapeID="_x0000_s2051" DrawAspect="Content" ObjectID="_1539064949" r:id="rId2"/>
+      </w:pict>
     </w:r>
   </w:p>
 </w:ftr>
 </file>
 
 <file path=word/footnotes.xml><?xml version="1.0" encoding="utf-8"?>
-<w:footnotes xmlns:wpc="http://schemas.microsoft.com/office/word/2010/wordprocessingCanvas" xmlns:cx="http://schemas.microsoft.com/office/drawing/2014/chartex" xmlns:cx1="http://schemas.microsoft.com/office/drawing/2015/9/8/chartex" xmlns:cx2="http://schemas.microsoft.com/office/drawing/2015/10/21/chartex" xmlns:mc="http://schemas.openxmlformats.org/markup-compatibility/2006" xmlns:o="urn:schemas-microsoft-com:office:office" xmlns:r="http://schemas.openxmlformats.org/officeDocument/2006/relationships" xmlns:m="http://schemas.openxmlformats.org/officeDocument/2006/math" xmlns:v="urn:schemas-microsoft-com:vml" xmlns:wp14="http://schemas.microsoft.com/office/word/2010/wordprocessingDrawing" xmlns:wp="http://schemas.openxmlformats.org/drawingml/2006/wordprocessingDrawing" xmlns:w10="urn:schemas-microsoft-com:office:word" xmlns:w="http://schemas.openxmlformats.org/wordprocessingml/2006/main" xmlns:w14="http://schemas.microsoft.com/office/word/2010/wordml" xmlns:w15="http://schemas.microsoft.com/office/word/2012/wordml" xmlns:w16se="http://schemas.microsoft.com/office/word/2015/wordml/symex" xmlns:wpg="http://schemas.microsoft.com/office/word/2010/wordprocessingGroup" xmlns:wpi="http://schemas.microsoft.com/office/word/2010/wordprocessingInk" xmlns:wne="http://schemas.microsoft.com/office/word/2006/wordml" xmlns:wps="http://schemas.microsoft.com/office/word/2010/wordprocessingShape" mc:Ignorable="w14 w15 w16se wp14">
+<w:footnotes xmlns:ve="http://schemas.openxmlformats.org/markup-compatibility/2006" xmlns:o="urn:schemas-microsoft-com:office:office" xmlns:r="http://schemas.openxmlformats.org/officeDocument/2006/relationships" xmlns:m="http://schemas.openxmlformats.org/officeDocument/2006/math" xmlns:v="urn:schemas-microsoft-com:vml" xmlns:wp="http://schemas.openxmlformats.org/drawingml/2006/wordprocessingDrawing" xmlns:w10="urn:schemas-microsoft-com:office:word" xmlns:w="http://schemas.openxmlformats.org/wordprocessingml/2006/main" xmlns:wne="http://schemas.microsoft.com/office/word/2006/wordml">
   <w:footnote w:type="separator" w:id="-1">
     <w:p>
       <w:r>
@@ -4982,7 +5116,7 @@
 </file>
 
 <file path=word/header1.xml><?xml version="1.0" encoding="utf-8"?>
-<w:hdr xmlns:wpc="http://schemas.microsoft.com/office/word/2010/wordprocessingCanvas" xmlns:cx="http://schemas.microsoft.com/office/drawing/2014/chartex" xmlns:cx1="http://schemas.microsoft.com/office/drawing/2015/9/8/chartex" xmlns:cx2="http://schemas.microsoft.com/office/drawing/2015/10/21/chartex" xmlns:mc="http://schemas.openxmlformats.org/markup-compatibility/2006" xmlns:o="urn:schemas-microsoft-com:office:office" xmlns:r="http://schemas.openxmlformats.org/officeDocument/2006/relationships" xmlns:m="http://schemas.openxmlformats.org/officeDocument/2006/math" xmlns:v="urn:schemas-microsoft-com:vml" xmlns:wp14="http://schemas.microsoft.com/office/word/2010/wordprocessingDrawing" xmlns:wp="http://schemas.openxmlformats.org/drawingml/2006/wordprocessingDrawing" xmlns:w10="urn:schemas-microsoft-com:office:word" xmlns:w="http://schemas.openxmlformats.org/wordprocessingml/2006/main" xmlns:w14="http://schemas.microsoft.com/office/word/2010/wordml" xmlns:w15="http://schemas.microsoft.com/office/word/2012/wordml" xmlns:w16se="http://schemas.microsoft.com/office/word/2015/wordml/symex" xmlns:wpg="http://schemas.microsoft.com/office/word/2010/wordprocessingGroup" xmlns:wpi="http://schemas.microsoft.com/office/word/2010/wordprocessingInk" xmlns:wne="http://schemas.microsoft.com/office/word/2006/wordml" xmlns:wps="http://schemas.microsoft.com/office/word/2010/wordprocessingShape" mc:Ignorable="w14 w15 w16se wp14">
+<w:hdr xmlns:ve="http://schemas.openxmlformats.org/markup-compatibility/2006" xmlns:o="urn:schemas-microsoft-com:office:office" xmlns:r="http://schemas.openxmlformats.org/officeDocument/2006/relationships" xmlns:m="http://schemas.openxmlformats.org/officeDocument/2006/math" xmlns:v="urn:schemas-microsoft-com:vml" xmlns:wp="http://schemas.openxmlformats.org/drawingml/2006/wordprocessingDrawing" xmlns:w10="urn:schemas-microsoft-com:office:word" xmlns:w="http://schemas.openxmlformats.org/wordprocessingml/2006/main" xmlns:wne="http://schemas.microsoft.com/office/word/2006/wordml">
   <w:p>
     <w:pPr>
       <w:pStyle w:val="Cabealho"/>
@@ -5021,7 +5155,7 @@
                   <a:blip r:embed="rId1">
                     <a:extLst>
                       <a:ext uri="{28A0092B-C50C-407E-A947-70E740481C1C}">
-                        <a14:useLocalDpi xmlns:a14="http://schemas.microsoft.com/office/drawing/2010/main" val="0"/>
+                        <a14:useLocalDpi xmlns:a14="http://schemas.microsoft.com/office/drawing/2010/main" xmlns:wps="http://schemas.microsoft.com/office/word/2010/wordprocessingShape" xmlns:wpi="http://schemas.microsoft.com/office/word/2010/wordprocessingInk" xmlns:wpg="http://schemas.microsoft.com/office/word/2010/wordprocessingGroup" xmlns:w16se="http://schemas.microsoft.com/office/word/2015/wordml/symex" xmlns:w15="http://schemas.microsoft.com/office/word/2012/wordml" xmlns:w14="http://schemas.microsoft.com/office/word/2010/wordml" xmlns:w="http://schemas.openxmlformats.org/wordprocessingml/2006/main" xmlns:w10="urn:schemas-microsoft-com:office:word" xmlns:wp14="http://schemas.microsoft.com/office/word/2010/wordprocessingDrawing" xmlns:v="urn:schemas-microsoft-com:vml" xmlns:o="urn:schemas-microsoft-com:office:office" xmlns:mc="http://schemas.openxmlformats.org/markup-compatibility/2006" xmlns:cx2="http://schemas.microsoft.com/office/drawing/2015/10/21/chartex" xmlns:cx1="http://schemas.microsoft.com/office/drawing/2015/9/8/chartex" xmlns:cx="http://schemas.microsoft.com/office/drawing/2014/chartex" xmlns:wpc="http://schemas.microsoft.com/office/word/2010/wordprocessingCanvas" xmlns="" val="0"/>
                       </a:ext>
                     </a:extLst>
                   </a:blip>
@@ -5080,7 +5214,7 @@
                   <a:blip r:embed="rId2">
                     <a:extLst>
                       <a:ext uri="{28A0092B-C50C-407E-A947-70E740481C1C}">
-                        <a14:useLocalDpi xmlns:a14="http://schemas.microsoft.com/office/drawing/2010/main" val="0"/>
+                        <a14:useLocalDpi xmlns:a14="http://schemas.microsoft.com/office/drawing/2010/main" xmlns:wps="http://schemas.microsoft.com/office/word/2010/wordprocessingShape" xmlns:wpi="http://schemas.microsoft.com/office/word/2010/wordprocessingInk" xmlns:wpg="http://schemas.microsoft.com/office/word/2010/wordprocessingGroup" xmlns:w16se="http://schemas.microsoft.com/office/word/2015/wordml/symex" xmlns:w15="http://schemas.microsoft.com/office/word/2012/wordml" xmlns:w14="http://schemas.microsoft.com/office/word/2010/wordml" xmlns:w="http://schemas.openxmlformats.org/wordprocessingml/2006/main" xmlns:w10="urn:schemas-microsoft-com:office:word" xmlns:wp14="http://schemas.microsoft.com/office/word/2010/wordprocessingDrawing" xmlns:v="urn:schemas-microsoft-com:vml" xmlns:o="urn:schemas-microsoft-com:office:office" xmlns:mc="http://schemas.openxmlformats.org/markup-compatibility/2006" xmlns:cx2="http://schemas.microsoft.com/office/drawing/2015/10/21/chartex" xmlns:cx1="http://schemas.microsoft.com/office/drawing/2015/9/8/chartex" xmlns:cx="http://schemas.microsoft.com/office/drawing/2014/chartex" xmlns:wpc="http://schemas.microsoft.com/office/word/2010/wordprocessingCanvas" xmlns="" val="0"/>
                       </a:ext>
                     </a:extLst>
                   </a:blip>
@@ -5113,7 +5247,7 @@
 </file>
 
 <file path=word/styles.xml><?xml version="1.0" encoding="utf-8"?>
-<w:styles xmlns:mc="http://schemas.openxmlformats.org/markup-compatibility/2006" xmlns:r="http://schemas.openxmlformats.org/officeDocument/2006/relationships" xmlns:w="http://schemas.openxmlformats.org/wordprocessingml/2006/main" xmlns:w14="http://schemas.microsoft.com/office/word/2010/wordml" xmlns:w15="http://schemas.microsoft.com/office/word/2012/wordml" xmlns:w16se="http://schemas.microsoft.com/office/word/2015/wordml/symex" mc:Ignorable="w14 w15 w16se">
+<w:styles xmlns:r="http://schemas.openxmlformats.org/officeDocument/2006/relationships" xmlns:w="http://schemas.openxmlformats.org/wordprocessingml/2006/main">
   <w:docDefaults>
     <w:rPrDefault>
       <w:rPr>
@@ -5123,380 +5257,144 @@
     </w:rPrDefault>
     <w:pPrDefault/>
   </w:docDefaults>
-  <w:latentStyles w:defLockedState="0" w:defUIPriority="99" w:defSemiHidden="0" w:defUnhideWhenUsed="0" w:defQFormat="0" w:count="373">
-    <w:lsdException w:name="Normal" w:uiPriority="0" w:qFormat="1"/>
-    <w:lsdException w:name="heading 1" w:uiPriority="9" w:qFormat="1"/>
-    <w:lsdException w:name="heading 2" w:semiHidden="1" w:uiPriority="9" w:unhideWhenUsed="1" w:qFormat="1"/>
-    <w:lsdException w:name="heading 3" w:semiHidden="1" w:uiPriority="9" w:unhideWhenUsed="1" w:qFormat="1"/>
-    <w:lsdException w:name="heading 4" w:semiHidden="1" w:uiPriority="9" w:unhideWhenUsed="1" w:qFormat="1"/>
-    <w:lsdException w:name="heading 5" w:semiHidden="1" w:uiPriority="9" w:unhideWhenUsed="1" w:qFormat="1"/>
-    <w:lsdException w:name="heading 6" w:semiHidden="1" w:uiPriority="9" w:unhideWhenUsed="1" w:qFormat="1"/>
-    <w:lsdException w:name="heading 7" w:semiHidden="1" w:uiPriority="9" w:unhideWhenUsed="1" w:qFormat="1"/>
-    <w:lsdException w:name="heading 8" w:semiHidden="1" w:uiPriority="9" w:unhideWhenUsed="1" w:qFormat="1"/>
-    <w:lsdException w:name="heading 9" w:semiHidden="1" w:uiPriority="9" w:unhideWhenUsed="1" w:qFormat="1"/>
-    <w:lsdException w:name="index 1" w:semiHidden="1" w:unhideWhenUsed="1"/>
-    <w:lsdException w:name="index 2" w:semiHidden="1" w:unhideWhenUsed="1"/>
-    <w:lsdException w:name="index 3" w:semiHidden="1" w:unhideWhenUsed="1"/>
-    <w:lsdException w:name="index 4" w:semiHidden="1" w:unhideWhenUsed="1"/>
-    <w:lsdException w:name="index 5" w:semiHidden="1" w:unhideWhenUsed="1"/>
-    <w:lsdException w:name="index 6" w:semiHidden="1" w:unhideWhenUsed="1"/>
-    <w:lsdException w:name="index 7" w:semiHidden="1" w:unhideWhenUsed="1"/>
-    <w:lsdException w:name="index 8" w:semiHidden="1" w:unhideWhenUsed="1"/>
-    <w:lsdException w:name="index 9" w:semiHidden="1" w:unhideWhenUsed="1"/>
-    <w:lsdException w:name="toc 1" w:semiHidden="1" w:uiPriority="39" w:unhideWhenUsed="1"/>
-    <w:lsdException w:name="toc 2" w:semiHidden="1" w:uiPriority="39" w:unhideWhenUsed="1"/>
-    <w:lsdException w:name="toc 3" w:semiHidden="1" w:uiPriority="39" w:unhideWhenUsed="1"/>
-    <w:lsdException w:name="toc 4" w:semiHidden="1" w:uiPriority="39" w:unhideWhenUsed="1"/>
-    <w:lsdException w:name="toc 5" w:semiHidden="1" w:uiPriority="39" w:unhideWhenUsed="1"/>
-    <w:lsdException w:name="toc 6" w:semiHidden="1" w:uiPriority="39" w:unhideWhenUsed="1"/>
-    <w:lsdException w:name="toc 7" w:semiHidden="1" w:uiPriority="39" w:unhideWhenUsed="1"/>
-    <w:lsdException w:name="toc 8" w:semiHidden="1" w:uiPriority="39" w:unhideWhenUsed="1"/>
-    <w:lsdException w:name="toc 9" w:semiHidden="1" w:uiPriority="39" w:unhideWhenUsed="1"/>
-    <w:lsdException w:name="Normal Indent" w:semiHidden="1" w:unhideWhenUsed="1"/>
-    <w:lsdException w:name="footnote text" w:semiHidden="1" w:unhideWhenUsed="1"/>
-    <w:lsdException w:name="annotation text" w:semiHidden="1" w:unhideWhenUsed="1"/>
-    <w:lsdException w:name="header" w:semiHidden="1" w:unhideWhenUsed="1"/>
-    <w:lsdException w:name="footer" w:semiHidden="1" w:unhideWhenUsed="1"/>
-    <w:lsdException w:name="index heading" w:semiHidden="1" w:unhideWhenUsed="1"/>
-    <w:lsdException w:name="caption" w:semiHidden="1" w:uiPriority="35" w:unhideWhenUsed="1" w:qFormat="1"/>
-    <w:lsdException w:name="table of figures" w:semiHidden="1" w:unhideWhenUsed="1"/>
-    <w:lsdException w:name="envelope address" w:semiHidden="1" w:unhideWhenUsed="1"/>
-    <w:lsdException w:name="envelope return" w:semiHidden="1" w:unhideWhenUsed="1"/>
-    <w:lsdException w:name="footnote reference" w:semiHidden="1" w:unhideWhenUsed="1"/>
-    <w:lsdException w:name="annotation reference" w:semiHidden="1" w:unhideWhenUsed="1"/>
-    <w:lsdException w:name="line number" w:semiHidden="1" w:unhideWhenUsed="1"/>
-    <w:lsdException w:name="page number" w:semiHidden="1" w:unhideWhenUsed="1"/>
-    <w:lsdException w:name="endnote reference" w:semiHidden="1" w:unhideWhenUsed="1"/>
-    <w:lsdException w:name="endnote text" w:semiHidden="1" w:unhideWhenUsed="1"/>
-    <w:lsdException w:name="table of authorities" w:semiHidden="1" w:unhideWhenUsed="1"/>
-    <w:lsdException w:name="macro" w:semiHidden="1" w:unhideWhenUsed="1"/>
-    <w:lsdException w:name="toa heading" w:semiHidden="1" w:unhideWhenUsed="1"/>
-    <w:lsdException w:name="List" w:semiHidden="1" w:unhideWhenUsed="1"/>
-    <w:lsdException w:name="List Bullet" w:semiHidden="1" w:unhideWhenUsed="1"/>
-    <w:lsdException w:name="List Number" w:semiHidden="1" w:unhideWhenUsed="1"/>
-    <w:lsdException w:name="List 2" w:semiHidden="1" w:unhideWhenUsed="1"/>
-    <w:lsdException w:name="List 3" w:semiHidden="1" w:unhideWhenUsed="1"/>
-    <w:lsdException w:name="List 4" w:semiHidden="1" w:unhideWhenUsed="1"/>
-    <w:lsdException w:name="List 5" w:semiHidden="1" w:unhideWhenUsed="1"/>
-    <w:lsdException w:name="List Bullet 2" w:semiHidden="1" w:unhideWhenUsed="1"/>
-    <w:lsdException w:name="List Bullet 3" w:semiHidden="1" w:unhideWhenUsed="1"/>
-    <w:lsdException w:name="List Bullet 4" w:semiHidden="1" w:unhideWhenUsed="1"/>
-    <w:lsdException w:name="List Bullet 5" w:semiHidden="1" w:unhideWhenUsed="1"/>
-    <w:lsdException w:name="List Number 2" w:semiHidden="1" w:unhideWhenUsed="1"/>
-    <w:lsdException w:name="List Number 3" w:semiHidden="1" w:unhideWhenUsed="1"/>
-    <w:lsdException w:name="List Number 4" w:semiHidden="1" w:unhideWhenUsed="1"/>
-    <w:lsdException w:name="List Number 5" w:semiHidden="1" w:unhideWhenUsed="1"/>
-    <w:lsdException w:name="Title" w:uiPriority="10" w:qFormat="1"/>
-    <w:lsdException w:name="Closing" w:semiHidden="1" w:unhideWhenUsed="1"/>
-    <w:lsdException w:name="Signature" w:semiHidden="1" w:unhideWhenUsed="1"/>
-    <w:lsdException w:name="Default Paragraph Font" w:semiHidden="1" w:uiPriority="1" w:unhideWhenUsed="1"/>
-    <w:lsdException w:name="Body Text" w:semiHidden="1" w:unhideWhenUsed="1"/>
-    <w:lsdException w:name="Body Text Indent" w:semiHidden="1" w:unhideWhenUsed="1"/>
-    <w:lsdException w:name="List Continue" w:semiHidden="1" w:unhideWhenUsed="1"/>
-    <w:lsdException w:name="List Continue 2" w:semiHidden="1" w:unhideWhenUsed="1"/>
-    <w:lsdException w:name="List Continue 3" w:semiHidden="1" w:unhideWhenUsed="1"/>
-    <w:lsdException w:name="List Continue 4" w:semiHidden="1" w:unhideWhenUsed="1"/>
-    <w:lsdException w:name="List Continue 5" w:semiHidden="1" w:unhideWhenUsed="1"/>
-    <w:lsdException w:name="Message Header" w:semiHidden="1" w:unhideWhenUsed="1"/>
-    <w:lsdException w:name="Subtitle" w:uiPriority="11" w:qFormat="1"/>
-    <w:lsdException w:name="Salutation" w:semiHidden="1" w:unhideWhenUsed="1"/>
-    <w:lsdException w:name="Date" w:semiHidden="1" w:unhideWhenUsed="1"/>
-    <w:lsdException w:name="Body Text First Indent" w:semiHidden="1" w:unhideWhenUsed="1"/>
-    <w:lsdException w:name="Body Text First Indent 2" w:semiHidden="1" w:unhideWhenUsed="1"/>
-    <w:lsdException w:name="Note Heading" w:semiHidden="1" w:unhideWhenUsed="1"/>
-    <w:lsdException w:name="Body Text 2" w:semiHidden="1" w:unhideWhenUsed="1"/>
-    <w:lsdException w:name="Body Text 3" w:semiHidden="1" w:unhideWhenUsed="1"/>
-    <w:lsdException w:name="Body Text Indent 2" w:semiHidden="1" w:unhideWhenUsed="1"/>
-    <w:lsdException w:name="Body Text Indent 3" w:semiHidden="1" w:unhideWhenUsed="1"/>
-    <w:lsdException w:name="Block Text" w:semiHidden="1" w:unhideWhenUsed="1"/>
-    <w:lsdException w:name="Hyperlink" w:semiHidden="1" w:unhideWhenUsed="1"/>
-    <w:lsdException w:name="FollowedHyperlink" w:semiHidden="1" w:unhideWhenUsed="1"/>
-    <w:lsdException w:name="Strong" w:uiPriority="22" w:qFormat="1"/>
-    <w:lsdException w:name="Emphasis" w:uiPriority="20" w:qFormat="1"/>
-    <w:lsdException w:name="Document Map" w:semiHidden="1" w:unhideWhenUsed="1"/>
-    <w:lsdException w:name="Plain Text" w:semiHidden="1" w:unhideWhenUsed="1"/>
-    <w:lsdException w:name="E-mail Signature" w:semiHidden="1" w:unhideWhenUsed="1"/>
-    <w:lsdException w:name="HTML Top of Form" w:semiHidden="1" w:unhideWhenUsed="1"/>
-    <w:lsdException w:name="HTML Bottom of Form" w:semiHidden="1" w:unhideWhenUsed="1"/>
-    <w:lsdException w:name="Normal (Web)" w:semiHidden="1" w:unhideWhenUsed="1"/>
-    <w:lsdException w:name="HTML Acronym" w:semiHidden="1" w:unhideWhenUsed="1"/>
-    <w:lsdException w:name="HTML Address" w:semiHidden="1" w:unhideWhenUsed="1"/>
-    <w:lsdException w:name="HTML Cite" w:semiHidden="1" w:unhideWhenUsed="1"/>
-    <w:lsdException w:name="HTML Code" w:semiHidden="1" w:unhideWhenUsed="1"/>
-    <w:lsdException w:name="HTML Definition" w:semiHidden="1" w:unhideWhenUsed="1"/>
-    <w:lsdException w:name="HTML Keyboard" w:semiHidden="1" w:unhideWhenUsed="1"/>
-    <w:lsdException w:name="HTML Preformatted" w:semiHidden="1" w:unhideWhenUsed="1"/>
-    <w:lsdException w:name="HTML Sample" w:semiHidden="1" w:unhideWhenUsed="1"/>
-    <w:lsdException w:name="HTML Typewriter" w:semiHidden="1" w:unhideWhenUsed="1"/>
-    <w:lsdException w:name="HTML Variable" w:semiHidden="1" w:unhideWhenUsed="1"/>
-    <w:lsdException w:name="Normal Table" w:semiHidden="1" w:unhideWhenUsed="1"/>
-    <w:lsdException w:name="annotation subject" w:semiHidden="1" w:unhideWhenUsed="1"/>
-    <w:lsdException w:name="No List" w:semiHidden="1" w:unhideWhenUsed="1"/>
-    <w:lsdException w:name="Outline List 1" w:semiHidden="1" w:unhideWhenUsed="1"/>
-    <w:lsdException w:name="Outline List 2" w:semiHidden="1" w:unhideWhenUsed="1"/>
-    <w:lsdException w:name="Outline List 3" w:semiHidden="1" w:unhideWhenUsed="1"/>
-    <w:lsdException w:name="Table Simple 1" w:semiHidden="1" w:unhideWhenUsed="1"/>
-    <w:lsdException w:name="Table Simple 2" w:semiHidden="1" w:unhideWhenUsed="1"/>
-    <w:lsdException w:name="Table Simple 3" w:semiHidden="1" w:unhideWhenUsed="1"/>
-    <w:lsdException w:name="Table Classic 1" w:semiHidden="1" w:unhideWhenUsed="1"/>
-    <w:lsdException w:name="Table Classic 2" w:semiHidden="1" w:unhideWhenUsed="1"/>
-    <w:lsdException w:name="Table Classic 3" w:semiHidden="1" w:unhideWhenUsed="1"/>
-    <w:lsdException w:name="Table Classic 4" w:semiHidden="1" w:unhideWhenUsed="1"/>
-    <w:lsdException w:name="Table Colorful 1" w:semiHidden="1" w:unhideWhenUsed="1"/>
-    <w:lsdException w:name="Table Colorful 2" w:semiHidden="1" w:unhideWhenUsed="1"/>
-    <w:lsdException w:name="Table Colorful 3" w:semiHidden="1" w:unhideWhenUsed="1"/>
-    <w:lsdException w:name="Table Columns 1" w:semiHidden="1" w:unhideWhenUsed="1"/>
-    <w:lsdException w:name="Table Columns 2" w:semiHidden="1" w:unhideWhenUsed="1"/>
-    <w:lsdException w:name="Table Columns 3" w:semiHidden="1" w:unhideWhenUsed="1"/>
-    <w:lsdException w:name="Table Columns 4" w:semiHidden="1" w:unhideWhenUsed="1"/>
-    <w:lsdException w:name="Table Columns 5" w:semiHidden="1" w:unhideWhenUsed="1"/>
-    <w:lsdException w:name="Table Grid 1" w:semiHidden="1" w:unhideWhenUsed="1"/>
-    <w:lsdException w:name="Table Grid 2" w:semiHidden="1" w:unhideWhenUsed="1"/>
-    <w:lsdException w:name="Table Grid 3" w:semiHidden="1" w:unhideWhenUsed="1"/>
-    <w:lsdException w:name="Table Grid 4" w:semiHidden="1" w:unhideWhenUsed="1"/>
-    <w:lsdException w:name="Table Grid 5" w:semiHidden="1" w:unhideWhenUsed="1"/>
-    <w:lsdException w:name="Table Grid 6" w:semiHidden="1" w:unhideWhenUsed="1"/>
-    <w:lsdException w:name="Table Grid 7" w:semiHidden="1" w:unhideWhenUsed="1"/>
-    <w:lsdException w:name="Table Grid 8" w:semiHidden="1" w:unhideWhenUsed="1"/>
-    <w:lsdException w:name="Table List 1" w:semiHidden="1" w:unhideWhenUsed="1"/>
-    <w:lsdException w:name="Table List 2" w:semiHidden="1" w:unhideWhenUsed="1"/>
-    <w:lsdException w:name="Table List 3" w:semiHidden="1" w:unhideWhenUsed="1"/>
-    <w:lsdException w:name="Table List 4" w:semiHidden="1" w:unhideWhenUsed="1"/>
-    <w:lsdException w:name="Table List 5" w:semiHidden="1" w:unhideWhenUsed="1"/>
-    <w:lsdException w:name="Table List 6" w:semiHidden="1" w:unhideWhenUsed="1"/>
-    <w:lsdException w:name="Table List 7" w:semiHidden="1" w:unhideWhenUsed="1"/>
-    <w:lsdException w:name="Table List 8" w:semiHidden="1" w:unhideWhenUsed="1"/>
-    <w:lsdException w:name="Table 3D effects 1" w:semiHidden="1" w:unhideWhenUsed="1"/>
-    <w:lsdException w:name="Table 3D effects 2" w:semiHidden="1" w:unhideWhenUsed="1"/>
-    <w:lsdException w:name="Table 3D effects 3" w:semiHidden="1" w:unhideWhenUsed="1"/>
-    <w:lsdException w:name="Table Contemporary" w:semiHidden="1" w:unhideWhenUsed="1"/>
-    <w:lsdException w:name="Table Elegant" w:semiHidden="1" w:unhideWhenUsed="1"/>
-    <w:lsdException w:name="Table Professional" w:semiHidden="1" w:unhideWhenUsed="1"/>
-    <w:lsdException w:name="Table Subtle 1" w:semiHidden="1" w:unhideWhenUsed="1"/>
-    <w:lsdException w:name="Table Subtle 2" w:semiHidden="1" w:unhideWhenUsed="1"/>
-    <w:lsdException w:name="Table Web 1" w:semiHidden="1" w:unhideWhenUsed="1"/>
-    <w:lsdException w:name="Table Web 2" w:semiHidden="1" w:unhideWhenUsed="1"/>
-    <w:lsdException w:name="Table Web 3" w:semiHidden="1" w:unhideWhenUsed="1"/>
-    <w:lsdException w:name="Balloon Text" w:semiHidden="1" w:unhideWhenUsed="1"/>
-    <w:lsdException w:name="Table Grid" w:uiPriority="39"/>
-    <w:lsdException w:name="Table Theme" w:semiHidden="1" w:unhideWhenUsed="1"/>
-    <w:lsdException w:name="Placeholder Text" w:semiHidden="1"/>
-    <w:lsdException w:name="No Spacing" w:uiPriority="1" w:qFormat="1"/>
-    <w:lsdException w:name="Light Shading" w:uiPriority="60"/>
-    <w:lsdException w:name="Light List" w:uiPriority="61"/>
-    <w:lsdException w:name="Light Grid" w:uiPriority="62"/>
-    <w:lsdException w:name="Medium Shading 1" w:uiPriority="63"/>
-    <w:lsdException w:name="Medium Shading 2" w:uiPriority="64"/>
-    <w:lsdException w:name="Medium List 1" w:uiPriority="65"/>
-    <w:lsdException w:name="Medium List 2" w:uiPriority="66"/>
-    <w:lsdException w:name="Medium Grid 1" w:uiPriority="67"/>
-    <w:lsdException w:name="Medium Grid 2" w:uiPriority="68"/>
-    <w:lsdException w:name="Medium Grid 3" w:uiPriority="69"/>
-    <w:lsdException w:name="Dark List" w:uiPriority="70"/>
-    <w:lsdException w:name="Colorful Shading" w:uiPriority="71"/>
-    <w:lsdException w:name="Colorful List" w:uiPriority="72"/>
-    <w:lsdException w:name="Colorful Grid" w:uiPriority="73"/>
-    <w:lsdException w:name="Light Shading Accent 1" w:uiPriority="60"/>
-    <w:lsdException w:name="Light List Accent 1" w:uiPriority="61"/>
-    <w:lsdException w:name="Light Grid Accent 1" w:uiPriority="62"/>
-    <w:lsdException w:name="Medium Shading 1 Accent 1" w:uiPriority="63"/>
-    <w:lsdException w:name="Medium Shading 2 Accent 1" w:uiPriority="64"/>
-    <w:lsdException w:name="Medium List 1 Accent 1" w:uiPriority="65"/>
-    <w:lsdException w:name="Revision" w:semiHidden="1"/>
-    <w:lsdException w:name="List Paragraph" w:uiPriority="34" w:qFormat="1"/>
-    <w:lsdException w:name="Quote" w:uiPriority="29" w:qFormat="1"/>
-    <w:lsdException w:name="Intense Quote" w:uiPriority="30" w:qFormat="1"/>
-    <w:lsdException w:name="Medium List 2 Accent 1" w:uiPriority="66"/>
-    <w:lsdException w:name="Medium Grid 1 Accent 1" w:uiPriority="67"/>
-    <w:lsdException w:name="Medium Grid 2 Accent 1" w:uiPriority="68"/>
-    <w:lsdException w:name="Medium Grid 3 Accent 1" w:uiPriority="69"/>
-    <w:lsdException w:name="Dark List Accent 1" w:uiPriority="70"/>
-    <w:lsdException w:name="Colorful Shading Accent 1" w:uiPriority="71"/>
-    <w:lsdException w:name="Colorful List Accent 1" w:uiPriority="72"/>
-    <w:lsdException w:name="Colorful Grid Accent 1" w:uiPriority="73"/>
-    <w:lsdException w:name="Light Shading Accent 2" w:uiPriority="60"/>
-    <w:lsdException w:name="Light List Accent 2" w:uiPriority="61"/>
-    <w:lsdException w:name="Light Grid Accent 2" w:uiPriority="62"/>
-    <w:lsdException w:name="Medium Shading 1 Accent 2" w:uiPriority="63"/>
-    <w:lsdException w:name="Medium Shading 2 Accent 2" w:uiPriority="64"/>
-    <w:lsdException w:name="Medium List 1 Accent 2" w:uiPriority="65"/>
-    <w:lsdException w:name="Medium List 2 Accent 2" w:uiPriority="66"/>
-    <w:lsdException w:name="Medium Grid 1 Accent 2" w:uiPriority="67"/>
-    <w:lsdException w:name="Medium Grid 2 Accent 2" w:uiPriority="68"/>
-    <w:lsdException w:name="Medium Grid 3 Accent 2" w:uiPriority="69"/>
-    <w:lsdException w:name="Dark List Accent 2" w:uiPriority="70"/>
-    <w:lsdException w:name="Colorful Shading Accent 2" w:uiPriority="71"/>
-    <w:lsdException w:name="Colorful List Accent 2" w:uiPriority="72"/>
-    <w:lsdException w:name="Colorful Grid Accent 2" w:uiPriority="73"/>
-    <w:lsdException w:name="Light Shading Accent 3" w:uiPriority="60"/>
-    <w:lsdException w:name="Light List Accent 3" w:uiPriority="61"/>
-    <w:lsdException w:name="Light Grid Accent 3" w:uiPriority="62"/>
-    <w:lsdException w:name="Medium Shading 1 Accent 3" w:uiPriority="63"/>
-    <w:lsdException w:name="Medium Shading 2 Accent 3" w:uiPriority="64"/>
-    <w:lsdException w:name="Medium List 1 Accent 3" w:uiPriority="65"/>
-    <w:lsdException w:name="Medium List 2 Accent 3" w:uiPriority="66"/>
-    <w:lsdException w:name="Medium Grid 1 Accent 3" w:uiPriority="67"/>
-    <w:lsdException w:name="Medium Grid 2 Accent 3" w:uiPriority="68"/>
-    <w:lsdException w:name="Medium Grid 3 Accent 3" w:uiPriority="69"/>
-    <w:lsdException w:name="Dark List Accent 3" w:uiPriority="70"/>
-    <w:lsdException w:name="Colorful Shading Accent 3" w:uiPriority="71"/>
-    <w:lsdException w:name="Colorful List Accent 3" w:uiPriority="72"/>
-    <w:lsdException w:name="Colorful Grid Accent 3" w:uiPriority="73"/>
-    <w:lsdException w:name="Light Shading Accent 4" w:uiPriority="60"/>
-    <w:lsdException w:name="Light List Accent 4" w:uiPriority="61"/>
-    <w:lsdException w:name="Light Grid Accent 4" w:uiPriority="62"/>
-    <w:lsdException w:name="Medium Shading 1 Accent 4" w:uiPriority="63"/>
-    <w:lsdException w:name="Medium Shading 2 Accent 4" w:uiPriority="64"/>
-    <w:lsdException w:name="Medium List 1 Accent 4" w:uiPriority="65"/>
-    <w:lsdException w:name="Medium List 2 Accent 4" w:uiPriority="66"/>
-    <w:lsdException w:name="Medium Grid 1 Accent 4" w:uiPriority="67"/>
-    <w:lsdException w:name="Medium Grid 2 Accent 4" w:uiPriority="68"/>
-    <w:lsdException w:name="Medium Grid 3 Accent 4" w:uiPriority="69"/>
-    <w:lsdException w:name="Dark List Accent 4" w:uiPriority="70"/>
-    <w:lsdException w:name="Colorful Shading Accent 4" w:uiPriority="71"/>
-    <w:lsdException w:name="Colorful List Accent 4" w:uiPriority="72"/>
-    <w:lsdException w:name="Colorful Grid Accent 4" w:uiPriority="73"/>
-    <w:lsdException w:name="Light Shading Accent 5" w:uiPriority="60"/>
-    <w:lsdException w:name="Light List Accent 5" w:uiPriority="61"/>
-    <w:lsdException w:name="Light Grid Accent 5" w:uiPriority="62"/>
-    <w:lsdException w:name="Medium Shading 1 Accent 5" w:uiPriority="63"/>
-    <w:lsdException w:name="Medium Shading 2 Accent 5" w:uiPriority="64"/>
-    <w:lsdException w:name="Medium List 1 Accent 5" w:uiPriority="65"/>
-    <w:lsdException w:name="Medium List 2 Accent 5" w:uiPriority="66"/>
-    <w:lsdException w:name="Medium Grid 1 Accent 5" w:uiPriority="67"/>
-    <w:lsdException w:name="Medium Grid 2 Accent 5" w:uiPriority="68"/>
-    <w:lsdException w:name="Medium Grid 3 Accent 5" w:uiPriority="69"/>
-    <w:lsdException w:name="Dark List Accent 5" w:uiPriority="70"/>
-    <w:lsdException w:name="Colorful Shading Accent 5" w:uiPriority="71"/>
-    <w:lsdException w:name="Colorful List Accent 5" w:uiPriority="72"/>
-    <w:lsdException w:name="Colorful Grid Accent 5" w:uiPriority="73"/>
-    <w:lsdException w:name="Light Shading Accent 6" w:uiPriority="60"/>
-    <w:lsdException w:name="Light List Accent 6" w:uiPriority="61"/>
-    <w:lsdException w:name="Light Grid Accent 6" w:uiPriority="62"/>
-    <w:lsdException w:name="Medium Shading 1 Accent 6" w:uiPriority="63"/>
-    <w:lsdException w:name="Medium Shading 2 Accent 6" w:uiPriority="64"/>
-    <w:lsdException w:name="Medium List 1 Accent 6" w:uiPriority="65"/>
-    <w:lsdException w:name="Medium List 2 Accent 6" w:uiPriority="66"/>
-    <w:lsdException w:name="Medium Grid 1 Accent 6" w:uiPriority="67"/>
-    <w:lsdException w:name="Medium Grid 2 Accent 6" w:uiPriority="68"/>
-    <w:lsdException w:name="Medium Grid 3 Accent 6" w:uiPriority="69"/>
-    <w:lsdException w:name="Dark List Accent 6" w:uiPriority="70"/>
-    <w:lsdException w:name="Colorful Shading Accent 6" w:uiPriority="71"/>
-    <w:lsdException w:name="Colorful List Accent 6" w:uiPriority="72"/>
-    <w:lsdException w:name="Colorful Grid Accent 6" w:uiPriority="73"/>
-    <w:lsdException w:name="Subtle Emphasis" w:uiPriority="19" w:qFormat="1"/>
-    <w:lsdException w:name="Intense Emphasis" w:uiPriority="21" w:qFormat="1"/>
-    <w:lsdException w:name="Subtle Reference" w:uiPriority="31" w:qFormat="1"/>
-    <w:lsdException w:name="Intense Reference" w:uiPriority="32" w:qFormat="1"/>
-    <w:lsdException w:name="Book Title" w:uiPriority="33" w:qFormat="1"/>
-    <w:lsdException w:name="Bibliography" w:semiHidden="1" w:uiPriority="37" w:unhideWhenUsed="1"/>
-    <w:lsdException w:name="TOC Heading" w:semiHidden="1" w:uiPriority="39" w:unhideWhenUsed="1" w:qFormat="1"/>
-    <w:lsdException w:name="Plain Table 1" w:uiPriority="41"/>
-    <w:lsdException w:name="Plain Table 2" w:uiPriority="42"/>
-    <w:lsdException w:name="Plain Table 3" w:uiPriority="43"/>
-    <w:lsdException w:name="Plain Table 4" w:uiPriority="44"/>
-    <w:lsdException w:name="Plain Table 5" w:uiPriority="45"/>
-    <w:lsdException w:name="Grid Table Light" w:uiPriority="40"/>
-    <w:lsdException w:name="Grid Table 1 Light" w:uiPriority="46"/>
-    <w:lsdException w:name="Grid Table 2" w:uiPriority="47"/>
-    <w:lsdException w:name="Grid Table 3" w:uiPriority="48"/>
-    <w:lsdException w:name="Grid Table 4" w:uiPriority="49"/>
-    <w:lsdException w:name="Grid Table 5 Dark" w:uiPriority="50"/>
-    <w:lsdException w:name="Grid Table 6 Colorful" w:uiPriority="51"/>
-    <w:lsdException w:name="Grid Table 7 Colorful" w:uiPriority="52"/>
-    <w:lsdException w:name="Grid Table 1 Light Accent 1" w:uiPriority="46"/>
-    <w:lsdException w:name="Grid Table 2 Accent 1" w:uiPriority="47"/>
-    <w:lsdException w:name="Grid Table 3 Accent 1" w:uiPriority="48"/>
-    <w:lsdException w:name="Grid Table 4 Accent 1" w:uiPriority="49"/>
-    <w:lsdException w:name="Grid Table 5 Dark Accent 1" w:uiPriority="50"/>
-    <w:lsdException w:name="Grid Table 6 Colorful Accent 1" w:uiPriority="51"/>
-    <w:lsdException w:name="Grid Table 7 Colorful Accent 1" w:uiPriority="52"/>
-    <w:lsdException w:name="Grid Table 1 Light Accent 2" w:uiPriority="46"/>
-    <w:lsdException w:name="Grid Table 2 Accent 2" w:uiPriority="47"/>
-    <w:lsdException w:name="Grid Table 3 Accent 2" w:uiPriority="48"/>
-    <w:lsdException w:name="Grid Table 4 Accent 2" w:uiPriority="49"/>
-    <w:lsdException w:name="Grid Table 5 Dark Accent 2" w:uiPriority="50"/>
-    <w:lsdException w:name="Grid Table 6 Colorful Accent 2" w:uiPriority="51"/>
-    <w:lsdException w:name="Grid Table 7 Colorful Accent 2" w:uiPriority="52"/>
-    <w:lsdException w:name="Grid Table 1 Light Accent 3" w:uiPriority="46"/>
-    <w:lsdException w:name="Grid Table 2 Accent 3" w:uiPriority="47"/>
-    <w:lsdException w:name="Grid Table 3 Accent 3" w:uiPriority="48"/>
-    <w:lsdException w:name="Grid Table 4 Accent 3" w:uiPriority="49"/>
-    <w:lsdException w:name="Grid Table 5 Dark Accent 3" w:uiPriority="50"/>
-    <w:lsdException w:name="Grid Table 6 Colorful Accent 3" w:uiPriority="51"/>
-    <w:lsdException w:name="Grid Table 7 Colorful Accent 3" w:uiPriority="52"/>
-    <w:lsdException w:name="Grid Table 1 Light Accent 4" w:uiPriority="46"/>
-    <w:lsdException w:name="Grid Table 2 Accent 4" w:uiPriority="47"/>
-    <w:lsdException w:name="Grid Table 3 Accent 4" w:uiPriority="48"/>
-    <w:lsdException w:name="Grid Table 4 Accent 4" w:uiPriority="49"/>
-    <w:lsdException w:name="Grid Table 5 Dark Accent 4" w:uiPriority="50"/>
-    <w:lsdException w:name="Grid Table 6 Colorful Accent 4" w:uiPriority="51"/>
-    <w:lsdException w:name="Grid Table 7 Colorful Accent 4" w:uiPriority="52"/>
-    <w:lsdException w:name="Grid Table 1 Light Accent 5" w:uiPriority="46"/>
-    <w:lsdException w:name="Grid Table 2 Accent 5" w:uiPriority="47"/>
-    <w:lsdException w:name="Grid Table 3 Accent 5" w:uiPriority="48"/>
-    <w:lsdException w:name="Grid Table 4 Accent 5" w:uiPriority="49"/>
-    <w:lsdException w:name="Grid Table 5 Dark Accent 5" w:uiPriority="50"/>
-    <w:lsdException w:name="Grid Table 6 Colorful Accent 5" w:uiPriority="51"/>
-    <w:lsdException w:name="Grid Table 7 Colorful Accent 5" w:uiPriority="52"/>
-    <w:lsdException w:name="Grid Table 1 Light Accent 6" w:uiPriority="46"/>
-    <w:lsdException w:name="Grid Table 2 Accent 6" w:uiPriority="47"/>
-    <w:lsdException w:name="Grid Table 3 Accent 6" w:uiPriority="48"/>
-    <w:lsdException w:name="Grid Table 4 Accent 6" w:uiPriority="49"/>
-    <w:lsdException w:name="Grid Table 5 Dark Accent 6" w:uiPriority="50"/>
-    <w:lsdException w:name="Grid Table 6 Colorful Accent 6" w:uiPriority="51"/>
-    <w:lsdException w:name="Grid Table 7 Colorful Accent 6" w:uiPriority="52"/>
-    <w:lsdException w:name="List Table 1 Light" w:uiPriority="46"/>
-    <w:lsdException w:name="List Table 2" w:uiPriority="47"/>
-    <w:lsdException w:name="List Table 3" w:uiPriority="48"/>
-    <w:lsdException w:name="List Table 4" w:uiPriority="49"/>
-    <w:lsdException w:name="List Table 5 Dark" w:uiPriority="50"/>
-    <w:lsdException w:name="List Table 6 Colorful" w:uiPriority="51"/>
-    <w:lsdException w:name="List Table 7 Colorful" w:uiPriority="52"/>
-    <w:lsdException w:name="List Table 1 Light Accent 1" w:uiPriority="46"/>
-    <w:lsdException w:name="List Table 2 Accent 1" w:uiPriority="47"/>
-    <w:lsdException w:name="List Table 3 Accent 1" w:uiPriority="48"/>
-    <w:lsdException w:name="List Table 4 Accent 1" w:uiPriority="49"/>
-    <w:lsdException w:name="List Table 5 Dark Accent 1" w:uiPriority="50"/>
-    <w:lsdException w:name="List Table 6 Colorful Accent 1" w:uiPriority="51"/>
-    <w:lsdException w:name="List Table 7 Colorful Accent 1" w:uiPriority="52"/>
-    <w:lsdException w:name="List Table 1 Light Accent 2" w:uiPriority="46"/>
-    <w:lsdException w:name="List Table 2 Accent 2" w:uiPriority="47"/>
-    <w:lsdException w:name="List Table 3 Accent 2" w:uiPriority="48"/>
-    <w:lsdException w:name="List Table 4 Accent 2" w:uiPriority="49"/>
-    <w:lsdException w:name="List Table 5 Dark Accent 2" w:uiPriority="50"/>
-    <w:lsdException w:name="List Table 6 Colorful Accent 2" w:uiPriority="51"/>
-    <w:lsdException w:name="List Table 7 Colorful Accent 2" w:uiPriority="52"/>
-    <w:lsdException w:name="List Table 1 Light Accent 3" w:uiPriority="46"/>
-    <w:lsdException w:name="List Table 2 Accent 3" w:uiPriority="47"/>
-    <w:lsdException w:name="List Table 3 Accent 3" w:uiPriority="48"/>
-    <w:lsdException w:name="List Table 4 Accent 3" w:uiPriority="49"/>
-    <w:lsdException w:name="List Table 5 Dark Accent 3" w:uiPriority="50"/>
-    <w:lsdException w:name="List Table 6 Colorful Accent 3" w:uiPriority="51"/>
-    <w:lsdException w:name="List Table 7 Colorful Accent 3" w:uiPriority="52"/>
-    <w:lsdException w:name="List Table 1 Light Accent 4" w:uiPriority="46"/>
-    <w:lsdException w:name="List Table 2 Accent 4" w:uiPriority="47"/>
-    <w:lsdException w:name="List Table 3 Accent 4" w:uiPriority="48"/>
-    <w:lsdException w:name="List Table 4 Accent 4" w:uiPriority="49"/>
-    <w:lsdException w:name="List Table 5 Dark Accent 4" w:uiPriority="50"/>
-    <w:lsdException w:name="List Table 6 Colorful Accent 4" w:uiPriority="51"/>
-    <w:lsdException w:name="List Table 7 Colorful Accent 4" w:uiPriority="52"/>
-    <w:lsdException w:name="List Table 1 Light Accent 5" w:uiPriority="46"/>
-    <w:lsdException w:name="List Table 2 Accent 5" w:uiPriority="47"/>
-    <w:lsdException w:name="List Table 3 Accent 5" w:uiPriority="48"/>
-    <w:lsdException w:name="List Table 4 Accent 5" w:uiPriority="49"/>
-    <w:lsdException w:name="List Table 5 Dark Accent 5" w:uiPriority="50"/>
-    <w:lsdException w:name="List Table 6 Colorful Accent 5" w:uiPriority="51"/>
-    <w:lsdException w:name="List Table 7 Colorful Accent 5" w:uiPriority="52"/>
-    <w:lsdException w:name="List Table 1 Light Accent 6" w:uiPriority="46"/>
-    <w:lsdException w:name="List Table 2 Accent 6" w:uiPriority="47"/>
-    <w:lsdException w:name="List Table 3 Accent 6" w:uiPriority="48"/>
-    <w:lsdException w:name="List Table 4 Accent 6" w:uiPriority="49"/>
-    <w:lsdException w:name="List Table 5 Dark Accent 6" w:uiPriority="50"/>
-    <w:lsdException w:name="List Table 6 Colorful Accent 6" w:uiPriority="51"/>
-    <w:lsdException w:name="List Table 7 Colorful Accent 6" w:uiPriority="52"/>
-    <w:lsdException w:name="Mention" w:semiHidden="1" w:unhideWhenUsed="1"/>
-    <w:lsdException w:name="Smart Hyperlink" w:semiHidden="1" w:unhideWhenUsed="1"/>
+  <w:latentStyles w:defLockedState="0" w:defUIPriority="99" w:defSemiHidden="1" w:defUnhideWhenUsed="1" w:defQFormat="0" w:count="267">
+    <w:lsdException w:name="Normal" w:semiHidden="0" w:uiPriority="0" w:unhideWhenUsed="0" w:qFormat="1"/>
+    <w:lsdException w:name="heading 1" w:semiHidden="0" w:uiPriority="9" w:unhideWhenUsed="0" w:qFormat="1"/>
+    <w:lsdException w:name="heading 2" w:uiPriority="9" w:qFormat="1"/>
+    <w:lsdException w:name="heading 3" w:uiPriority="9" w:qFormat="1"/>
+    <w:lsdException w:name="heading 4" w:uiPriority="9" w:qFormat="1"/>
+    <w:lsdException w:name="heading 5" w:uiPriority="9" w:qFormat="1"/>
+    <w:lsdException w:name="heading 6" w:uiPriority="9" w:qFormat="1"/>
+    <w:lsdException w:name="heading 7" w:uiPriority="9" w:qFormat="1"/>
+    <w:lsdException w:name="heading 8" w:uiPriority="9" w:qFormat="1"/>
+    <w:lsdException w:name="heading 9" w:uiPriority="9" w:qFormat="1"/>
+    <w:lsdException w:name="toc 1" w:uiPriority="39"/>
+    <w:lsdException w:name="toc 2" w:uiPriority="39"/>
+    <w:lsdException w:name="toc 3" w:uiPriority="39"/>
+    <w:lsdException w:name="toc 4" w:uiPriority="39"/>
+    <w:lsdException w:name="toc 5" w:uiPriority="39"/>
+    <w:lsdException w:name="toc 6" w:uiPriority="39"/>
+    <w:lsdException w:name="toc 7" w:uiPriority="39"/>
+    <w:lsdException w:name="toc 8" w:uiPriority="39"/>
+    <w:lsdException w:name="toc 9" w:uiPriority="39"/>
+    <w:lsdException w:name="caption" w:uiPriority="35" w:qFormat="1"/>
+    <w:lsdException w:name="Title" w:semiHidden="0" w:uiPriority="10" w:unhideWhenUsed="0" w:qFormat="1"/>
+    <w:lsdException w:name="Default Paragraph Font" w:uiPriority="1"/>
+    <w:lsdException w:name="Subtitle" w:semiHidden="0" w:uiPriority="11" w:unhideWhenUsed="0" w:qFormat="1"/>
+    <w:lsdException w:name="Strong" w:semiHidden="0" w:uiPriority="22" w:unhideWhenUsed="0" w:qFormat="1"/>
+    <w:lsdException w:name="Emphasis" w:semiHidden="0" w:uiPriority="20" w:unhideWhenUsed="0" w:qFormat="1"/>
+    <w:lsdException w:name="Table Grid" w:semiHidden="0" w:uiPriority="39" w:unhideWhenUsed="0"/>
+    <w:lsdException w:name="Placeholder Text" w:unhideWhenUsed="0"/>
+    <w:lsdException w:name="No Spacing" w:semiHidden="0" w:uiPriority="1" w:unhideWhenUsed="0" w:qFormat="1"/>
+    <w:lsdException w:name="Light Shading" w:semiHidden="0" w:uiPriority="60" w:unhideWhenUsed="0"/>
+    <w:lsdException w:name="Light List" w:semiHidden="0" w:uiPriority="61" w:unhideWhenUsed="0"/>
+    <w:lsdException w:name="Light Grid" w:semiHidden="0" w:uiPriority="62" w:unhideWhenUsed="0"/>
+    <w:lsdException w:name="Medium Shading 1" w:semiHidden="0" w:uiPriority="63" w:unhideWhenUsed="0"/>
+    <w:lsdException w:name="Medium Shading 2" w:semiHidden="0" w:uiPriority="64" w:unhideWhenUsed="0"/>
+    <w:lsdException w:name="Medium List 1" w:semiHidden="0" w:uiPriority="65" w:unhideWhenUsed="0"/>
+    <w:lsdException w:name="Medium List 2" w:semiHidden="0" w:uiPriority="66" w:unhideWhenUsed="0"/>
+    <w:lsdException w:name="Medium Grid 1" w:semiHidden="0" w:uiPriority="67" w:unhideWhenUsed="0"/>
+    <w:lsdException w:name="Medium Grid 2" w:semiHidden="0" w:uiPriority="68" w:unhideWhenUsed="0"/>
+    <w:lsdException w:name="Medium Grid 3" w:semiHidden="0" w:uiPriority="69" w:unhideWhenUsed="0"/>
+    <w:lsdException w:name="Dark List" w:semiHidden="0" w:uiPriority="70" w:unhideWhenUsed="0"/>
+    <w:lsdException w:name="Colorful Shading" w:semiHidden="0" w:uiPriority="71" w:unhideWhenUsed="0"/>
+    <w:lsdException w:name="Colorful List" w:semiHidden="0" w:uiPriority="72" w:unhideWhenUsed="0"/>
+    <w:lsdException w:name="Colorful Grid" w:semiHidden="0" w:uiPriority="73" w:unhideWhenUsed="0"/>
+    <w:lsdException w:name="Light Shading Accent 1" w:semiHidden="0" w:uiPriority="60" w:unhideWhenUsed="0"/>
+    <w:lsdException w:name="Light List Accent 1" w:semiHidden="0" w:uiPriority="61" w:unhideWhenUsed="0"/>
+    <w:lsdException w:name="Light Grid Accent 1" w:semiHidden="0" w:uiPriority="62" w:unhideWhenUsed="0"/>
+    <w:lsdException w:name="Medium Shading 1 Accent 1" w:semiHidden="0" w:uiPriority="63" w:unhideWhenUsed="0"/>
+    <w:lsdException w:name="Medium Shading 2 Accent 1" w:semiHidden="0" w:uiPriority="64" w:unhideWhenUsed="0"/>
+    <w:lsdException w:name="Medium List 1 Accent 1" w:semiHidden="0" w:uiPriority="65" w:unhideWhenUsed="0"/>
+    <w:lsdException w:name="Revision" w:unhideWhenUsed="0"/>
+    <w:lsdException w:name="List Paragraph" w:semiHidden="0" w:uiPriority="34" w:unhideWhenUsed="0" w:qFormat="1"/>
+    <w:lsdException w:name="Quote" w:semiHidden="0" w:uiPriority="29" w:unhideWhenUsed="0" w:qFormat="1"/>
+    <w:lsdException w:name="Intense Quote" w:semiHidden="0" w:uiPriority="30" w:unhideWhenUsed="0" w:qFormat="1"/>
+    <w:lsdException w:name="Medium List 2 Accent 1" w:semiHidden="0" w:uiPriority="66" w:unhideWhenUsed="0"/>
+    <w:lsdException w:name="Medium Grid 1 Accent 1" w:semiHidden="0" w:uiPriority="67" w:unhideWhenUsed="0"/>
+    <w:lsdException w:name="Medium Grid 2 Accent 1" w:semiHidden="0" w:uiPriority="68" w:unhideWhenUsed="0"/>
+    <w:lsdException w:name="Medium Grid 3 Accent 1" w:semiHidden="0" w:uiPriority="69" w:unhideWhenUsed="0"/>
+    <w:lsdException w:name="Dark List Accent 1" w:semiHidden="0" w:uiPriority="70" w:unhideWhenUsed="0"/>
+    <w:lsdException w:name="Colorful Shading Accent 1" w:semiHidden="0" w:uiPriority="71" w:unhideWhenUsed="0"/>
+    <w:lsdException w:name="Colorful List Accent 1" w:semiHidden="0" w:uiPriority="72" w:unhideWhenUsed="0"/>
+    <w:lsdException w:name="Colorful Grid Accent 1" w:semiHidden="0" w:uiPriority="73" w:unhideWhenUsed="0"/>
+    <w:lsdException w:name="Light Shading Accent 2" w:semiHidden="0" w:uiPriority="60" w:unhideWhenUsed="0"/>
+    <w:lsdException w:name="Light List Accent 2" w:semiHidden="0" w:uiPriority="61" w:unhideWhenUsed="0"/>
+    <w:lsdException w:name="Light Grid Accent 2" w:semiHidden="0" w:uiPriority="62" w:unhideWhenUsed="0"/>
+    <w:lsdException w:name="Medium Shading 1 Accent 2" w:semiHidden="0" w:uiPriority="63" w:unhideWhenUsed="0"/>
+    <w:lsdException w:name="Medium Shading 2 Accent 2" w:semiHidden="0" w:uiPriority="64" w:unhideWhenUsed="0"/>
+    <w:lsdException w:name="Medium List 1 Accent 2" w:semiHidden="0" w:uiPriority="65" w:unhideWhenUsed="0"/>
+    <w:lsdException w:name="Medium List 2 Accent 2" w:semiHidden="0" w:uiPriority="66" w:unhideWhenUsed="0"/>
+    <w:lsdException w:name="Medium Grid 1 Accent 2" w:semiHidden="0" w:uiPriority="67" w:unhideWhenUsed="0"/>
+    <w:lsdException w:name="Medium Grid 2 Accent 2" w:semiHidden="0" w:uiPriority="68" w:unhideWhenUsed="0"/>
+    <w:lsdException w:name="Medium Grid 3 Accent 2" w:semiHidden="0" w:uiPriority="69" w:unhideWhenUsed="0"/>
+    <w:lsdException w:name="Dark List Accent 2" w:semiHidden="0" w:uiPriority="70" w:unhideWhenUsed="0"/>
+    <w:lsdException w:name="Colorful Shading Accent 2" w:semiHidden="0" w:uiPriority="71" w:unhideWhenUsed="0"/>
+    <w:lsdException w:name="Colorful List Accent 2" w:semiHidden="0" w:uiPriority="72" w:unhideWhenUsed="0"/>
+    <w:lsdException w:name="Colorful Grid Accent 2" w:semiHidden="0" w:uiPriority="73" w:unhideWhenUsed="0"/>
+    <w:lsdException w:name="Light Shading Accent 3" w:semiHidden="0" w:uiPriority="60" w:unhideWhenUsed="0"/>
+    <w:lsdException w:name="Light List Accent 3" w:semiHidden="0" w:uiPriority="61" w:unhideWhenUsed="0"/>
+    <w:lsdException w:name="Light Grid Accent 3" w:semiHidden="0" w:uiPriority="62" w:unhideWhenUsed="0"/>
+    <w:lsdException w:name="Medium Shading 1 Accent 3" w:semiHidden="0" w:uiPriority="63" w:unhideWhenUsed="0"/>
+    <w:lsdException w:name="Medium Shading 2 Accent 3" w:semiHidden="0" w:uiPriority="64" w:unhideWhenUsed="0"/>
+    <w:lsdException w:name="Medium List 1 Accent 3" w:semiHidden="0" w:uiPriority="65" w:unhideWhenUsed="0"/>
+    <w:lsdException w:name="Medium List 2 Accent 3" w:semiHidden="0" w:uiPriority="66" w:unhideWhenUsed="0"/>
+    <w:lsdException w:name="Medium Grid 1 Accent 3" w:semiHidden="0" w:uiPriority="67" w:unhideWhenUsed="0"/>
+    <w:lsdException w:name="Medium Grid 2 Accent 3" w:semiHidden="0" w:uiPriority="68" w:unhideWhenUsed="0"/>
+    <w:lsdException w:name="Medium Grid 3 Accent 3" w:semiHidden="0" w:uiPriority="69" w:unhideWhenUsed="0"/>
+    <w:lsdException w:name="Dark List Accent 3" w:semiHidden="0" w:uiPriority="70" w:unhideWhenUsed="0"/>
+    <w:lsdException w:name="Colorful Shading Accent 3" w:semiHidden="0" w:uiPriority="71" w:unhideWhenUsed="0"/>
+    <w:lsdException w:name="Colorful List Accent 3" w:semiHidden="0" w:uiPriority="72" w:unhideWhenUsed="0"/>
+    <w:lsdException w:name="Colorful Grid Accent 3" w:semiHidden="0" w:uiPriority="73" w:unhideWhenUsed="0"/>
+    <w:lsdException w:name="Light Shading Accent 4" w:semiHidden="0" w:uiPriority="60" w:unhideWhenUsed="0"/>
+    <w:lsdException w:name="Light List Accent 4" w:semiHidden="0" w:uiPriority="61" w:unhideWhenUsed="0"/>
+    <w:lsdException w:name="Light Grid Accent 4" w:semiHidden="0" w:uiPriority="62" w:unhideWhenUsed="0"/>
+    <w:lsdException w:name="Medium Shading 1 Accent 4" w:semiHidden="0" w:uiPriority="63" w:unhideWhenUsed="0"/>
+    <w:lsdException w:name="Medium Shading 2 Accent 4" w:semiHidden="0" w:uiPriority="64" w:unhideWhenUsed="0"/>
+    <w:lsdException w:name="Medium List 1 Accent 4" w:semiHidden="0" w:uiPriority="65" w:unhideWhenUsed="0"/>
+    <w:lsdException w:name="Medium List 2 Accent 4" w:semiHidden="0" w:uiPriority="66" w:unhideWhenUsed="0"/>
+    <w:lsdException w:name="Medium Grid 1 Accent 4" w:semiHidden="0" w:uiPriority="67" w:unhideWhenUsed="0"/>
+    <w:lsdException w:name="Medium Grid 2 Accent 4" w:semiHidden="0" w:uiPriority="68" w:unhideWhenUsed="0"/>
+    <w:lsdException w:name="Medium Grid 3 Accent 4" w:semiHidden="0" w:uiPriority="69" w:unhideWhenUsed="0"/>
+    <w:lsdException w:name="Dark List Accent 4" w:semiHidden="0" w:uiPriority="70" w:unhideWhenUsed="0"/>
+    <w:lsdException w:name="Colorful Shading Accent 4" w:semiHidden="0" w:uiPriority="71" w:unhideWhenUsed="0"/>
+    <w:lsdException w:name="Colorful List Accent 4" w:semiHidden="0" w:uiPriority="72" w:unhideWhenUsed="0"/>
+    <w:lsdException w:name="Colorful Grid Accent 4" w:semiHidden="0" w:uiPriority="73" w:unhideWhenUsed="0"/>
+    <w:lsdException w:name="Light Shading Accent 5" w:semiHidden="0" w:uiPriority="60" w:unhideWhenUsed="0"/>
+    <w:lsdException w:name="Light List Accent 5" w:semiHidden="0" w:uiPriority="61" w:unhideWhenUsed="0"/>
+    <w:lsdException w:name="Light Grid Accent 5" w:semiHidden="0" w:uiPriority="62" w:unhideWhenUsed="0"/>
+    <w:lsdException w:name="Medium Shading 1 Accent 5" w:semiHidden="0" w:uiPriority="63" w:unhideWhenUsed="0"/>
+    <w:lsdException w:name="Medium Shading 2 Accent 5" w:semiHidden="0" w:uiPriority="64" w:unhideWhenUsed="0"/>
+    <w:lsdException w:name="Medium List 1 Accent 5" w:semiHidden="0" w:uiPriority="65" w:unhideWhenUsed="0"/>
+    <w:lsdException w:name="Medium List 2 Accent 5" w:semiHidden="0" w:uiPriority="66" w:unhideWhenUsed="0"/>
+    <w:lsdException w:name="Medium Grid 1 Accent 5" w:semiHidden="0" w:uiPriority="67" w:unhideWhenUsed="0"/>
+    <w:lsdException w:name="Medium Grid 2 Accent 5" w:semiHidden="0" w:uiPriority="68" w:unhideWhenUsed="0"/>
+    <w:lsdException w:name="Medium Grid 3 Accent 5" w:semiHidden="0" w:uiPriority="69" w:unhideWhenUsed="0"/>
+    <w:lsdException w:name="Dark List Accent 5" w:semiHidden="0" w:uiPriority="70" w:unhideWhenUsed="0"/>
+    <w:lsdException w:name="Colorful Shading Accent 5" w:semiHidden="0" w:uiPriority="71" w:unhideWhenUsed="0"/>
+    <w:lsdException w:name="Colorful List Accent 5" w:semiHidden="0" w:uiPriority="72" w:unhideWhenUsed="0"/>
+    <w:lsdException w:name="Colorful Grid Accent 5" w:semiHidden="0" w:uiPriority="73" w:unhideWhenUsed="0"/>
+    <w:lsdException w:name="Light Shading Accent 6" w:semiHidden="0" w:uiPriority="60" w:unhideWhenUsed="0"/>
+    <w:lsdException w:name="Light List Accent 6" w:semiHidden="0" w:uiPriority="61" w:unhideWhenUsed="0"/>
+    <w:lsdException w:name="Light Grid Accent 6" w:semiHidden="0" w:uiPriority="62" w:unhideWhenUsed="0"/>
+    <w:lsdException w:name="Medium Shading 1 Accent 6" w:semiHidden="0" w:uiPriority="63" w:unhideWhenUsed="0"/>
+    <w:lsdException w:name="Medium Shading 2 Accent 6" w:semiHidden="0" w:uiPriority="64" w:unhideWhenUsed="0"/>
+    <w:lsdException w:name="Medium List 1 Accent 6" w:semiHidden="0" w:uiPriority="65" w:unhideWhenUsed="0"/>
+    <w:lsdException w:name="Medium List 2 Accent 6" w:semiHidden="0" w:uiPriority="66" w:unhideWhenUsed="0"/>
+    <w:lsdException w:name="Medium Grid 1 Accent 6" w:semiHidden="0" w:uiPriority="67" w:unhideWhenUsed="0"/>
+    <w:lsdException w:name="Medium Grid 2 Accent 6" w:semiHidden="0" w:uiPriority="68" w:unhideWhenUsed="0"/>
+    <w:lsdException w:name="Medium Grid 3 Accent 6" w:semiHidden="0" w:uiPriority="69" w:unhideWhenUsed="0"/>
+    <w:lsdException w:name="Dark List Accent 6" w:semiHidden="0" w:uiPriority="70" w:unhideWhenUsed="0"/>
+    <w:lsdException w:name="Colorful Shading Accent 6" w:semiHidden="0" w:uiPriority="71" w:unhideWhenUsed="0"/>
+    <w:lsdException w:name="Colorful List Accent 6" w:semiHidden="0" w:uiPriority="72" w:unhideWhenUsed="0"/>
+    <w:lsdException w:name="Colorful Grid Accent 6" w:semiHidden="0" w:uiPriority="73" w:unhideWhenUsed="0"/>
+    <w:lsdException w:name="Subtle Emphasis" w:semiHidden="0" w:uiPriority="19" w:unhideWhenUsed="0" w:qFormat="1"/>
+    <w:lsdException w:name="Intense Emphasis" w:semiHidden="0" w:uiPriority="21" w:unhideWhenUsed="0" w:qFormat="1"/>
+    <w:lsdException w:name="Subtle Reference" w:semiHidden="0" w:uiPriority="31" w:unhideWhenUsed="0" w:qFormat="1"/>
+    <w:lsdException w:name="Intense Reference" w:semiHidden="0" w:uiPriority="32" w:unhideWhenUsed="0" w:qFormat="1"/>
+    <w:lsdException w:name="Book Title" w:semiHidden="0" w:uiPriority="33" w:unhideWhenUsed="0" w:qFormat="1"/>
+    <w:lsdException w:name="Bibliography" w:uiPriority="37"/>
+    <w:lsdException w:name="TOC Heading" w:uiPriority="39" w:qFormat="1"/>
   </w:latentStyles>
   <w:style w:type="paragraph" w:default="1" w:styleId="Normal">
     <w:name w:val="Normal"/>
@@ -5522,6 +5420,7 @@
     <w:uiPriority w:val="99"/>
     <w:semiHidden/>
     <w:unhideWhenUsed/>
+    <w:qFormat/>
     <w:tblPr>
       <w:tblInd w:w="0" w:type="dxa"/>
       <w:tblCellMar>
@@ -5600,6 +5499,7 @@
       <w:lang w:eastAsia="en-US"/>
     </w:rPr>
     <w:tblPr>
+      <w:tblInd w:w="0" w:type="dxa"/>
       <w:tblBorders>
         <w:top w:val="single" w:sz="4" w:space="0" w:color="auto"/>
         <w:left w:val="single" w:sz="4" w:space="0" w:color="auto"/>
@@ -5608,6 +5508,12 @@
         <w:insideH w:val="single" w:sz="4" w:space="0" w:color="auto"/>
         <w:insideV w:val="single" w:sz="4" w:space="0" w:color="auto"/>
       </w:tblBorders>
+      <w:tblCellMar>
+        <w:top w:w="0" w:type="dxa"/>
+        <w:left w:w="108" w:type="dxa"/>
+        <w:bottom w:w="0" w:type="dxa"/>
+        <w:right w:w="108" w:type="dxa"/>
+      </w:tblCellMar>
     </w:tblPr>
   </w:style>
   <w:style w:type="character" w:styleId="Refdecomentrio">
@@ -5996,7 +5902,7 @@
   <a:extraClrSchemeLst/>
   <a:extLst>
     <a:ext uri="{05A4C25C-085E-4340-85A3-A5531E510DB2}">
-      <thm15:themeFamily xmlns:thm15="http://schemas.microsoft.com/office/thememl/2012/main" name="Office Theme" id="{62F939B6-93AF-4DB8-9C6B-D6C7DFDC589F}" vid="{4A3C46E8-61CC-4603-A589-7422A47A8E4A}"/>
+      <thm15:themeFamily xmlns:thm15="http://schemas.microsoft.com/office/thememl/2012/main" xmlns="" name="Office Theme" id="{62F939B6-93AF-4DB8-9C6B-D6C7DFDC589F}" vid="{4A3C46E8-61CC-4603-A589-7422A47A8E4A}"/>
     </a:ext>
   </a:extLst>
 </a:theme>

</xml_diff>

<commit_message>
Atualização do Boletim de Acompanhamento e Relatório Mensal de Pagamentos das OS - Ref. 2ª Quinzena de Nov/2016, e revisão dos documentos de acompanhamento das OS 4721, 4757,  4776, 4777, 4782, 4797, 4808, 4809, 4810, 4813, 4817 e 4818.
</commit_message>
<xml_diff>
--- a/00_GESTAO_GERAL/05_ORDEM_SERVICO/01_OS4721/01_GESTAO/OS 4721 - Documento de Acompanhamento.docx
+++ b/00_GESTAO_GERAL/05_ORDEM_SERVICO/01_OS4721/01_GESTAO/OS 4721 - Documento de Acompanhamento.docx
@@ -1,6 +1,6 @@
 
 <file path=word/document.xml><?xml version="1.0" encoding="utf-8"?>
-<w:document xmlns:ve="http://schemas.openxmlformats.org/markup-compatibility/2006" xmlns:o="urn:schemas-microsoft-com:office:office" xmlns:r="http://schemas.openxmlformats.org/officeDocument/2006/relationships" xmlns:m="http://schemas.openxmlformats.org/officeDocument/2006/math" xmlns:v="urn:schemas-microsoft-com:vml" xmlns:wp="http://schemas.openxmlformats.org/drawingml/2006/wordprocessingDrawing" xmlns:w10="urn:schemas-microsoft-com:office:word" xmlns:w="http://schemas.openxmlformats.org/wordprocessingml/2006/main" xmlns:wne="http://schemas.microsoft.com/office/word/2006/wordml">
+<w:document xmlns:wpc="http://schemas.microsoft.com/office/word/2010/wordprocessingCanvas" xmlns:cx="http://schemas.microsoft.com/office/drawing/2014/chartex" xmlns:cx1="http://schemas.microsoft.com/office/drawing/2015/9/8/chartex" xmlns:cx2="http://schemas.microsoft.com/office/drawing/2015/10/21/chartex" xmlns:cx3="http://schemas.microsoft.com/office/drawing/2016/5/9/chartex" xmlns:cx4="http://schemas.microsoft.com/office/drawing/2016/5/10/chartex" xmlns:cx5="http://schemas.microsoft.com/office/drawing/2016/5/11/chartex" xmlns:mc="http://schemas.openxmlformats.org/markup-compatibility/2006" xmlns:o="urn:schemas-microsoft-com:office:office" xmlns:r="http://schemas.openxmlformats.org/officeDocument/2006/relationships" xmlns:m="http://schemas.openxmlformats.org/officeDocument/2006/math" xmlns:v="urn:schemas-microsoft-com:vml" xmlns:wp14="http://schemas.microsoft.com/office/word/2010/wordprocessingDrawing" xmlns:wp="http://schemas.openxmlformats.org/drawingml/2006/wordprocessingDrawing" xmlns:w10="urn:schemas-microsoft-com:office:word" xmlns:w="http://schemas.openxmlformats.org/wordprocessingml/2006/main" xmlns:w14="http://schemas.microsoft.com/office/word/2010/wordml" xmlns:w15="http://schemas.microsoft.com/office/word/2012/wordml" xmlns:w16se="http://schemas.microsoft.com/office/word/2015/wordml/symex" xmlns:wpg="http://schemas.microsoft.com/office/word/2010/wordprocessingGroup" xmlns:wpi="http://schemas.microsoft.com/office/word/2010/wordprocessingInk" xmlns:wne="http://schemas.microsoft.com/office/word/2006/wordml" xmlns:wps="http://schemas.microsoft.com/office/word/2010/wordprocessingShape" mc:Ignorable="w14 w15 w16se wp14">
   <w:body>
     <w:p>
       <w:pPr>
@@ -30,7 +30,7 @@
           <w:insideH w:val="none" w:sz="0" w:space="0" w:color="auto"/>
           <w:insideV w:val="none" w:sz="0" w:space="0" w:color="auto"/>
         </w:tblBorders>
-        <w:tblLook w:val="04A0"/>
+        <w:tblLook w:val="04A0" w:firstRow="1" w:lastRow="0" w:firstColumn="1" w:lastColumn="0" w:noHBand="0" w:noVBand="1"/>
       </w:tblPr>
       <w:tblGrid>
         <w:gridCol w:w="1134"/>
@@ -244,39 +244,7 @@
                 <w:sz w:val="24"/>
                 <w:szCs w:val="24"/>
               </w:rPr>
-              <w:t xml:space="preserve">OS para </w:t>
-            </w:r>
-            <w:proofErr w:type="gramStart"/>
-            <w:r>
-              <w:rPr>
-                <w:sz w:val="24"/>
-                <w:szCs w:val="24"/>
-              </w:rPr>
-              <w:t>implementação</w:t>
-            </w:r>
-            <w:proofErr w:type="gramEnd"/>
-            <w:r>
-              <w:rPr>
-                <w:sz w:val="24"/>
-                <w:szCs w:val="24"/>
-              </w:rPr>
-              <w:t xml:space="preserve"> dos casos de uso que especifica o processo de registro e manutenção dos parâmetros de Bancos; Agências Bancárias; Convênios da Arrecadação; Grupos de </w:t>
-            </w:r>
-            <w:proofErr w:type="spellStart"/>
-            <w:r>
-              <w:rPr>
-                <w:sz w:val="24"/>
-                <w:szCs w:val="24"/>
-              </w:rPr>
-              <w:t>CNAE’s</w:t>
-            </w:r>
-            <w:proofErr w:type="spellEnd"/>
-            <w:r>
-              <w:rPr>
-                <w:sz w:val="24"/>
-                <w:szCs w:val="24"/>
-              </w:rPr>
-              <w:t>; Plano de Contas; Receitas e Transferências Constitucionais; Tipos de Pedidos de Áreas; Tipos de Pedidos de Documento e Ações; e Tipos de Rejeições dos Arquivos.</w:t>
+              <w:t>OS para implementação dos casos de uso que especifica o processo de registro e manutenção dos parâmetros de Bancos; Agências Bancárias; Convênios da Arrecadação; Grupos de CNAE’s; Plano de Contas; Receitas e Transferências Constitucionais; Tipos de Pedidos de Áreas; Tipos de Pedidos de Documento e Ações; e Tipos de Rejeições dos Arquivos.</w:t>
             </w:r>
           </w:p>
         </w:tc>
@@ -310,7 +278,7 @@
       <w:tblPr>
         <w:tblStyle w:val="Tabelacomgrade"/>
         <w:tblW w:w="9069" w:type="dxa"/>
-        <w:tblLook w:val="04A0"/>
+        <w:tblLook w:val="04A0" w:firstRow="1" w:lastRow="0" w:firstColumn="1" w:lastColumn="0" w:noHBand="0" w:noVBand="1"/>
       </w:tblPr>
       <w:tblGrid>
         <w:gridCol w:w="1698"/>
@@ -528,7 +496,7 @@
                 <w:sz w:val="24"/>
                 <w:szCs w:val="24"/>
               </w:rPr>
-              <w:t>13</w:t>
+              <w:t>29</w:t>
             </w:r>
             <w:r>
               <w:rPr>
@@ -622,14 +590,14 @@
                 <w:sz w:val="24"/>
                 <w:szCs w:val="24"/>
               </w:rPr>
-              <w:t>23</w:t>
-            </w:r>
-            <w:r>
-              <w:rPr>
-                <w:sz w:val="24"/>
-                <w:szCs w:val="24"/>
-              </w:rPr>
-              <w:t>9</w:t>
+              <w:t>2</w:t>
+            </w:r>
+            <w:r>
+              <w:rPr>
+                <w:sz w:val="24"/>
+                <w:szCs w:val="24"/>
+              </w:rPr>
+              <w:t>55</w:t>
             </w:r>
             <w:r>
               <w:rPr>
@@ -668,7 +636,7 @@
       <w:tblPr>
         <w:tblStyle w:val="Tabelacomgrade"/>
         <w:tblW w:w="9071" w:type="dxa"/>
-        <w:tblLook w:val="04A0"/>
+        <w:tblLook w:val="04A0" w:firstRow="1" w:lastRow="0" w:firstColumn="1" w:lastColumn="0" w:noHBand="0" w:noVBand="1"/>
       </w:tblPr>
       <w:tblGrid>
         <w:gridCol w:w="1553"/>
@@ -882,13 +850,8 @@
               <w:spacing w:after="0"/>
             </w:pPr>
             <w:r>
-              <w:t xml:space="preserve">Parametrizar Grupos de </w:t>
-            </w:r>
-            <w:proofErr w:type="spellStart"/>
-            <w:r>
-              <w:t>CNAE’s</w:t>
-            </w:r>
-            <w:proofErr w:type="spellEnd"/>
+              <w:t>Parametrizar Grupos de CNAE’s</w:t>
+            </w:r>
           </w:p>
         </w:tc>
       </w:tr>
@@ -1066,7 +1029,7 @@
         <w:tblStyle w:val="Tabelacomgrade"/>
         <w:tblW w:w="9071" w:type="dxa"/>
         <w:tblInd w:w="20" w:type="dxa"/>
-        <w:tblLook w:val="04A0"/>
+        <w:tblLook w:val="04A0" w:firstRow="1" w:lastRow="0" w:firstColumn="1" w:lastColumn="0" w:noHBand="0" w:noVBand="1"/>
       </w:tblPr>
       <w:tblGrid>
         <w:gridCol w:w="1984"/>
@@ -1192,8 +1155,6 @@
               </w:rPr>
               <w:t>23</w:t>
             </w:r>
-            <w:bookmarkStart w:id="0" w:name="_GoBack"/>
-            <w:bookmarkEnd w:id="0"/>
             <w:r>
               <w:rPr>
                 <w:sz w:val="24"/>
@@ -1976,7 +1937,7 @@
       <w:tblPr>
         <w:tblStyle w:val="Tabelacomgrade"/>
         <w:tblW w:w="9071" w:type="dxa"/>
-        <w:tblLook w:val="04A0"/>
+        <w:tblLook w:val="04A0" w:firstRow="1" w:lastRow="0" w:firstColumn="1" w:lastColumn="0" w:noHBand="0" w:noVBand="1"/>
       </w:tblPr>
       <w:tblGrid>
         <w:gridCol w:w="1083"/>
@@ -2425,13 +2386,116 @@
               <w:t xml:space="preserve">Ciclo de Testes do CIAT. </w:t>
             </w:r>
             <w:r>
-              <w:t xml:space="preserve">Foram encontrados 15 Inconformidade durantes o Ciclo de Testes, sendo 13 Não Graves e </w:t>
-            </w:r>
-            <w:proofErr w:type="gramStart"/>
+              <w:t>Foram encontrados 15 Inconformidade durantes o Ciclo de Testes, sendo 13 Não Graves e 4 Graves.</w:t>
+            </w:r>
+          </w:p>
+        </w:tc>
+        <w:tc>
+          <w:tcPr>
+            <w:tcW w:w="1807" w:type="dxa"/>
+          </w:tcPr>
+          <w:p>
+            <w:pPr>
+              <w:spacing w:after="0"/>
+            </w:pPr>
+            <w:r>
+              <w:t>CIAT - João Paulo</w:t>
+            </w:r>
+          </w:p>
+        </w:tc>
+      </w:tr>
+      <w:tr>
+        <w:tc>
+          <w:tcPr>
+            <w:tcW w:w="1083" w:type="dxa"/>
+          </w:tcPr>
+          <w:p>
+            <w:pPr>
+              <w:spacing w:after="0"/>
+              <w:jc w:val="center"/>
+            </w:pPr>
+            <w:r>
+              <w:t>19/07/16</w:t>
+            </w:r>
+          </w:p>
+        </w:tc>
+        <w:tc>
+          <w:tcPr>
+            <w:tcW w:w="6181" w:type="dxa"/>
+          </w:tcPr>
+          <w:p>
+            <w:pPr>
+              <w:spacing w:after="0"/>
+            </w:pPr>
+            <w:r>
+              <w:t>OS Devolvida</w:t>
+            </w:r>
+          </w:p>
+        </w:tc>
+        <w:tc>
+          <w:tcPr>
+            <w:tcW w:w="1807" w:type="dxa"/>
+          </w:tcPr>
+          <w:p>
+            <w:pPr>
+              <w:spacing w:after="0"/>
+            </w:pPr>
+            <w:r>
+              <w:t>CIAT - João Paulo</w:t>
+            </w:r>
+          </w:p>
+        </w:tc>
+      </w:tr>
+      <w:tr>
+        <w:tc>
+          <w:tcPr>
+            <w:tcW w:w="1083" w:type="dxa"/>
+          </w:tcPr>
+          <w:p>
+            <w:pPr>
+              <w:spacing w:after="0"/>
+              <w:jc w:val="center"/>
+            </w:pPr>
+            <w:r>
+              <w:t>20/07/16</w:t>
+            </w:r>
+          </w:p>
+        </w:tc>
+        <w:tc>
+          <w:tcPr>
+            <w:tcW w:w="6181" w:type="dxa"/>
+          </w:tcPr>
+          <w:p>
+            <w:pPr>
+              <w:spacing w:after="0"/>
+            </w:pPr>
+            <w:r>
+              <w:t xml:space="preserve">Revisão das Inconformidades encontradas no Ciclo de Testes do CIAT. </w:t>
+            </w:r>
+            <w:r>
+              <w:t xml:space="preserve">Foram </w:t>
+            </w:r>
+            <w:r>
+              <w:t>reconhecidas</w:t>
+            </w:r>
+            <w:r>
+              <w:t xml:space="preserve"> </w:t>
+            </w:r>
+            <w:r>
+              <w:t>pela NT Consult 7</w:t>
+            </w:r>
+            <w:r>
+              <w:t xml:space="preserve"> Inconformidade, sendo </w:t>
+            </w:r>
             <w:r>
               <w:t>4</w:t>
             </w:r>
-            <w:proofErr w:type="gramEnd"/>
+            <w:r>
+              <w:t xml:space="preserve"> Não Graves e </w:t>
+            </w:r>
+            <w:r>
+              <w:t>3</w:t>
+            </w:r>
             <w:r>
               <w:t xml:space="preserve"> Graves.</w:t>
             </w:r>
@@ -2462,7 +2526,7 @@
               <w:jc w:val="center"/>
             </w:pPr>
             <w:r>
-              <w:t>19/07/16</w:t>
+              <w:t>25/07/16</w:t>
             </w:r>
           </w:p>
         </w:tc>
@@ -2474,11 +2538,9 @@
             <w:pPr>
               <w:spacing w:after="0"/>
             </w:pPr>
-            <w:proofErr w:type="gramStart"/>
-            <w:r>
-              <w:t>OS Devolvida</w:t>
-            </w:r>
-            <w:proofErr w:type="gramEnd"/>
+            <w:r>
+              <w:t>Nova entrega realizada</w:t>
+            </w:r>
           </w:p>
         </w:tc>
         <w:tc>
@@ -2490,6 +2552,79 @@
               <w:spacing w:after="0"/>
             </w:pPr>
             <w:r>
+              <w:t xml:space="preserve">NTC </w:t>
+            </w:r>
+            <w:r>
+              <w:t>-</w:t>
+            </w:r>
+            <w:r>
+              <w:t xml:space="preserve"> Rodrigo Borges</w:t>
+            </w:r>
+          </w:p>
+        </w:tc>
+      </w:tr>
+      <w:tr>
+        <w:tc>
+          <w:tcPr>
+            <w:tcW w:w="1083" w:type="dxa"/>
+          </w:tcPr>
+          <w:p>
+            <w:pPr>
+              <w:spacing w:after="0"/>
+              <w:jc w:val="center"/>
+            </w:pPr>
+            <w:r>
+              <w:t>19/08/16</w:t>
+            </w:r>
+          </w:p>
+        </w:tc>
+        <w:tc>
+          <w:tcPr>
+            <w:tcW w:w="6181" w:type="dxa"/>
+          </w:tcPr>
+          <w:p>
+            <w:pPr>
+              <w:spacing w:after="0"/>
+            </w:pPr>
+            <w:r>
+              <w:t>Publicação de novas versões d</w:t>
+            </w:r>
+            <w:r>
+              <w:t>os casos de usos:</w:t>
+            </w:r>
+          </w:p>
+          <w:p>
+            <w:pPr>
+              <w:spacing w:after="0"/>
+            </w:pPr>
+            <w:r>
+              <w:t>ARRUC0910 - Parametrizar Bancos</w:t>
+            </w:r>
+            <w:r>
+              <w:t xml:space="preserve"> e</w:t>
+            </w:r>
+          </w:p>
+          <w:p>
+            <w:pPr>
+              <w:spacing w:after="0"/>
+            </w:pPr>
+            <w:r>
+              <w:t>ARRUC0940 - Parametrizar Plano de Contas</w:t>
+            </w:r>
+            <w:r>
+              <w:t>, e também do dicionário de dados e modelo de casos de usos.</w:t>
+            </w:r>
+          </w:p>
+        </w:tc>
+        <w:tc>
+          <w:tcPr>
+            <w:tcW w:w="1807" w:type="dxa"/>
+          </w:tcPr>
+          <w:p>
+            <w:pPr>
+              <w:spacing w:after="0"/>
+            </w:pPr>
+            <w:r>
               <w:t>CIAT - João Paulo</w:t>
             </w:r>
           </w:p>
@@ -2506,7 +2641,7 @@
               <w:jc w:val="center"/>
             </w:pPr>
             <w:r>
-              <w:t>20/07/16</w:t>
+              <w:t>30/08/16</w:t>
             </w:r>
           </w:p>
         </w:tc>
@@ -2519,6 +2654,51 @@
               <w:spacing w:after="0"/>
             </w:pPr>
             <w:r>
+              <w:t xml:space="preserve">OS Devolvida, por ter sido </w:t>
+            </w:r>
+            <w:r>
+              <w:t>encontrados 23 Inconformidade durantes o Ciclo de Testes da Versão 1.2.2, sendo 8 Não Graves e 15 Graves. As inconformidades estão relacionadas no Mantis. Conforme OS 4721 - Relatório de Ciclo de Testes, no diretório 00_GESTAO_GERAL\05_ORDEM_SERVICO\01_OS4721\02_TESTES.</w:t>
+            </w:r>
+          </w:p>
+        </w:tc>
+        <w:tc>
+          <w:tcPr>
+            <w:tcW w:w="1807" w:type="dxa"/>
+          </w:tcPr>
+          <w:p>
+            <w:pPr>
+              <w:spacing w:after="0"/>
+            </w:pPr>
+            <w:r>
+              <w:t>CIAT - João Paulo</w:t>
+            </w:r>
+          </w:p>
+        </w:tc>
+      </w:tr>
+      <w:tr>
+        <w:tc>
+          <w:tcPr>
+            <w:tcW w:w="1083" w:type="dxa"/>
+          </w:tcPr>
+          <w:p>
+            <w:pPr>
+              <w:spacing w:after="0"/>
+              <w:jc w:val="center"/>
+            </w:pPr>
+            <w:r>
+              <w:t>31/08/16</w:t>
+            </w:r>
+          </w:p>
+        </w:tc>
+        <w:tc>
+          <w:tcPr>
+            <w:tcW w:w="6181" w:type="dxa"/>
+          </w:tcPr>
+          <w:p>
+            <w:pPr>
+              <w:spacing w:after="0"/>
+            </w:pPr>
+            <w:r>
               <w:t xml:space="preserve">Revisão das Inconformidades encontradas no Ciclo de Testes do CIAT. </w:t>
             </w:r>
             <w:r>
@@ -2531,282 +2711,14 @@
               <w:t xml:space="preserve"> </w:t>
             </w:r>
             <w:r>
-              <w:t xml:space="preserve">pela NT </w:t>
-            </w:r>
-            <w:proofErr w:type="spellStart"/>
-            <w:r>
-              <w:t>Consult</w:t>
-            </w:r>
-            <w:proofErr w:type="spellEnd"/>
-            <w:r>
-              <w:t xml:space="preserve"> </w:t>
-            </w:r>
-            <w:proofErr w:type="gramStart"/>
+              <w:t>pela NT Consult 20</w:t>
+            </w:r>
+            <w:r>
+              <w:t xml:space="preserve"> Inconformidade, sendo </w:t>
+            </w:r>
             <w:r>
               <w:t>7</w:t>
             </w:r>
-            <w:proofErr w:type="gramEnd"/>
-            <w:r>
-              <w:t xml:space="preserve"> Inconformidade, sendo </w:t>
-            </w:r>
-            <w:r>
-              <w:t>4</w:t>
-            </w:r>
-            <w:r>
-              <w:t xml:space="preserve"> Não Graves e </w:t>
-            </w:r>
-            <w:r>
-              <w:t>3</w:t>
-            </w:r>
-            <w:r>
-              <w:t xml:space="preserve"> Graves.</w:t>
-            </w:r>
-          </w:p>
-        </w:tc>
-        <w:tc>
-          <w:tcPr>
-            <w:tcW w:w="1807" w:type="dxa"/>
-          </w:tcPr>
-          <w:p>
-            <w:pPr>
-              <w:spacing w:after="0"/>
-            </w:pPr>
-            <w:r>
-              <w:t>CIAT - João Paulo</w:t>
-            </w:r>
-          </w:p>
-        </w:tc>
-      </w:tr>
-      <w:tr>
-        <w:tc>
-          <w:tcPr>
-            <w:tcW w:w="1083" w:type="dxa"/>
-          </w:tcPr>
-          <w:p>
-            <w:pPr>
-              <w:spacing w:after="0"/>
-              <w:jc w:val="center"/>
-            </w:pPr>
-            <w:r>
-              <w:t>25/07/16</w:t>
-            </w:r>
-          </w:p>
-        </w:tc>
-        <w:tc>
-          <w:tcPr>
-            <w:tcW w:w="6181" w:type="dxa"/>
-          </w:tcPr>
-          <w:p>
-            <w:pPr>
-              <w:spacing w:after="0"/>
-            </w:pPr>
-            <w:r>
-              <w:t>Nova entrega realizada</w:t>
-            </w:r>
-          </w:p>
-        </w:tc>
-        <w:tc>
-          <w:tcPr>
-            <w:tcW w:w="1807" w:type="dxa"/>
-          </w:tcPr>
-          <w:p>
-            <w:pPr>
-              <w:spacing w:after="0"/>
-            </w:pPr>
-            <w:r>
-              <w:t xml:space="preserve">NTC </w:t>
-            </w:r>
-            <w:r>
-              <w:t>-</w:t>
-            </w:r>
-            <w:r>
-              <w:t xml:space="preserve"> Rodrigo Borges</w:t>
-            </w:r>
-          </w:p>
-        </w:tc>
-      </w:tr>
-      <w:tr>
-        <w:tc>
-          <w:tcPr>
-            <w:tcW w:w="1083" w:type="dxa"/>
-          </w:tcPr>
-          <w:p>
-            <w:pPr>
-              <w:spacing w:after="0"/>
-              <w:jc w:val="center"/>
-            </w:pPr>
-            <w:r>
-              <w:t>19/08/16</w:t>
-            </w:r>
-          </w:p>
-        </w:tc>
-        <w:tc>
-          <w:tcPr>
-            <w:tcW w:w="6181" w:type="dxa"/>
-          </w:tcPr>
-          <w:p>
-            <w:pPr>
-              <w:spacing w:after="0"/>
-            </w:pPr>
-            <w:r>
-              <w:t>Publicação de novas versões d</w:t>
-            </w:r>
-            <w:r>
-              <w:t>os casos de usos:</w:t>
-            </w:r>
-          </w:p>
-          <w:p>
-            <w:pPr>
-              <w:spacing w:after="0"/>
-            </w:pPr>
-            <w:r>
-              <w:t>ARRUC0910 - Parametrizar Bancos</w:t>
-            </w:r>
-            <w:r>
-              <w:t xml:space="preserve"> e</w:t>
-            </w:r>
-          </w:p>
-          <w:p>
-            <w:pPr>
-              <w:spacing w:after="0"/>
-            </w:pPr>
-            <w:r>
-              <w:t>ARRUC0940 - Parametrizar Plano de Contas</w:t>
-            </w:r>
-            <w:r>
-              <w:t>, e também do dicionário de dados e modelo de casos de usos.</w:t>
-            </w:r>
-          </w:p>
-        </w:tc>
-        <w:tc>
-          <w:tcPr>
-            <w:tcW w:w="1807" w:type="dxa"/>
-          </w:tcPr>
-          <w:p>
-            <w:pPr>
-              <w:spacing w:after="0"/>
-            </w:pPr>
-            <w:r>
-              <w:t>CIAT - João Paulo</w:t>
-            </w:r>
-          </w:p>
-        </w:tc>
-      </w:tr>
-      <w:tr>
-        <w:tc>
-          <w:tcPr>
-            <w:tcW w:w="1083" w:type="dxa"/>
-          </w:tcPr>
-          <w:p>
-            <w:pPr>
-              <w:spacing w:after="0"/>
-              <w:jc w:val="center"/>
-            </w:pPr>
-            <w:r>
-              <w:t>30/08/16</w:t>
-            </w:r>
-          </w:p>
-        </w:tc>
-        <w:tc>
-          <w:tcPr>
-            <w:tcW w:w="6181" w:type="dxa"/>
-          </w:tcPr>
-          <w:p>
-            <w:pPr>
-              <w:spacing w:after="0"/>
-            </w:pPr>
-            <w:r>
-              <w:t xml:space="preserve">OS Devolvida, por ter sido </w:t>
-            </w:r>
-            <w:r>
-              <w:t xml:space="preserve">encontrados 23 Inconformidade durantes o Ciclo de Testes da Versão 1.2.2, sendo </w:t>
-            </w:r>
-            <w:proofErr w:type="gramStart"/>
-            <w:r>
-              <w:t>8</w:t>
-            </w:r>
-            <w:proofErr w:type="gramEnd"/>
-            <w:r>
-              <w:t xml:space="preserve"> Não Graves e 15 Graves. As inconformidades estão relacionadas no </w:t>
-            </w:r>
-            <w:proofErr w:type="spellStart"/>
-            <w:r>
-              <w:t>Mantis</w:t>
-            </w:r>
-            <w:proofErr w:type="spellEnd"/>
-            <w:r>
-              <w:t>. Conforme OS 4721 - Relatório de Ciclo de Testes, no diretório 00_GESTAO_GERAL\05_ORDEM_SERVICO\01_OS4721\02_TESTES.</w:t>
-            </w:r>
-          </w:p>
-        </w:tc>
-        <w:tc>
-          <w:tcPr>
-            <w:tcW w:w="1807" w:type="dxa"/>
-          </w:tcPr>
-          <w:p>
-            <w:pPr>
-              <w:spacing w:after="0"/>
-            </w:pPr>
-            <w:r>
-              <w:t>CIAT - João Paulo</w:t>
-            </w:r>
-          </w:p>
-        </w:tc>
-      </w:tr>
-      <w:tr>
-        <w:tc>
-          <w:tcPr>
-            <w:tcW w:w="1083" w:type="dxa"/>
-          </w:tcPr>
-          <w:p>
-            <w:pPr>
-              <w:spacing w:after="0"/>
-              <w:jc w:val="center"/>
-            </w:pPr>
-            <w:r>
-              <w:t>31/08/16</w:t>
-            </w:r>
-          </w:p>
-        </w:tc>
-        <w:tc>
-          <w:tcPr>
-            <w:tcW w:w="6181" w:type="dxa"/>
-          </w:tcPr>
-          <w:p>
-            <w:pPr>
-              <w:spacing w:after="0"/>
-            </w:pPr>
-            <w:r>
-              <w:t xml:space="preserve">Revisão das Inconformidades encontradas no Ciclo de Testes do CIAT. </w:t>
-            </w:r>
-            <w:r>
-              <w:t xml:space="preserve">Foram </w:t>
-            </w:r>
-            <w:r>
-              <w:t>reconhecidas</w:t>
-            </w:r>
-            <w:r>
-              <w:t xml:space="preserve"> </w:t>
-            </w:r>
-            <w:r>
-              <w:t xml:space="preserve">pela NT </w:t>
-            </w:r>
-            <w:proofErr w:type="spellStart"/>
-            <w:r>
-              <w:t>Consult</w:t>
-            </w:r>
-            <w:proofErr w:type="spellEnd"/>
-            <w:r>
-              <w:t xml:space="preserve"> 20</w:t>
-            </w:r>
-            <w:r>
-              <w:t xml:space="preserve"> Inconformidade, sendo </w:t>
-            </w:r>
-            <w:proofErr w:type="gramStart"/>
-            <w:r>
-              <w:t>7</w:t>
-            </w:r>
-            <w:proofErr w:type="gramEnd"/>
             <w:r>
               <w:t xml:space="preserve"> Não Graves e </w:t>
             </w:r>
@@ -2939,7 +2851,7 @@
         <w:tblStyle w:val="Tabelacomgrade"/>
         <w:tblW w:w="9072" w:type="dxa"/>
         <w:shd w:val="clear" w:color="auto" w:fill="BFBFBF"/>
-        <w:tblLook w:val="04A0"/>
+        <w:tblLook w:val="04A0" w:firstRow="1" w:lastRow="0" w:firstColumn="1" w:lastColumn="0" w:noHBand="0" w:noVBand="1"/>
       </w:tblPr>
       <w:tblGrid>
         <w:gridCol w:w="1701"/>
@@ -3182,11 +3094,9 @@
               <w:spacing w:after="0"/>
               <w:jc w:val="center"/>
             </w:pPr>
-            <w:proofErr w:type="gramStart"/>
             <w:r>
               <w:t>4</w:t>
             </w:r>
-            <w:proofErr w:type="gramEnd"/>
           </w:p>
         </w:tc>
         <w:tc>
@@ -3200,11 +3110,9 @@
               <w:spacing w:after="0"/>
               <w:jc w:val="center"/>
             </w:pPr>
-            <w:proofErr w:type="gramStart"/>
             <w:r>
               <w:t>3</w:t>
             </w:r>
-            <w:proofErr w:type="gramEnd"/>
           </w:p>
         </w:tc>
       </w:tr>
@@ -3293,11 +3201,9 @@
               <w:spacing w:after="0"/>
               <w:jc w:val="center"/>
             </w:pPr>
-            <w:proofErr w:type="gramStart"/>
             <w:r>
               <w:t>7</w:t>
             </w:r>
-            <w:proofErr w:type="gramEnd"/>
           </w:p>
         </w:tc>
       </w:tr>
@@ -3382,7 +3288,7 @@
         <w:tblStyle w:val="Tabelacomgrade"/>
         <w:tblW w:w="9072" w:type="dxa"/>
         <w:tblLayout w:type="fixed"/>
-        <w:tblLook w:val="04A0"/>
+        <w:tblLook w:val="04A0" w:firstRow="1" w:lastRow="0" w:firstColumn="1" w:lastColumn="0" w:noHBand="0" w:noVBand="1"/>
       </w:tblPr>
       <w:tblGrid>
         <w:gridCol w:w="1537"/>
@@ -3695,15 +3601,7 @@
               <w:spacing w:after="0"/>
             </w:pPr>
             <w:r>
-              <w:t xml:space="preserve">Desvio em dias do prazo para correção de </w:t>
-            </w:r>
-            <w:proofErr w:type="gramStart"/>
-            <w:r>
-              <w:t>todas</w:t>
-            </w:r>
-            <w:proofErr w:type="gramEnd"/>
-            <w:r>
-              <w:t xml:space="preserve"> inconformidades encontradas durante a homologação/aceite a partir da notificação das inconformidades</w:t>
+              <w:t>Desvio em dias do prazo para correção de todas inconformidades encontradas durante a homologação/aceite a partir da notificação das inconformidades</w:t>
             </w:r>
           </w:p>
         </w:tc>
@@ -3720,14 +3618,12 @@
                 <w:b/>
               </w:rPr>
             </w:pPr>
-            <w:proofErr w:type="gramStart"/>
             <w:r>
               <w:rPr>
                 <w:b/>
               </w:rPr>
               <w:t>2</w:t>
             </w:r>
-            <w:proofErr w:type="gramEnd"/>
           </w:p>
         </w:tc>
         <w:tc>
@@ -3746,7 +3642,6 @@
                 <w:szCs w:val="20"/>
               </w:rPr>
             </w:pPr>
-            <w:proofErr w:type="gramStart"/>
             <w:r>
               <w:rPr>
                 <w:b/>
@@ -3754,7 +3649,6 @@
               </w:rPr>
               <w:t>0</w:t>
             </w:r>
-            <w:proofErr w:type="gramEnd"/>
           </w:p>
         </w:tc>
         <w:tc>
@@ -3837,14 +3731,12 @@
                 <w:b/>
               </w:rPr>
             </w:pPr>
-            <w:proofErr w:type="gramStart"/>
             <w:r>
               <w:rPr>
                 <w:b/>
               </w:rPr>
               <w:t>2</w:t>
             </w:r>
-            <w:proofErr w:type="gramEnd"/>
           </w:p>
         </w:tc>
         <w:tc>
@@ -4007,13 +3899,8 @@
               <w:spacing w:after="0"/>
             </w:pPr>
             <w:r>
-              <w:t>Quantidades de inconformidades não graves/</w:t>
-            </w:r>
-            <w:proofErr w:type="gramStart"/>
-            <w:r>
-              <w:t>PF encontradas durante a homologação/aceite</w:t>
-            </w:r>
-            <w:proofErr w:type="gramEnd"/>
+              <w:t>Quantidades de inconformidades não graves/PF encontradas durante a homologação/aceite</w:t>
+            </w:r>
           </w:p>
         </w:tc>
         <w:tc>
@@ -4138,13 +4025,8 @@
               <w:spacing w:after="0"/>
             </w:pPr>
             <w:r>
-              <w:t>Quantidades de inconformidades graves/</w:t>
-            </w:r>
-            <w:proofErr w:type="gramStart"/>
-            <w:r>
-              <w:t>PF encontradas durante a homologação/aceite</w:t>
-            </w:r>
-            <w:proofErr w:type="gramEnd"/>
+              <w:t>Quantidades de inconformidades graves/PF encontradas durante a homologação/aceite</w:t>
+            </w:r>
           </w:p>
         </w:tc>
         <w:tc>
@@ -4263,13 +4145,8 @@
               <w:spacing w:after="0"/>
             </w:pPr>
             <w:r>
-              <w:t>Quantidades de inconformidades não graves/</w:t>
-            </w:r>
-            <w:proofErr w:type="gramStart"/>
-            <w:r>
-              <w:t>PF encontrada durante o prazo de garantia</w:t>
-            </w:r>
-            <w:proofErr w:type="gramEnd"/>
+              <w:t>Quantidades de inconformidades não graves/PF encontrada durante o prazo de garantia</w:t>
+            </w:r>
           </w:p>
         </w:tc>
         <w:tc>
@@ -4367,13 +4244,8 @@
               <w:spacing w:after="0"/>
             </w:pPr>
             <w:r>
-              <w:t>Quantidades de inconformidades graves/</w:t>
-            </w:r>
-            <w:proofErr w:type="gramStart"/>
-            <w:r>
-              <w:t>PF encontrada durante o prazo de garantia</w:t>
-            </w:r>
-            <w:proofErr w:type="gramEnd"/>
+              <w:t>Quantidades de inconformidades graves/PF encontrada durante o prazo de garantia</w:t>
+            </w:r>
           </w:p>
         </w:tc>
         <w:tc>
@@ -4900,15 +4772,7 @@
         <w:t xml:space="preserve"> OS</w:t>
       </w:r>
       <w:r>
-        <w:t xml:space="preserve"> aberta nos primeiros </w:t>
-      </w:r>
-      <w:proofErr w:type="gramStart"/>
-      <w:r>
-        <w:t>3</w:t>
-      </w:r>
-      <w:proofErr w:type="gramEnd"/>
-      <w:r>
-        <w:t xml:space="preserve"> meses conforme item </w:t>
+        <w:t xml:space="preserve"> aberta nos primeiros 3 meses conforme item </w:t>
       </w:r>
       <w:r>
         <w:t>3.4 Observações sobre Prazo de Execução dos Trabalhos</w:t>
@@ -4925,13 +4789,33 @@
     </w:p>
     <w:p>
       <w:r>
-        <w:t xml:space="preserve">Acréscimo de mais 23 dias corridos ao prazo para término desta OS devido ao atraso para iniciar os testes da TI e área de negócios, considerando que a OS </w:t>
+        <w:t xml:space="preserve">Acréscimo de mais </w:t>
+      </w:r>
+      <w:r>
+        <w:t>39</w:t>
+      </w:r>
+      <w:bookmarkStart w:id="0" w:name="_GoBack"/>
+      <w:bookmarkEnd w:id="0"/>
+      <w:r>
+        <w:t xml:space="preserve"> dias corridos ao prazo para término desta OS devido ao atraso para iniciar os testes da TI e área de negócios, considerando que a OS </w:t>
       </w:r>
       <w:r>
         <w:t xml:space="preserve">esteve paralisada </w:t>
       </w:r>
       <w:r>
-        <w:t>entre os dias 23/09 e 15/10/2016. Totalizando 113 dias corridos.</w:t>
+        <w:t xml:space="preserve">entre os dias 23/09 e </w:t>
+      </w:r>
+      <w:r>
+        <w:t>31</w:t>
+      </w:r>
+      <w:r>
+        <w:t>/10/2016. Totalizando 1</w:t>
+      </w:r>
+      <w:r>
+        <w:t>29</w:t>
+      </w:r>
+      <w:r>
+        <w:t xml:space="preserve"> dias corridos.</w:t>
       </w:r>
     </w:p>
     <w:p>
@@ -4998,7 +4882,7 @@
 </file>
 
 <file path=word/endnotes.xml><?xml version="1.0" encoding="utf-8"?>
-<w:endnotes xmlns:ve="http://schemas.openxmlformats.org/markup-compatibility/2006" xmlns:o="urn:schemas-microsoft-com:office:office" xmlns:r="http://schemas.openxmlformats.org/officeDocument/2006/relationships" xmlns:m="http://schemas.openxmlformats.org/officeDocument/2006/math" xmlns:v="urn:schemas-microsoft-com:vml" xmlns:wp="http://schemas.openxmlformats.org/drawingml/2006/wordprocessingDrawing" xmlns:w10="urn:schemas-microsoft-com:office:word" xmlns:w="http://schemas.openxmlformats.org/wordprocessingml/2006/main" xmlns:wne="http://schemas.microsoft.com/office/word/2006/wordml">
+<w:endnotes xmlns:wpc="http://schemas.microsoft.com/office/word/2010/wordprocessingCanvas" xmlns:cx="http://schemas.microsoft.com/office/drawing/2014/chartex" xmlns:cx1="http://schemas.microsoft.com/office/drawing/2015/9/8/chartex" xmlns:cx2="http://schemas.microsoft.com/office/drawing/2015/10/21/chartex" xmlns:cx3="http://schemas.microsoft.com/office/drawing/2016/5/9/chartex" xmlns:cx4="http://schemas.microsoft.com/office/drawing/2016/5/10/chartex" xmlns:cx5="http://schemas.microsoft.com/office/drawing/2016/5/11/chartex" xmlns:mc="http://schemas.openxmlformats.org/markup-compatibility/2006" xmlns:o="urn:schemas-microsoft-com:office:office" xmlns:r="http://schemas.openxmlformats.org/officeDocument/2006/relationships" xmlns:m="http://schemas.openxmlformats.org/officeDocument/2006/math" xmlns:v="urn:schemas-microsoft-com:vml" xmlns:wp14="http://schemas.microsoft.com/office/word/2010/wordprocessingDrawing" xmlns:wp="http://schemas.openxmlformats.org/drawingml/2006/wordprocessingDrawing" xmlns:w10="urn:schemas-microsoft-com:office:word" xmlns:w="http://schemas.openxmlformats.org/wordprocessingml/2006/main" xmlns:w14="http://schemas.microsoft.com/office/word/2010/wordml" xmlns:w15="http://schemas.microsoft.com/office/word/2012/wordml" xmlns:w16se="http://schemas.microsoft.com/office/word/2015/wordml/symex" xmlns:wpg="http://schemas.microsoft.com/office/word/2010/wordprocessingGroup" xmlns:wpi="http://schemas.microsoft.com/office/word/2010/wordprocessingInk" xmlns:wne="http://schemas.microsoft.com/office/word/2006/wordml" xmlns:wps="http://schemas.microsoft.com/office/word/2010/wordprocessingShape" mc:Ignorable="w14 w15 w16se wp14">
   <w:endnote w:type="separator" w:id="-1">
     <w:p>
       <w:r>
@@ -5017,7 +4901,7 @@
 </file>
 
 <file path=word/footer1.xml><?xml version="1.0" encoding="utf-8"?>
-<w:ftr xmlns:ve="http://schemas.openxmlformats.org/markup-compatibility/2006" xmlns:o="urn:schemas-microsoft-com:office:office" xmlns:r="http://schemas.openxmlformats.org/officeDocument/2006/relationships" xmlns:m="http://schemas.openxmlformats.org/officeDocument/2006/math" xmlns:v="urn:schemas-microsoft-com:vml" xmlns:wp="http://schemas.openxmlformats.org/drawingml/2006/wordprocessingDrawing" xmlns:w10="urn:schemas-microsoft-com:office:word" xmlns:w="http://schemas.openxmlformats.org/wordprocessingml/2006/main" xmlns:wne="http://schemas.microsoft.com/office/word/2006/wordml">
+<w:ftr xmlns:wpc="http://schemas.microsoft.com/office/word/2010/wordprocessingCanvas" xmlns:cx="http://schemas.microsoft.com/office/drawing/2014/chartex" xmlns:cx1="http://schemas.microsoft.com/office/drawing/2015/9/8/chartex" xmlns:cx2="http://schemas.microsoft.com/office/drawing/2015/10/21/chartex" xmlns:cx3="http://schemas.microsoft.com/office/drawing/2016/5/9/chartex" xmlns:cx4="http://schemas.microsoft.com/office/drawing/2016/5/10/chartex" xmlns:cx5="http://schemas.microsoft.com/office/drawing/2016/5/11/chartex" xmlns:mc="http://schemas.openxmlformats.org/markup-compatibility/2006" xmlns:o="urn:schemas-microsoft-com:office:office" xmlns:r="http://schemas.openxmlformats.org/officeDocument/2006/relationships" xmlns:m="http://schemas.openxmlformats.org/officeDocument/2006/math" xmlns:v="urn:schemas-microsoft-com:vml" xmlns:wp14="http://schemas.microsoft.com/office/word/2010/wordprocessingDrawing" xmlns:wp="http://schemas.openxmlformats.org/drawingml/2006/wordprocessingDrawing" xmlns:w10="urn:schemas-microsoft-com:office:word" xmlns:w="http://schemas.openxmlformats.org/wordprocessingml/2006/main" xmlns:w14="http://schemas.microsoft.com/office/word/2010/wordml" xmlns:w15="http://schemas.microsoft.com/office/word/2012/wordml" xmlns:w16se="http://schemas.microsoft.com/office/word/2015/wordml/symex" xmlns:wpg="http://schemas.microsoft.com/office/word/2010/wordprocessingGroup" xmlns:wpi="http://schemas.microsoft.com/office/word/2010/wordprocessingInk" xmlns:wne="http://schemas.microsoft.com/office/word/2006/wordml" xmlns:wps="http://schemas.microsoft.com/office/word/2010/wordprocessingShape" mc:Ignorable="w14 w15 w16se wp14">
   <w:p>
     <w:pPr>
       <w:pStyle w:val="Rodap"/>
@@ -5048,7 +4932,7 @@
         <w:rStyle w:val="Nmerodepgina"/>
         <w:noProof/>
       </w:rPr>
-      <w:t>2</w:t>
+      <w:t>3</w:t>
     </w:r>
     <w:r>
       <w:rPr>
@@ -5066,7 +4950,7 @@
         <w:noProof/>
         <w:lang w:eastAsia="pt-BR"/>
       </w:rPr>
-      <w:pict>
+      <w:object w:dxaOrig="1440" w:dyaOrig="1440">
         <v:shapetype id="_x0000_t75" coordsize="21600,21600" o:spt="75" o:preferrelative="t" path="m@4@5l@4@11@9@11@9@5xe" filled="f" stroked="f">
           <v:stroke joinstyle="miter"/>
           <v:formulas>
@@ -5089,15 +4973,15 @@
         <v:shape id="_x0000_s2051" type="#_x0000_t75" style="position:absolute;margin-left:275.05pt;margin-top:-9.15pt;width:211.25pt;height:35.9pt;z-index:251656704">
           <v:imagedata r:id="rId1" o:title=""/>
         </v:shape>
-        <o:OLEObject Type="Embed" ProgID="PBrush" ShapeID="_x0000_s2051" DrawAspect="Content" ObjectID="_1539064949" r:id="rId2"/>
-      </w:pict>
+        <o:OLEObject Type="Embed" ProgID="PBrush" ShapeID="_x0000_s2051" DrawAspect="Content" ObjectID="_1539761882" r:id="rId2"/>
+      </w:object>
     </w:r>
   </w:p>
 </w:ftr>
 </file>
 
 <file path=word/footnotes.xml><?xml version="1.0" encoding="utf-8"?>
-<w:footnotes xmlns:ve="http://schemas.openxmlformats.org/markup-compatibility/2006" xmlns:o="urn:schemas-microsoft-com:office:office" xmlns:r="http://schemas.openxmlformats.org/officeDocument/2006/relationships" xmlns:m="http://schemas.openxmlformats.org/officeDocument/2006/math" xmlns:v="urn:schemas-microsoft-com:vml" xmlns:wp="http://schemas.openxmlformats.org/drawingml/2006/wordprocessingDrawing" xmlns:w10="urn:schemas-microsoft-com:office:word" xmlns:w="http://schemas.openxmlformats.org/wordprocessingml/2006/main" xmlns:wne="http://schemas.microsoft.com/office/word/2006/wordml">
+<w:footnotes xmlns:wpc="http://schemas.microsoft.com/office/word/2010/wordprocessingCanvas" xmlns:cx="http://schemas.microsoft.com/office/drawing/2014/chartex" xmlns:cx1="http://schemas.microsoft.com/office/drawing/2015/9/8/chartex" xmlns:cx2="http://schemas.microsoft.com/office/drawing/2015/10/21/chartex" xmlns:cx3="http://schemas.microsoft.com/office/drawing/2016/5/9/chartex" xmlns:cx4="http://schemas.microsoft.com/office/drawing/2016/5/10/chartex" xmlns:cx5="http://schemas.microsoft.com/office/drawing/2016/5/11/chartex" xmlns:mc="http://schemas.openxmlformats.org/markup-compatibility/2006" xmlns:o="urn:schemas-microsoft-com:office:office" xmlns:r="http://schemas.openxmlformats.org/officeDocument/2006/relationships" xmlns:m="http://schemas.openxmlformats.org/officeDocument/2006/math" xmlns:v="urn:schemas-microsoft-com:vml" xmlns:wp14="http://schemas.microsoft.com/office/word/2010/wordprocessingDrawing" xmlns:wp="http://schemas.openxmlformats.org/drawingml/2006/wordprocessingDrawing" xmlns:w10="urn:schemas-microsoft-com:office:word" xmlns:w="http://schemas.openxmlformats.org/wordprocessingml/2006/main" xmlns:w14="http://schemas.microsoft.com/office/word/2010/wordml" xmlns:w15="http://schemas.microsoft.com/office/word/2012/wordml" xmlns:w16se="http://schemas.microsoft.com/office/word/2015/wordml/symex" xmlns:wpg="http://schemas.microsoft.com/office/word/2010/wordprocessingGroup" xmlns:wpi="http://schemas.microsoft.com/office/word/2010/wordprocessingInk" xmlns:wne="http://schemas.microsoft.com/office/word/2006/wordml" xmlns:wps="http://schemas.microsoft.com/office/word/2010/wordprocessingShape" mc:Ignorable="w14 w15 w16se wp14">
   <w:footnote w:type="separator" w:id="-1">
     <w:p>
       <w:r>
@@ -5116,7 +5000,7 @@
 </file>
 
 <file path=word/header1.xml><?xml version="1.0" encoding="utf-8"?>
-<w:hdr xmlns:ve="http://schemas.openxmlformats.org/markup-compatibility/2006" xmlns:o="urn:schemas-microsoft-com:office:office" xmlns:r="http://schemas.openxmlformats.org/officeDocument/2006/relationships" xmlns:m="http://schemas.openxmlformats.org/officeDocument/2006/math" xmlns:v="urn:schemas-microsoft-com:vml" xmlns:wp="http://schemas.openxmlformats.org/drawingml/2006/wordprocessingDrawing" xmlns:w10="urn:schemas-microsoft-com:office:word" xmlns:w="http://schemas.openxmlformats.org/wordprocessingml/2006/main" xmlns:wne="http://schemas.microsoft.com/office/word/2006/wordml">
+<w:hdr xmlns:wpc="http://schemas.microsoft.com/office/word/2010/wordprocessingCanvas" xmlns:cx="http://schemas.microsoft.com/office/drawing/2014/chartex" xmlns:cx1="http://schemas.microsoft.com/office/drawing/2015/9/8/chartex" xmlns:cx2="http://schemas.microsoft.com/office/drawing/2015/10/21/chartex" xmlns:cx3="http://schemas.microsoft.com/office/drawing/2016/5/9/chartex" xmlns:cx4="http://schemas.microsoft.com/office/drawing/2016/5/10/chartex" xmlns:cx5="http://schemas.microsoft.com/office/drawing/2016/5/11/chartex" xmlns:mc="http://schemas.openxmlformats.org/markup-compatibility/2006" xmlns:o="urn:schemas-microsoft-com:office:office" xmlns:r="http://schemas.openxmlformats.org/officeDocument/2006/relationships" xmlns:m="http://schemas.openxmlformats.org/officeDocument/2006/math" xmlns:v="urn:schemas-microsoft-com:vml" xmlns:wp14="http://schemas.microsoft.com/office/word/2010/wordprocessingDrawing" xmlns:wp="http://schemas.openxmlformats.org/drawingml/2006/wordprocessingDrawing" xmlns:w10="urn:schemas-microsoft-com:office:word" xmlns:w="http://schemas.openxmlformats.org/wordprocessingml/2006/main" xmlns:w14="http://schemas.microsoft.com/office/word/2010/wordml" xmlns:w15="http://schemas.microsoft.com/office/word/2012/wordml" xmlns:w16se="http://schemas.microsoft.com/office/word/2015/wordml/symex" xmlns:wpg="http://schemas.microsoft.com/office/word/2010/wordprocessingGroup" xmlns:wpi="http://schemas.microsoft.com/office/word/2010/wordprocessingInk" xmlns:wne="http://schemas.microsoft.com/office/word/2006/wordml" xmlns:wps="http://schemas.microsoft.com/office/word/2010/wordprocessingShape" mc:Ignorable="w14 w15 w16se wp14">
   <w:p>
     <w:pPr>
       <w:pStyle w:val="Cabealho"/>
@@ -5155,7 +5039,7 @@
                   <a:blip r:embed="rId1">
                     <a:extLst>
                       <a:ext uri="{28A0092B-C50C-407E-A947-70E740481C1C}">
-                        <a14:useLocalDpi xmlns:a14="http://schemas.microsoft.com/office/drawing/2010/main" xmlns:wps="http://schemas.microsoft.com/office/word/2010/wordprocessingShape" xmlns:wpi="http://schemas.microsoft.com/office/word/2010/wordprocessingInk" xmlns:wpg="http://schemas.microsoft.com/office/word/2010/wordprocessingGroup" xmlns:w16se="http://schemas.microsoft.com/office/word/2015/wordml/symex" xmlns:w15="http://schemas.microsoft.com/office/word/2012/wordml" xmlns:w14="http://schemas.microsoft.com/office/word/2010/wordml" xmlns:w="http://schemas.openxmlformats.org/wordprocessingml/2006/main" xmlns:w10="urn:schemas-microsoft-com:office:word" xmlns:wp14="http://schemas.microsoft.com/office/word/2010/wordprocessingDrawing" xmlns:v="urn:schemas-microsoft-com:vml" xmlns:o="urn:schemas-microsoft-com:office:office" xmlns:mc="http://schemas.openxmlformats.org/markup-compatibility/2006" xmlns:cx2="http://schemas.microsoft.com/office/drawing/2015/10/21/chartex" xmlns:cx1="http://schemas.microsoft.com/office/drawing/2015/9/8/chartex" xmlns:cx="http://schemas.microsoft.com/office/drawing/2014/chartex" xmlns:wpc="http://schemas.microsoft.com/office/word/2010/wordprocessingCanvas" xmlns="" val="0"/>
+                        <a14:useLocalDpi xmlns:a14="http://schemas.microsoft.com/office/drawing/2010/main" val="0"/>
                       </a:ext>
                     </a:extLst>
                   </a:blip>
@@ -5214,7 +5098,7 @@
                   <a:blip r:embed="rId2">
                     <a:extLst>
                       <a:ext uri="{28A0092B-C50C-407E-A947-70E740481C1C}">
-                        <a14:useLocalDpi xmlns:a14="http://schemas.microsoft.com/office/drawing/2010/main" xmlns:wps="http://schemas.microsoft.com/office/word/2010/wordprocessingShape" xmlns:wpi="http://schemas.microsoft.com/office/word/2010/wordprocessingInk" xmlns:wpg="http://schemas.microsoft.com/office/word/2010/wordprocessingGroup" xmlns:w16se="http://schemas.microsoft.com/office/word/2015/wordml/symex" xmlns:w15="http://schemas.microsoft.com/office/word/2012/wordml" xmlns:w14="http://schemas.microsoft.com/office/word/2010/wordml" xmlns:w="http://schemas.openxmlformats.org/wordprocessingml/2006/main" xmlns:w10="urn:schemas-microsoft-com:office:word" xmlns:wp14="http://schemas.microsoft.com/office/word/2010/wordprocessingDrawing" xmlns:v="urn:schemas-microsoft-com:vml" xmlns:o="urn:schemas-microsoft-com:office:office" xmlns:mc="http://schemas.openxmlformats.org/markup-compatibility/2006" xmlns:cx2="http://schemas.microsoft.com/office/drawing/2015/10/21/chartex" xmlns:cx1="http://schemas.microsoft.com/office/drawing/2015/9/8/chartex" xmlns:cx="http://schemas.microsoft.com/office/drawing/2014/chartex" xmlns:wpc="http://schemas.microsoft.com/office/word/2010/wordprocessingCanvas" xmlns="" val="0"/>
+                        <a14:useLocalDpi xmlns:a14="http://schemas.microsoft.com/office/drawing/2010/main" val="0"/>
                       </a:ext>
                     </a:extLst>
                   </a:blip>
@@ -5247,7 +5131,7 @@
 </file>
 
 <file path=word/styles.xml><?xml version="1.0" encoding="utf-8"?>
-<w:styles xmlns:r="http://schemas.openxmlformats.org/officeDocument/2006/relationships" xmlns:w="http://schemas.openxmlformats.org/wordprocessingml/2006/main">
+<w:styles xmlns:mc="http://schemas.openxmlformats.org/markup-compatibility/2006" xmlns:r="http://schemas.openxmlformats.org/officeDocument/2006/relationships" xmlns:w="http://schemas.openxmlformats.org/wordprocessingml/2006/main" xmlns:w14="http://schemas.microsoft.com/office/word/2010/wordml" xmlns:w15="http://schemas.microsoft.com/office/word/2012/wordml" xmlns:w16se="http://schemas.microsoft.com/office/word/2015/wordml/symex" mc:Ignorable="w14 w15 w16se">
   <w:docDefaults>
     <w:rPrDefault>
       <w:rPr>
@@ -5257,144 +5141,381 @@
     </w:rPrDefault>
     <w:pPrDefault/>
   </w:docDefaults>
-  <w:latentStyles w:defLockedState="0" w:defUIPriority="99" w:defSemiHidden="1" w:defUnhideWhenUsed="1" w:defQFormat="0" w:count="267">
-    <w:lsdException w:name="Normal" w:semiHidden="0" w:uiPriority="0" w:unhideWhenUsed="0" w:qFormat="1"/>
-    <w:lsdException w:name="heading 1" w:semiHidden="0" w:uiPriority="9" w:unhideWhenUsed="0" w:qFormat="1"/>
-    <w:lsdException w:name="heading 2" w:uiPriority="9" w:qFormat="1"/>
-    <w:lsdException w:name="heading 3" w:uiPriority="9" w:qFormat="1"/>
-    <w:lsdException w:name="heading 4" w:uiPriority="9" w:qFormat="1"/>
-    <w:lsdException w:name="heading 5" w:uiPriority="9" w:qFormat="1"/>
-    <w:lsdException w:name="heading 6" w:uiPriority="9" w:qFormat="1"/>
-    <w:lsdException w:name="heading 7" w:uiPriority="9" w:qFormat="1"/>
-    <w:lsdException w:name="heading 8" w:uiPriority="9" w:qFormat="1"/>
-    <w:lsdException w:name="heading 9" w:uiPriority="9" w:qFormat="1"/>
-    <w:lsdException w:name="toc 1" w:uiPriority="39"/>
-    <w:lsdException w:name="toc 2" w:uiPriority="39"/>
-    <w:lsdException w:name="toc 3" w:uiPriority="39"/>
-    <w:lsdException w:name="toc 4" w:uiPriority="39"/>
-    <w:lsdException w:name="toc 5" w:uiPriority="39"/>
-    <w:lsdException w:name="toc 6" w:uiPriority="39"/>
-    <w:lsdException w:name="toc 7" w:uiPriority="39"/>
-    <w:lsdException w:name="toc 8" w:uiPriority="39"/>
-    <w:lsdException w:name="toc 9" w:uiPriority="39"/>
-    <w:lsdException w:name="caption" w:uiPriority="35" w:qFormat="1"/>
-    <w:lsdException w:name="Title" w:semiHidden="0" w:uiPriority="10" w:unhideWhenUsed="0" w:qFormat="1"/>
-    <w:lsdException w:name="Default Paragraph Font" w:uiPriority="1"/>
-    <w:lsdException w:name="Subtitle" w:semiHidden="0" w:uiPriority="11" w:unhideWhenUsed="0" w:qFormat="1"/>
-    <w:lsdException w:name="Strong" w:semiHidden="0" w:uiPriority="22" w:unhideWhenUsed="0" w:qFormat="1"/>
-    <w:lsdException w:name="Emphasis" w:semiHidden="0" w:uiPriority="20" w:unhideWhenUsed="0" w:qFormat="1"/>
-    <w:lsdException w:name="Table Grid" w:semiHidden="0" w:uiPriority="39" w:unhideWhenUsed="0"/>
-    <w:lsdException w:name="Placeholder Text" w:unhideWhenUsed="0"/>
-    <w:lsdException w:name="No Spacing" w:semiHidden="0" w:uiPriority="1" w:unhideWhenUsed="0" w:qFormat="1"/>
-    <w:lsdException w:name="Light Shading" w:semiHidden="0" w:uiPriority="60" w:unhideWhenUsed="0"/>
-    <w:lsdException w:name="Light List" w:semiHidden="0" w:uiPriority="61" w:unhideWhenUsed="0"/>
-    <w:lsdException w:name="Light Grid" w:semiHidden="0" w:uiPriority="62" w:unhideWhenUsed="0"/>
-    <w:lsdException w:name="Medium Shading 1" w:semiHidden="0" w:uiPriority="63" w:unhideWhenUsed="0"/>
-    <w:lsdException w:name="Medium Shading 2" w:semiHidden="0" w:uiPriority="64" w:unhideWhenUsed="0"/>
-    <w:lsdException w:name="Medium List 1" w:semiHidden="0" w:uiPriority="65" w:unhideWhenUsed="0"/>
-    <w:lsdException w:name="Medium List 2" w:semiHidden="0" w:uiPriority="66" w:unhideWhenUsed="0"/>
-    <w:lsdException w:name="Medium Grid 1" w:semiHidden="0" w:uiPriority="67" w:unhideWhenUsed="0"/>
-    <w:lsdException w:name="Medium Grid 2" w:semiHidden="0" w:uiPriority="68" w:unhideWhenUsed="0"/>
-    <w:lsdException w:name="Medium Grid 3" w:semiHidden="0" w:uiPriority="69" w:unhideWhenUsed="0"/>
-    <w:lsdException w:name="Dark List" w:semiHidden="0" w:uiPriority="70" w:unhideWhenUsed="0"/>
-    <w:lsdException w:name="Colorful Shading" w:semiHidden="0" w:uiPriority="71" w:unhideWhenUsed="0"/>
-    <w:lsdException w:name="Colorful List" w:semiHidden="0" w:uiPriority="72" w:unhideWhenUsed="0"/>
-    <w:lsdException w:name="Colorful Grid" w:semiHidden="0" w:uiPriority="73" w:unhideWhenUsed="0"/>
-    <w:lsdException w:name="Light Shading Accent 1" w:semiHidden="0" w:uiPriority="60" w:unhideWhenUsed="0"/>
-    <w:lsdException w:name="Light List Accent 1" w:semiHidden="0" w:uiPriority="61" w:unhideWhenUsed="0"/>
-    <w:lsdException w:name="Light Grid Accent 1" w:semiHidden="0" w:uiPriority="62" w:unhideWhenUsed="0"/>
-    <w:lsdException w:name="Medium Shading 1 Accent 1" w:semiHidden="0" w:uiPriority="63" w:unhideWhenUsed="0"/>
-    <w:lsdException w:name="Medium Shading 2 Accent 1" w:semiHidden="0" w:uiPriority="64" w:unhideWhenUsed="0"/>
-    <w:lsdException w:name="Medium List 1 Accent 1" w:semiHidden="0" w:uiPriority="65" w:unhideWhenUsed="0"/>
-    <w:lsdException w:name="Revision" w:unhideWhenUsed="0"/>
-    <w:lsdException w:name="List Paragraph" w:semiHidden="0" w:uiPriority="34" w:unhideWhenUsed="0" w:qFormat="1"/>
-    <w:lsdException w:name="Quote" w:semiHidden="0" w:uiPriority="29" w:unhideWhenUsed="0" w:qFormat="1"/>
-    <w:lsdException w:name="Intense Quote" w:semiHidden="0" w:uiPriority="30" w:unhideWhenUsed="0" w:qFormat="1"/>
-    <w:lsdException w:name="Medium List 2 Accent 1" w:semiHidden="0" w:uiPriority="66" w:unhideWhenUsed="0"/>
-    <w:lsdException w:name="Medium Grid 1 Accent 1" w:semiHidden="0" w:uiPriority="67" w:unhideWhenUsed="0"/>
-    <w:lsdException w:name="Medium Grid 2 Accent 1" w:semiHidden="0" w:uiPriority="68" w:unhideWhenUsed="0"/>
-    <w:lsdException w:name="Medium Grid 3 Accent 1" w:semiHidden="0" w:uiPriority="69" w:unhideWhenUsed="0"/>
-    <w:lsdException w:name="Dark List Accent 1" w:semiHidden="0" w:uiPriority="70" w:unhideWhenUsed="0"/>
-    <w:lsdException w:name="Colorful Shading Accent 1" w:semiHidden="0" w:uiPriority="71" w:unhideWhenUsed="0"/>
-    <w:lsdException w:name="Colorful List Accent 1" w:semiHidden="0" w:uiPriority="72" w:unhideWhenUsed="0"/>
-    <w:lsdException w:name="Colorful Grid Accent 1" w:semiHidden="0" w:uiPriority="73" w:unhideWhenUsed="0"/>
-    <w:lsdException w:name="Light Shading Accent 2" w:semiHidden="0" w:uiPriority="60" w:unhideWhenUsed="0"/>
-    <w:lsdException w:name="Light List Accent 2" w:semiHidden="0" w:uiPriority="61" w:unhideWhenUsed="0"/>
-    <w:lsdException w:name="Light Grid Accent 2" w:semiHidden="0" w:uiPriority="62" w:unhideWhenUsed="0"/>
-    <w:lsdException w:name="Medium Shading 1 Accent 2" w:semiHidden="0" w:uiPriority="63" w:unhideWhenUsed="0"/>
-    <w:lsdException w:name="Medium Shading 2 Accent 2" w:semiHidden="0" w:uiPriority="64" w:unhideWhenUsed="0"/>
-    <w:lsdException w:name="Medium List 1 Accent 2" w:semiHidden="0" w:uiPriority="65" w:unhideWhenUsed="0"/>
-    <w:lsdException w:name="Medium List 2 Accent 2" w:semiHidden="0" w:uiPriority="66" w:unhideWhenUsed="0"/>
-    <w:lsdException w:name="Medium Grid 1 Accent 2" w:semiHidden="0" w:uiPriority="67" w:unhideWhenUsed="0"/>
-    <w:lsdException w:name="Medium Grid 2 Accent 2" w:semiHidden="0" w:uiPriority="68" w:unhideWhenUsed="0"/>
-    <w:lsdException w:name="Medium Grid 3 Accent 2" w:semiHidden="0" w:uiPriority="69" w:unhideWhenUsed="0"/>
-    <w:lsdException w:name="Dark List Accent 2" w:semiHidden="0" w:uiPriority="70" w:unhideWhenUsed="0"/>
-    <w:lsdException w:name="Colorful Shading Accent 2" w:semiHidden="0" w:uiPriority="71" w:unhideWhenUsed="0"/>
-    <w:lsdException w:name="Colorful List Accent 2" w:semiHidden="0" w:uiPriority="72" w:unhideWhenUsed="0"/>
-    <w:lsdException w:name="Colorful Grid Accent 2" w:semiHidden="0" w:uiPriority="73" w:unhideWhenUsed="0"/>
-    <w:lsdException w:name="Light Shading Accent 3" w:semiHidden="0" w:uiPriority="60" w:unhideWhenUsed="0"/>
-    <w:lsdException w:name="Light List Accent 3" w:semiHidden="0" w:uiPriority="61" w:unhideWhenUsed="0"/>
-    <w:lsdException w:name="Light Grid Accent 3" w:semiHidden="0" w:uiPriority="62" w:unhideWhenUsed="0"/>
-    <w:lsdException w:name="Medium Shading 1 Accent 3" w:semiHidden="0" w:uiPriority="63" w:unhideWhenUsed="0"/>
-    <w:lsdException w:name="Medium Shading 2 Accent 3" w:semiHidden="0" w:uiPriority="64" w:unhideWhenUsed="0"/>
-    <w:lsdException w:name="Medium List 1 Accent 3" w:semiHidden="0" w:uiPriority="65" w:unhideWhenUsed="0"/>
-    <w:lsdException w:name="Medium List 2 Accent 3" w:semiHidden="0" w:uiPriority="66" w:unhideWhenUsed="0"/>
-    <w:lsdException w:name="Medium Grid 1 Accent 3" w:semiHidden="0" w:uiPriority="67" w:unhideWhenUsed="0"/>
-    <w:lsdException w:name="Medium Grid 2 Accent 3" w:semiHidden="0" w:uiPriority="68" w:unhideWhenUsed="0"/>
-    <w:lsdException w:name="Medium Grid 3 Accent 3" w:semiHidden="0" w:uiPriority="69" w:unhideWhenUsed="0"/>
-    <w:lsdException w:name="Dark List Accent 3" w:semiHidden="0" w:uiPriority="70" w:unhideWhenUsed="0"/>
-    <w:lsdException w:name="Colorful Shading Accent 3" w:semiHidden="0" w:uiPriority="71" w:unhideWhenUsed="0"/>
-    <w:lsdException w:name="Colorful List Accent 3" w:semiHidden="0" w:uiPriority="72" w:unhideWhenUsed="0"/>
-    <w:lsdException w:name="Colorful Grid Accent 3" w:semiHidden="0" w:uiPriority="73" w:unhideWhenUsed="0"/>
-    <w:lsdException w:name="Light Shading Accent 4" w:semiHidden="0" w:uiPriority="60" w:unhideWhenUsed="0"/>
-    <w:lsdException w:name="Light List Accent 4" w:semiHidden="0" w:uiPriority="61" w:unhideWhenUsed="0"/>
-    <w:lsdException w:name="Light Grid Accent 4" w:semiHidden="0" w:uiPriority="62" w:unhideWhenUsed="0"/>
-    <w:lsdException w:name="Medium Shading 1 Accent 4" w:semiHidden="0" w:uiPriority="63" w:unhideWhenUsed="0"/>
-    <w:lsdException w:name="Medium Shading 2 Accent 4" w:semiHidden="0" w:uiPriority="64" w:unhideWhenUsed="0"/>
-    <w:lsdException w:name="Medium List 1 Accent 4" w:semiHidden="0" w:uiPriority="65" w:unhideWhenUsed="0"/>
-    <w:lsdException w:name="Medium List 2 Accent 4" w:semiHidden="0" w:uiPriority="66" w:unhideWhenUsed="0"/>
-    <w:lsdException w:name="Medium Grid 1 Accent 4" w:semiHidden="0" w:uiPriority="67" w:unhideWhenUsed="0"/>
-    <w:lsdException w:name="Medium Grid 2 Accent 4" w:semiHidden="0" w:uiPriority="68" w:unhideWhenUsed="0"/>
-    <w:lsdException w:name="Medium Grid 3 Accent 4" w:semiHidden="0" w:uiPriority="69" w:unhideWhenUsed="0"/>
-    <w:lsdException w:name="Dark List Accent 4" w:semiHidden="0" w:uiPriority="70" w:unhideWhenUsed="0"/>
-    <w:lsdException w:name="Colorful Shading Accent 4" w:semiHidden="0" w:uiPriority="71" w:unhideWhenUsed="0"/>
-    <w:lsdException w:name="Colorful List Accent 4" w:semiHidden="0" w:uiPriority="72" w:unhideWhenUsed="0"/>
-    <w:lsdException w:name="Colorful Grid Accent 4" w:semiHidden="0" w:uiPriority="73" w:unhideWhenUsed="0"/>
-    <w:lsdException w:name="Light Shading Accent 5" w:semiHidden="0" w:uiPriority="60" w:unhideWhenUsed="0"/>
-    <w:lsdException w:name="Light List Accent 5" w:semiHidden="0" w:uiPriority="61" w:unhideWhenUsed="0"/>
-    <w:lsdException w:name="Light Grid Accent 5" w:semiHidden="0" w:uiPriority="62" w:unhideWhenUsed="0"/>
-    <w:lsdException w:name="Medium Shading 1 Accent 5" w:semiHidden="0" w:uiPriority="63" w:unhideWhenUsed="0"/>
-    <w:lsdException w:name="Medium Shading 2 Accent 5" w:semiHidden="0" w:uiPriority="64" w:unhideWhenUsed="0"/>
-    <w:lsdException w:name="Medium List 1 Accent 5" w:semiHidden="0" w:uiPriority="65" w:unhideWhenUsed="0"/>
-    <w:lsdException w:name="Medium List 2 Accent 5" w:semiHidden="0" w:uiPriority="66" w:unhideWhenUsed="0"/>
-    <w:lsdException w:name="Medium Grid 1 Accent 5" w:semiHidden="0" w:uiPriority="67" w:unhideWhenUsed="0"/>
-    <w:lsdException w:name="Medium Grid 2 Accent 5" w:semiHidden="0" w:uiPriority="68" w:unhideWhenUsed="0"/>
-    <w:lsdException w:name="Medium Grid 3 Accent 5" w:semiHidden="0" w:uiPriority="69" w:unhideWhenUsed="0"/>
-    <w:lsdException w:name="Dark List Accent 5" w:semiHidden="0" w:uiPriority="70" w:unhideWhenUsed="0"/>
-    <w:lsdException w:name="Colorful Shading Accent 5" w:semiHidden="0" w:uiPriority="71" w:unhideWhenUsed="0"/>
-    <w:lsdException w:name="Colorful List Accent 5" w:semiHidden="0" w:uiPriority="72" w:unhideWhenUsed="0"/>
-    <w:lsdException w:name="Colorful Grid Accent 5" w:semiHidden="0" w:uiPriority="73" w:unhideWhenUsed="0"/>
-    <w:lsdException w:name="Light Shading Accent 6" w:semiHidden="0" w:uiPriority="60" w:unhideWhenUsed="0"/>
-    <w:lsdException w:name="Light List Accent 6" w:semiHidden="0" w:uiPriority="61" w:unhideWhenUsed="0"/>
-    <w:lsdException w:name="Light Grid Accent 6" w:semiHidden="0" w:uiPriority="62" w:unhideWhenUsed="0"/>
-    <w:lsdException w:name="Medium Shading 1 Accent 6" w:semiHidden="0" w:uiPriority="63" w:unhideWhenUsed="0"/>
-    <w:lsdException w:name="Medium Shading 2 Accent 6" w:semiHidden="0" w:uiPriority="64" w:unhideWhenUsed="0"/>
-    <w:lsdException w:name="Medium List 1 Accent 6" w:semiHidden="0" w:uiPriority="65" w:unhideWhenUsed="0"/>
-    <w:lsdException w:name="Medium List 2 Accent 6" w:semiHidden="0" w:uiPriority="66" w:unhideWhenUsed="0"/>
-    <w:lsdException w:name="Medium Grid 1 Accent 6" w:semiHidden="0" w:uiPriority="67" w:unhideWhenUsed="0"/>
-    <w:lsdException w:name="Medium Grid 2 Accent 6" w:semiHidden="0" w:uiPriority="68" w:unhideWhenUsed="0"/>
-    <w:lsdException w:name="Medium Grid 3 Accent 6" w:semiHidden="0" w:uiPriority="69" w:unhideWhenUsed="0"/>
-    <w:lsdException w:name="Dark List Accent 6" w:semiHidden="0" w:uiPriority="70" w:unhideWhenUsed="0"/>
-    <w:lsdException w:name="Colorful Shading Accent 6" w:semiHidden="0" w:uiPriority="71" w:unhideWhenUsed="0"/>
-    <w:lsdException w:name="Colorful List Accent 6" w:semiHidden="0" w:uiPriority="72" w:unhideWhenUsed="0"/>
-    <w:lsdException w:name="Colorful Grid Accent 6" w:semiHidden="0" w:uiPriority="73" w:unhideWhenUsed="0"/>
-    <w:lsdException w:name="Subtle Emphasis" w:semiHidden="0" w:uiPriority="19" w:unhideWhenUsed="0" w:qFormat="1"/>
-    <w:lsdException w:name="Intense Emphasis" w:semiHidden="0" w:uiPriority="21" w:unhideWhenUsed="0" w:qFormat="1"/>
-    <w:lsdException w:name="Subtle Reference" w:semiHidden="0" w:uiPriority="31" w:unhideWhenUsed="0" w:qFormat="1"/>
-    <w:lsdException w:name="Intense Reference" w:semiHidden="0" w:uiPriority="32" w:unhideWhenUsed="0" w:qFormat="1"/>
-    <w:lsdException w:name="Book Title" w:semiHidden="0" w:uiPriority="33" w:unhideWhenUsed="0" w:qFormat="1"/>
-    <w:lsdException w:name="Bibliography" w:uiPriority="37"/>
-    <w:lsdException w:name="TOC Heading" w:uiPriority="39" w:qFormat="1"/>
+  <w:latentStyles w:defLockedState="0" w:defUIPriority="99" w:defSemiHidden="0" w:defUnhideWhenUsed="0" w:defQFormat="0" w:count="374">
+    <w:lsdException w:name="Normal" w:uiPriority="0" w:qFormat="1"/>
+    <w:lsdException w:name="heading 1" w:uiPriority="9" w:qFormat="1"/>
+    <w:lsdException w:name="heading 2" w:semiHidden="1" w:uiPriority="9" w:unhideWhenUsed="1" w:qFormat="1"/>
+    <w:lsdException w:name="heading 3" w:semiHidden="1" w:uiPriority="9" w:unhideWhenUsed="1" w:qFormat="1"/>
+    <w:lsdException w:name="heading 4" w:semiHidden="1" w:uiPriority="9" w:unhideWhenUsed="1" w:qFormat="1"/>
+    <w:lsdException w:name="heading 5" w:semiHidden="1" w:uiPriority="9" w:unhideWhenUsed="1" w:qFormat="1"/>
+    <w:lsdException w:name="heading 6" w:semiHidden="1" w:uiPriority="9" w:unhideWhenUsed="1" w:qFormat="1"/>
+    <w:lsdException w:name="heading 7" w:semiHidden="1" w:uiPriority="9" w:unhideWhenUsed="1" w:qFormat="1"/>
+    <w:lsdException w:name="heading 8" w:semiHidden="1" w:uiPriority="9" w:unhideWhenUsed="1" w:qFormat="1"/>
+    <w:lsdException w:name="heading 9" w:semiHidden="1" w:uiPriority="9" w:unhideWhenUsed="1" w:qFormat="1"/>
+    <w:lsdException w:name="index 1" w:semiHidden="1" w:unhideWhenUsed="1"/>
+    <w:lsdException w:name="index 2" w:semiHidden="1" w:unhideWhenUsed="1"/>
+    <w:lsdException w:name="index 3" w:semiHidden="1" w:unhideWhenUsed="1"/>
+    <w:lsdException w:name="index 4" w:semiHidden="1" w:unhideWhenUsed="1"/>
+    <w:lsdException w:name="index 5" w:semiHidden="1" w:unhideWhenUsed="1"/>
+    <w:lsdException w:name="index 6" w:semiHidden="1" w:unhideWhenUsed="1"/>
+    <w:lsdException w:name="index 7" w:semiHidden="1" w:unhideWhenUsed="1"/>
+    <w:lsdException w:name="index 8" w:semiHidden="1" w:unhideWhenUsed="1"/>
+    <w:lsdException w:name="index 9" w:semiHidden="1" w:unhideWhenUsed="1"/>
+    <w:lsdException w:name="toc 1" w:semiHidden="1" w:uiPriority="39" w:unhideWhenUsed="1"/>
+    <w:lsdException w:name="toc 2" w:semiHidden="1" w:uiPriority="39" w:unhideWhenUsed="1"/>
+    <w:lsdException w:name="toc 3" w:semiHidden="1" w:uiPriority="39" w:unhideWhenUsed="1"/>
+    <w:lsdException w:name="toc 4" w:semiHidden="1" w:uiPriority="39" w:unhideWhenUsed="1"/>
+    <w:lsdException w:name="toc 5" w:semiHidden="1" w:uiPriority="39" w:unhideWhenUsed="1"/>
+    <w:lsdException w:name="toc 6" w:semiHidden="1" w:uiPriority="39" w:unhideWhenUsed="1"/>
+    <w:lsdException w:name="toc 7" w:semiHidden="1" w:uiPriority="39" w:unhideWhenUsed="1"/>
+    <w:lsdException w:name="toc 8" w:semiHidden="1" w:uiPriority="39" w:unhideWhenUsed="1"/>
+    <w:lsdException w:name="toc 9" w:semiHidden="1" w:uiPriority="39" w:unhideWhenUsed="1"/>
+    <w:lsdException w:name="Normal Indent" w:semiHidden="1" w:unhideWhenUsed="1"/>
+    <w:lsdException w:name="footnote text" w:semiHidden="1" w:unhideWhenUsed="1"/>
+    <w:lsdException w:name="annotation text" w:semiHidden="1" w:unhideWhenUsed="1"/>
+    <w:lsdException w:name="header" w:semiHidden="1" w:unhideWhenUsed="1"/>
+    <w:lsdException w:name="footer" w:semiHidden="1" w:unhideWhenUsed="1"/>
+    <w:lsdException w:name="index heading" w:semiHidden="1" w:unhideWhenUsed="1"/>
+    <w:lsdException w:name="caption" w:semiHidden="1" w:uiPriority="35" w:unhideWhenUsed="1" w:qFormat="1"/>
+    <w:lsdException w:name="table of figures" w:semiHidden="1" w:unhideWhenUsed="1"/>
+    <w:lsdException w:name="envelope address" w:semiHidden="1" w:unhideWhenUsed="1"/>
+    <w:lsdException w:name="envelope return" w:semiHidden="1" w:unhideWhenUsed="1"/>
+    <w:lsdException w:name="footnote reference" w:semiHidden="1" w:unhideWhenUsed="1"/>
+    <w:lsdException w:name="annotation reference" w:semiHidden="1" w:unhideWhenUsed="1"/>
+    <w:lsdException w:name="line number" w:semiHidden="1" w:unhideWhenUsed="1"/>
+    <w:lsdException w:name="page number" w:semiHidden="1" w:unhideWhenUsed="1"/>
+    <w:lsdException w:name="endnote reference" w:semiHidden="1" w:unhideWhenUsed="1"/>
+    <w:lsdException w:name="endnote text" w:semiHidden="1" w:unhideWhenUsed="1"/>
+    <w:lsdException w:name="table of authorities" w:semiHidden="1" w:unhideWhenUsed="1"/>
+    <w:lsdException w:name="macro" w:semiHidden="1" w:unhideWhenUsed="1"/>
+    <w:lsdException w:name="toa heading" w:semiHidden="1" w:unhideWhenUsed="1"/>
+    <w:lsdException w:name="List" w:semiHidden="1" w:unhideWhenUsed="1"/>
+    <w:lsdException w:name="List Bullet" w:semiHidden="1" w:unhideWhenUsed="1"/>
+    <w:lsdException w:name="List Number" w:semiHidden="1" w:unhideWhenUsed="1"/>
+    <w:lsdException w:name="List 2" w:semiHidden="1" w:unhideWhenUsed="1"/>
+    <w:lsdException w:name="List 3" w:semiHidden="1" w:unhideWhenUsed="1"/>
+    <w:lsdException w:name="List 4" w:semiHidden="1" w:unhideWhenUsed="1"/>
+    <w:lsdException w:name="List 5" w:semiHidden="1" w:unhideWhenUsed="1"/>
+    <w:lsdException w:name="List Bullet 2" w:semiHidden="1" w:unhideWhenUsed="1"/>
+    <w:lsdException w:name="List Bullet 3" w:semiHidden="1" w:unhideWhenUsed="1"/>
+    <w:lsdException w:name="List Bullet 4" w:semiHidden="1" w:unhideWhenUsed="1"/>
+    <w:lsdException w:name="List Bullet 5" w:semiHidden="1" w:unhideWhenUsed="1"/>
+    <w:lsdException w:name="List Number 2" w:semiHidden="1" w:unhideWhenUsed="1"/>
+    <w:lsdException w:name="List Number 3" w:semiHidden="1" w:unhideWhenUsed="1"/>
+    <w:lsdException w:name="List Number 4" w:semiHidden="1" w:unhideWhenUsed="1"/>
+    <w:lsdException w:name="List Number 5" w:semiHidden="1" w:unhideWhenUsed="1"/>
+    <w:lsdException w:name="Title" w:uiPriority="10" w:qFormat="1"/>
+    <w:lsdException w:name="Closing" w:semiHidden="1" w:unhideWhenUsed="1"/>
+    <w:lsdException w:name="Signature" w:semiHidden="1" w:unhideWhenUsed="1"/>
+    <w:lsdException w:name="Default Paragraph Font" w:semiHidden="1" w:uiPriority="1" w:unhideWhenUsed="1"/>
+    <w:lsdException w:name="Body Text" w:semiHidden="1" w:unhideWhenUsed="1"/>
+    <w:lsdException w:name="Body Text Indent" w:semiHidden="1" w:unhideWhenUsed="1"/>
+    <w:lsdException w:name="List Continue" w:semiHidden="1" w:unhideWhenUsed="1"/>
+    <w:lsdException w:name="List Continue 2" w:semiHidden="1" w:unhideWhenUsed="1"/>
+    <w:lsdException w:name="List Continue 3" w:semiHidden="1" w:unhideWhenUsed="1"/>
+    <w:lsdException w:name="List Continue 4" w:semiHidden="1" w:unhideWhenUsed="1"/>
+    <w:lsdException w:name="List Continue 5" w:semiHidden="1" w:unhideWhenUsed="1"/>
+    <w:lsdException w:name="Message Header" w:semiHidden="1" w:unhideWhenUsed="1"/>
+    <w:lsdException w:name="Subtitle" w:uiPriority="11" w:qFormat="1"/>
+    <w:lsdException w:name="Salutation" w:semiHidden="1" w:unhideWhenUsed="1"/>
+    <w:lsdException w:name="Date" w:semiHidden="1" w:unhideWhenUsed="1"/>
+    <w:lsdException w:name="Body Text First Indent" w:semiHidden="1" w:unhideWhenUsed="1"/>
+    <w:lsdException w:name="Body Text First Indent 2" w:semiHidden="1" w:unhideWhenUsed="1"/>
+    <w:lsdException w:name="Note Heading" w:semiHidden="1" w:unhideWhenUsed="1"/>
+    <w:lsdException w:name="Body Text 2" w:semiHidden="1" w:unhideWhenUsed="1"/>
+    <w:lsdException w:name="Body Text 3" w:semiHidden="1" w:unhideWhenUsed="1"/>
+    <w:lsdException w:name="Body Text Indent 2" w:semiHidden="1" w:unhideWhenUsed="1"/>
+    <w:lsdException w:name="Body Text Indent 3" w:semiHidden="1" w:unhideWhenUsed="1"/>
+    <w:lsdException w:name="Block Text" w:semiHidden="1" w:unhideWhenUsed="1"/>
+    <w:lsdException w:name="Hyperlink" w:semiHidden="1" w:unhideWhenUsed="1"/>
+    <w:lsdException w:name="FollowedHyperlink" w:semiHidden="1" w:unhideWhenUsed="1"/>
+    <w:lsdException w:name="Strong" w:uiPriority="22" w:qFormat="1"/>
+    <w:lsdException w:name="Emphasis" w:uiPriority="20" w:qFormat="1"/>
+    <w:lsdException w:name="Document Map" w:semiHidden="1" w:unhideWhenUsed="1"/>
+    <w:lsdException w:name="Plain Text" w:semiHidden="1" w:unhideWhenUsed="1"/>
+    <w:lsdException w:name="E-mail Signature" w:semiHidden="1" w:unhideWhenUsed="1"/>
+    <w:lsdException w:name="HTML Top of Form" w:semiHidden="1" w:unhideWhenUsed="1"/>
+    <w:lsdException w:name="HTML Bottom of Form" w:semiHidden="1" w:unhideWhenUsed="1"/>
+    <w:lsdException w:name="Normal (Web)" w:semiHidden="1" w:unhideWhenUsed="1"/>
+    <w:lsdException w:name="HTML Acronym" w:semiHidden="1" w:unhideWhenUsed="1"/>
+    <w:lsdException w:name="HTML Address" w:semiHidden="1" w:unhideWhenUsed="1"/>
+    <w:lsdException w:name="HTML Cite" w:semiHidden="1" w:unhideWhenUsed="1"/>
+    <w:lsdException w:name="HTML Code" w:semiHidden="1" w:unhideWhenUsed="1"/>
+    <w:lsdException w:name="HTML Definition" w:semiHidden="1" w:unhideWhenUsed="1"/>
+    <w:lsdException w:name="HTML Keyboard" w:semiHidden="1" w:unhideWhenUsed="1"/>
+    <w:lsdException w:name="HTML Preformatted" w:semiHidden="1" w:unhideWhenUsed="1"/>
+    <w:lsdException w:name="HTML Sample" w:semiHidden="1" w:unhideWhenUsed="1"/>
+    <w:lsdException w:name="HTML Typewriter" w:semiHidden="1" w:unhideWhenUsed="1"/>
+    <w:lsdException w:name="HTML Variable" w:semiHidden="1" w:unhideWhenUsed="1"/>
+    <w:lsdException w:name="Normal Table" w:semiHidden="1" w:unhideWhenUsed="1"/>
+    <w:lsdException w:name="annotation subject" w:semiHidden="1" w:unhideWhenUsed="1"/>
+    <w:lsdException w:name="No List" w:semiHidden="1" w:unhideWhenUsed="1"/>
+    <w:lsdException w:name="Outline List 1" w:semiHidden="1" w:unhideWhenUsed="1"/>
+    <w:lsdException w:name="Outline List 2" w:semiHidden="1" w:unhideWhenUsed="1"/>
+    <w:lsdException w:name="Outline List 3" w:semiHidden="1" w:unhideWhenUsed="1"/>
+    <w:lsdException w:name="Table Simple 1" w:semiHidden="1" w:unhideWhenUsed="1"/>
+    <w:lsdException w:name="Table Simple 2" w:semiHidden="1" w:unhideWhenUsed="1"/>
+    <w:lsdException w:name="Table Simple 3" w:semiHidden="1" w:unhideWhenUsed="1"/>
+    <w:lsdException w:name="Table Classic 1" w:semiHidden="1" w:unhideWhenUsed="1"/>
+    <w:lsdException w:name="Table Classic 2" w:semiHidden="1" w:unhideWhenUsed="1"/>
+    <w:lsdException w:name="Table Classic 3" w:semiHidden="1" w:unhideWhenUsed="1"/>
+    <w:lsdException w:name="Table Classic 4" w:semiHidden="1" w:unhideWhenUsed="1"/>
+    <w:lsdException w:name="Table Colorful 1" w:semiHidden="1" w:unhideWhenUsed="1"/>
+    <w:lsdException w:name="Table Colorful 2" w:semiHidden="1" w:unhideWhenUsed="1"/>
+    <w:lsdException w:name="Table Colorful 3" w:semiHidden="1" w:unhideWhenUsed="1"/>
+    <w:lsdException w:name="Table Columns 1" w:semiHidden="1" w:unhideWhenUsed="1"/>
+    <w:lsdException w:name="Table Columns 2" w:semiHidden="1" w:unhideWhenUsed="1"/>
+    <w:lsdException w:name="Table Columns 3" w:semiHidden="1" w:unhideWhenUsed="1"/>
+    <w:lsdException w:name="Table Columns 4" w:semiHidden="1" w:unhideWhenUsed="1"/>
+    <w:lsdException w:name="Table Columns 5" w:semiHidden="1" w:unhideWhenUsed="1"/>
+    <w:lsdException w:name="Table Grid 1" w:semiHidden="1" w:unhideWhenUsed="1"/>
+    <w:lsdException w:name="Table Grid 2" w:semiHidden="1" w:unhideWhenUsed="1"/>
+    <w:lsdException w:name="Table Grid 3" w:semiHidden="1" w:unhideWhenUsed="1"/>
+    <w:lsdException w:name="Table Grid 4" w:semiHidden="1" w:unhideWhenUsed="1"/>
+    <w:lsdException w:name="Table Grid 5" w:semiHidden="1" w:unhideWhenUsed="1"/>
+    <w:lsdException w:name="Table Grid 6" w:semiHidden="1" w:unhideWhenUsed="1"/>
+    <w:lsdException w:name="Table Grid 7" w:semiHidden="1" w:unhideWhenUsed="1"/>
+    <w:lsdException w:name="Table Grid 8" w:semiHidden="1" w:unhideWhenUsed="1"/>
+    <w:lsdException w:name="Table List 1" w:semiHidden="1" w:unhideWhenUsed="1"/>
+    <w:lsdException w:name="Table List 2" w:semiHidden="1" w:unhideWhenUsed="1"/>
+    <w:lsdException w:name="Table List 3" w:semiHidden="1" w:unhideWhenUsed="1"/>
+    <w:lsdException w:name="Table List 4" w:semiHidden="1" w:unhideWhenUsed="1"/>
+    <w:lsdException w:name="Table List 5" w:semiHidden="1" w:unhideWhenUsed="1"/>
+    <w:lsdException w:name="Table List 6" w:semiHidden="1" w:unhideWhenUsed="1"/>
+    <w:lsdException w:name="Table List 7" w:semiHidden="1" w:unhideWhenUsed="1"/>
+    <w:lsdException w:name="Table List 8" w:semiHidden="1" w:unhideWhenUsed="1"/>
+    <w:lsdException w:name="Table 3D effects 1" w:semiHidden="1" w:unhideWhenUsed="1"/>
+    <w:lsdException w:name="Table 3D effects 2" w:semiHidden="1" w:unhideWhenUsed="1"/>
+    <w:lsdException w:name="Table 3D effects 3" w:semiHidden="1" w:unhideWhenUsed="1"/>
+    <w:lsdException w:name="Table Contemporary" w:semiHidden="1" w:unhideWhenUsed="1"/>
+    <w:lsdException w:name="Table Elegant" w:semiHidden="1" w:unhideWhenUsed="1"/>
+    <w:lsdException w:name="Table Professional" w:semiHidden="1" w:unhideWhenUsed="1"/>
+    <w:lsdException w:name="Table Subtle 1" w:semiHidden="1" w:unhideWhenUsed="1"/>
+    <w:lsdException w:name="Table Subtle 2" w:semiHidden="1" w:unhideWhenUsed="1"/>
+    <w:lsdException w:name="Table Web 1" w:semiHidden="1" w:unhideWhenUsed="1"/>
+    <w:lsdException w:name="Table Web 2" w:semiHidden="1" w:unhideWhenUsed="1"/>
+    <w:lsdException w:name="Table Web 3" w:semiHidden="1" w:unhideWhenUsed="1"/>
+    <w:lsdException w:name="Balloon Text" w:semiHidden="1" w:unhideWhenUsed="1"/>
+    <w:lsdException w:name="Table Grid" w:semiHidden="1" w:uiPriority="39" w:unhideWhenUsed="1"/>
+    <w:lsdException w:name="Table Theme" w:semiHidden="1" w:unhideWhenUsed="1"/>
+    <w:lsdException w:name="Placeholder Text" w:semiHidden="1"/>
+    <w:lsdException w:name="No Spacing" w:uiPriority="1" w:qFormat="1"/>
+    <w:lsdException w:name="Light Shading" w:uiPriority="60"/>
+    <w:lsdException w:name="Light List" w:uiPriority="61"/>
+    <w:lsdException w:name="Light Grid" w:uiPriority="62"/>
+    <w:lsdException w:name="Medium Shading 1" w:uiPriority="63"/>
+    <w:lsdException w:name="Medium Shading 2" w:uiPriority="64"/>
+    <w:lsdException w:name="Medium List 1" w:uiPriority="65"/>
+    <w:lsdException w:name="Medium List 2" w:uiPriority="66"/>
+    <w:lsdException w:name="Medium Grid 1" w:uiPriority="67"/>
+    <w:lsdException w:name="Medium Grid 2" w:uiPriority="68"/>
+    <w:lsdException w:name="Medium Grid 3" w:uiPriority="69"/>
+    <w:lsdException w:name="Dark List" w:uiPriority="70"/>
+    <w:lsdException w:name="Colorful Shading" w:uiPriority="71"/>
+    <w:lsdException w:name="Colorful List" w:uiPriority="72"/>
+    <w:lsdException w:name="Colorful Grid" w:uiPriority="73"/>
+    <w:lsdException w:name="Light Shading Accent 1" w:uiPriority="60"/>
+    <w:lsdException w:name="Light List Accent 1" w:uiPriority="61"/>
+    <w:lsdException w:name="Light Grid Accent 1" w:uiPriority="62"/>
+    <w:lsdException w:name="Medium Shading 1 Accent 1" w:uiPriority="63"/>
+    <w:lsdException w:name="Medium Shading 2 Accent 1" w:uiPriority="64"/>
+    <w:lsdException w:name="Medium List 1 Accent 1" w:uiPriority="65"/>
+    <w:lsdException w:name="Revision" w:semiHidden="1"/>
+    <w:lsdException w:name="List Paragraph" w:uiPriority="34" w:qFormat="1"/>
+    <w:lsdException w:name="Quote" w:uiPriority="29" w:qFormat="1"/>
+    <w:lsdException w:name="Intense Quote" w:uiPriority="30" w:qFormat="1"/>
+    <w:lsdException w:name="Medium List 2 Accent 1" w:uiPriority="66"/>
+    <w:lsdException w:name="Medium Grid 1 Accent 1" w:uiPriority="67"/>
+    <w:lsdException w:name="Medium Grid 2 Accent 1" w:uiPriority="68"/>
+    <w:lsdException w:name="Medium Grid 3 Accent 1" w:uiPriority="69"/>
+    <w:lsdException w:name="Dark List Accent 1" w:uiPriority="70"/>
+    <w:lsdException w:name="Colorful Shading Accent 1" w:uiPriority="71"/>
+    <w:lsdException w:name="Colorful List Accent 1" w:uiPriority="72"/>
+    <w:lsdException w:name="Colorful Grid Accent 1" w:uiPriority="73"/>
+    <w:lsdException w:name="Light Shading Accent 2" w:uiPriority="60"/>
+    <w:lsdException w:name="Light List Accent 2" w:uiPriority="61"/>
+    <w:lsdException w:name="Light Grid Accent 2" w:uiPriority="62"/>
+    <w:lsdException w:name="Medium Shading 1 Accent 2" w:uiPriority="63"/>
+    <w:lsdException w:name="Medium Shading 2 Accent 2" w:uiPriority="64"/>
+    <w:lsdException w:name="Medium List 1 Accent 2" w:uiPriority="65"/>
+    <w:lsdException w:name="Medium List 2 Accent 2" w:uiPriority="66"/>
+    <w:lsdException w:name="Medium Grid 1 Accent 2" w:uiPriority="67"/>
+    <w:lsdException w:name="Medium Grid 2 Accent 2" w:uiPriority="68"/>
+    <w:lsdException w:name="Medium Grid 3 Accent 2" w:uiPriority="69"/>
+    <w:lsdException w:name="Dark List Accent 2" w:uiPriority="70"/>
+    <w:lsdException w:name="Colorful Shading Accent 2" w:uiPriority="71"/>
+    <w:lsdException w:name="Colorful List Accent 2" w:uiPriority="72"/>
+    <w:lsdException w:name="Colorful Grid Accent 2" w:uiPriority="73"/>
+    <w:lsdException w:name="Light Shading Accent 3" w:uiPriority="60"/>
+    <w:lsdException w:name="Light List Accent 3" w:uiPriority="61"/>
+    <w:lsdException w:name="Light Grid Accent 3" w:uiPriority="62"/>
+    <w:lsdException w:name="Medium Shading 1 Accent 3" w:uiPriority="63"/>
+    <w:lsdException w:name="Medium Shading 2 Accent 3" w:uiPriority="64"/>
+    <w:lsdException w:name="Medium List 1 Accent 3" w:uiPriority="65"/>
+    <w:lsdException w:name="Medium List 2 Accent 3" w:uiPriority="66"/>
+    <w:lsdException w:name="Medium Grid 1 Accent 3" w:uiPriority="67"/>
+    <w:lsdException w:name="Medium Grid 2 Accent 3" w:uiPriority="68"/>
+    <w:lsdException w:name="Medium Grid 3 Accent 3" w:uiPriority="69"/>
+    <w:lsdException w:name="Dark List Accent 3" w:uiPriority="70"/>
+    <w:lsdException w:name="Colorful Shading Accent 3" w:uiPriority="71"/>
+    <w:lsdException w:name="Colorful List Accent 3" w:uiPriority="72"/>
+    <w:lsdException w:name="Colorful Grid Accent 3" w:uiPriority="73"/>
+    <w:lsdException w:name="Light Shading Accent 4" w:uiPriority="60"/>
+    <w:lsdException w:name="Light List Accent 4" w:uiPriority="61"/>
+    <w:lsdException w:name="Light Grid Accent 4" w:uiPriority="62"/>
+    <w:lsdException w:name="Medium Shading 1 Accent 4" w:uiPriority="63"/>
+    <w:lsdException w:name="Medium Shading 2 Accent 4" w:uiPriority="64"/>
+    <w:lsdException w:name="Medium List 1 Accent 4" w:uiPriority="65"/>
+    <w:lsdException w:name="Medium List 2 Accent 4" w:uiPriority="66"/>
+    <w:lsdException w:name="Medium Grid 1 Accent 4" w:uiPriority="67"/>
+    <w:lsdException w:name="Medium Grid 2 Accent 4" w:uiPriority="68"/>
+    <w:lsdException w:name="Medium Grid 3 Accent 4" w:uiPriority="69"/>
+    <w:lsdException w:name="Dark List Accent 4" w:uiPriority="70"/>
+    <w:lsdException w:name="Colorful Shading Accent 4" w:uiPriority="71"/>
+    <w:lsdException w:name="Colorful List Accent 4" w:uiPriority="72"/>
+    <w:lsdException w:name="Colorful Grid Accent 4" w:uiPriority="73"/>
+    <w:lsdException w:name="Light Shading Accent 5" w:uiPriority="60"/>
+    <w:lsdException w:name="Light List Accent 5" w:uiPriority="61"/>
+    <w:lsdException w:name="Light Grid Accent 5" w:uiPriority="62"/>
+    <w:lsdException w:name="Medium Shading 1 Accent 5" w:uiPriority="63"/>
+    <w:lsdException w:name="Medium Shading 2 Accent 5" w:uiPriority="64"/>
+    <w:lsdException w:name="Medium List 1 Accent 5" w:uiPriority="65"/>
+    <w:lsdException w:name="Medium List 2 Accent 5" w:uiPriority="66"/>
+    <w:lsdException w:name="Medium Grid 1 Accent 5" w:uiPriority="67"/>
+    <w:lsdException w:name="Medium Grid 2 Accent 5" w:uiPriority="68"/>
+    <w:lsdException w:name="Medium Grid 3 Accent 5" w:uiPriority="69"/>
+    <w:lsdException w:name="Dark List Accent 5" w:uiPriority="70"/>
+    <w:lsdException w:name="Colorful Shading Accent 5" w:uiPriority="71"/>
+    <w:lsdException w:name="Colorful List Accent 5" w:uiPriority="72"/>
+    <w:lsdException w:name="Colorful Grid Accent 5" w:uiPriority="73"/>
+    <w:lsdException w:name="Light Shading Accent 6" w:uiPriority="60"/>
+    <w:lsdException w:name="Light List Accent 6" w:uiPriority="61"/>
+    <w:lsdException w:name="Light Grid Accent 6" w:uiPriority="62"/>
+    <w:lsdException w:name="Medium Shading 1 Accent 6" w:uiPriority="63"/>
+    <w:lsdException w:name="Medium Shading 2 Accent 6" w:uiPriority="64"/>
+    <w:lsdException w:name="Medium List 1 Accent 6" w:uiPriority="65"/>
+    <w:lsdException w:name="Medium List 2 Accent 6" w:uiPriority="66"/>
+    <w:lsdException w:name="Medium Grid 1 Accent 6" w:uiPriority="67"/>
+    <w:lsdException w:name="Medium Grid 2 Accent 6" w:uiPriority="68"/>
+    <w:lsdException w:name="Medium Grid 3 Accent 6" w:uiPriority="69"/>
+    <w:lsdException w:name="Dark List Accent 6" w:uiPriority="70"/>
+    <w:lsdException w:name="Colorful Shading Accent 6" w:uiPriority="71"/>
+    <w:lsdException w:name="Colorful List Accent 6" w:uiPriority="72"/>
+    <w:lsdException w:name="Colorful Grid Accent 6" w:uiPriority="73"/>
+    <w:lsdException w:name="Subtle Emphasis" w:uiPriority="19" w:qFormat="1"/>
+    <w:lsdException w:name="Intense Emphasis" w:uiPriority="21" w:qFormat="1"/>
+    <w:lsdException w:name="Subtle Reference" w:uiPriority="31" w:qFormat="1"/>
+    <w:lsdException w:name="Intense Reference" w:uiPriority="32" w:qFormat="1"/>
+    <w:lsdException w:name="Book Title" w:uiPriority="33" w:qFormat="1"/>
+    <w:lsdException w:name="Bibliography" w:semiHidden="1" w:uiPriority="37" w:unhideWhenUsed="1"/>
+    <w:lsdException w:name="TOC Heading" w:semiHidden="1" w:uiPriority="39" w:unhideWhenUsed="1" w:qFormat="1"/>
+    <w:lsdException w:name="Plain Table 1" w:uiPriority="41"/>
+    <w:lsdException w:name="Plain Table 2" w:uiPriority="42"/>
+    <w:lsdException w:name="Plain Table 3" w:uiPriority="43"/>
+    <w:lsdException w:name="Plain Table 4" w:uiPriority="44"/>
+    <w:lsdException w:name="Plain Table 5" w:uiPriority="45"/>
+    <w:lsdException w:name="Grid Table Light" w:uiPriority="40"/>
+    <w:lsdException w:name="Grid Table 1 Light" w:uiPriority="46"/>
+    <w:lsdException w:name="Grid Table 2" w:uiPriority="47"/>
+    <w:lsdException w:name="Grid Table 3" w:uiPriority="48"/>
+    <w:lsdException w:name="Grid Table 4" w:uiPriority="49"/>
+    <w:lsdException w:name="Grid Table 5 Dark" w:uiPriority="50"/>
+    <w:lsdException w:name="Grid Table 6 Colorful" w:uiPriority="51"/>
+    <w:lsdException w:name="Grid Table 7 Colorful" w:uiPriority="52"/>
+    <w:lsdException w:name="Grid Table 1 Light Accent 1" w:uiPriority="46"/>
+    <w:lsdException w:name="Grid Table 2 Accent 1" w:uiPriority="47"/>
+    <w:lsdException w:name="Grid Table 3 Accent 1" w:uiPriority="48"/>
+    <w:lsdException w:name="Grid Table 4 Accent 1" w:uiPriority="49"/>
+    <w:lsdException w:name="Grid Table 5 Dark Accent 1" w:uiPriority="50"/>
+    <w:lsdException w:name="Grid Table 6 Colorful Accent 1" w:uiPriority="51"/>
+    <w:lsdException w:name="Grid Table 7 Colorful Accent 1" w:uiPriority="52"/>
+    <w:lsdException w:name="Grid Table 1 Light Accent 2" w:uiPriority="46"/>
+    <w:lsdException w:name="Grid Table 2 Accent 2" w:uiPriority="47"/>
+    <w:lsdException w:name="Grid Table 3 Accent 2" w:uiPriority="48"/>
+    <w:lsdException w:name="Grid Table 4 Accent 2" w:uiPriority="49"/>
+    <w:lsdException w:name="Grid Table 5 Dark Accent 2" w:uiPriority="50"/>
+    <w:lsdException w:name="Grid Table 6 Colorful Accent 2" w:uiPriority="51"/>
+    <w:lsdException w:name="Grid Table 7 Colorful Accent 2" w:uiPriority="52"/>
+    <w:lsdException w:name="Grid Table 1 Light Accent 3" w:uiPriority="46"/>
+    <w:lsdException w:name="Grid Table 2 Accent 3" w:uiPriority="47"/>
+    <w:lsdException w:name="Grid Table 3 Accent 3" w:uiPriority="48"/>
+    <w:lsdException w:name="Grid Table 4 Accent 3" w:uiPriority="49"/>
+    <w:lsdException w:name="Grid Table 5 Dark Accent 3" w:uiPriority="50"/>
+    <w:lsdException w:name="Grid Table 6 Colorful Accent 3" w:uiPriority="51"/>
+    <w:lsdException w:name="Grid Table 7 Colorful Accent 3" w:uiPriority="52"/>
+    <w:lsdException w:name="Grid Table 1 Light Accent 4" w:uiPriority="46"/>
+    <w:lsdException w:name="Grid Table 2 Accent 4" w:uiPriority="47"/>
+    <w:lsdException w:name="Grid Table 3 Accent 4" w:uiPriority="48"/>
+    <w:lsdException w:name="Grid Table 4 Accent 4" w:uiPriority="49"/>
+    <w:lsdException w:name="Grid Table 5 Dark Accent 4" w:uiPriority="50"/>
+    <w:lsdException w:name="Grid Table 6 Colorful Accent 4" w:uiPriority="51"/>
+    <w:lsdException w:name="Grid Table 7 Colorful Accent 4" w:uiPriority="52"/>
+    <w:lsdException w:name="Grid Table 1 Light Accent 5" w:uiPriority="46"/>
+    <w:lsdException w:name="Grid Table 2 Accent 5" w:uiPriority="47"/>
+    <w:lsdException w:name="Grid Table 3 Accent 5" w:uiPriority="48"/>
+    <w:lsdException w:name="Grid Table 4 Accent 5" w:uiPriority="49"/>
+    <w:lsdException w:name="Grid Table 5 Dark Accent 5" w:uiPriority="50"/>
+    <w:lsdException w:name="Grid Table 6 Colorful Accent 5" w:uiPriority="51"/>
+    <w:lsdException w:name="Grid Table 7 Colorful Accent 5" w:uiPriority="52"/>
+    <w:lsdException w:name="Grid Table 1 Light Accent 6" w:uiPriority="46"/>
+    <w:lsdException w:name="Grid Table 2 Accent 6" w:uiPriority="47"/>
+    <w:lsdException w:name="Grid Table 3 Accent 6" w:uiPriority="48"/>
+    <w:lsdException w:name="Grid Table 4 Accent 6" w:uiPriority="49"/>
+    <w:lsdException w:name="Grid Table 5 Dark Accent 6" w:uiPriority="50"/>
+    <w:lsdException w:name="Grid Table 6 Colorful Accent 6" w:uiPriority="51"/>
+    <w:lsdException w:name="Grid Table 7 Colorful Accent 6" w:uiPriority="52"/>
+    <w:lsdException w:name="List Table 1 Light" w:uiPriority="46"/>
+    <w:lsdException w:name="List Table 2" w:uiPriority="47"/>
+    <w:lsdException w:name="List Table 3" w:uiPriority="48"/>
+    <w:lsdException w:name="List Table 4" w:uiPriority="49"/>
+    <w:lsdException w:name="List Table 5 Dark" w:uiPriority="50"/>
+    <w:lsdException w:name="List Table 6 Colorful" w:uiPriority="51"/>
+    <w:lsdException w:name="List Table 7 Colorful" w:uiPriority="52"/>
+    <w:lsdException w:name="List Table 1 Light Accent 1" w:uiPriority="46"/>
+    <w:lsdException w:name="List Table 2 Accent 1" w:uiPriority="47"/>
+    <w:lsdException w:name="List Table 3 Accent 1" w:uiPriority="48"/>
+    <w:lsdException w:name="List Table 4 Accent 1" w:uiPriority="49"/>
+    <w:lsdException w:name="List Table 5 Dark Accent 1" w:uiPriority="50"/>
+    <w:lsdException w:name="List Table 6 Colorful Accent 1" w:uiPriority="51"/>
+    <w:lsdException w:name="List Table 7 Colorful Accent 1" w:uiPriority="52"/>
+    <w:lsdException w:name="List Table 1 Light Accent 2" w:uiPriority="46"/>
+    <w:lsdException w:name="List Table 2 Accent 2" w:uiPriority="47"/>
+    <w:lsdException w:name="List Table 3 Accent 2" w:uiPriority="48"/>
+    <w:lsdException w:name="List Table 4 Accent 2" w:uiPriority="49"/>
+    <w:lsdException w:name="List Table 5 Dark Accent 2" w:uiPriority="50"/>
+    <w:lsdException w:name="List Table 6 Colorful Accent 2" w:uiPriority="51"/>
+    <w:lsdException w:name="List Table 7 Colorful Accent 2" w:uiPriority="52"/>
+    <w:lsdException w:name="List Table 1 Light Accent 3" w:uiPriority="46"/>
+    <w:lsdException w:name="List Table 2 Accent 3" w:uiPriority="47"/>
+    <w:lsdException w:name="List Table 3 Accent 3" w:uiPriority="48"/>
+    <w:lsdException w:name="List Table 4 Accent 3" w:uiPriority="49"/>
+    <w:lsdException w:name="List Table 5 Dark Accent 3" w:uiPriority="50"/>
+    <w:lsdException w:name="List Table 6 Colorful Accent 3" w:uiPriority="51"/>
+    <w:lsdException w:name="List Table 7 Colorful Accent 3" w:uiPriority="52"/>
+    <w:lsdException w:name="List Table 1 Light Accent 4" w:uiPriority="46"/>
+    <w:lsdException w:name="List Table 2 Accent 4" w:uiPriority="47"/>
+    <w:lsdException w:name="List Table 3 Accent 4" w:uiPriority="48"/>
+    <w:lsdException w:name="List Table 4 Accent 4" w:uiPriority="49"/>
+    <w:lsdException w:name="List Table 5 Dark Accent 4" w:uiPriority="50"/>
+    <w:lsdException w:name="List Table 6 Colorful Accent 4" w:uiPriority="51"/>
+    <w:lsdException w:name="List Table 7 Colorful Accent 4" w:uiPriority="52"/>
+    <w:lsdException w:name="List Table 1 Light Accent 5" w:uiPriority="46"/>
+    <w:lsdException w:name="List Table 2 Accent 5" w:uiPriority="47"/>
+    <w:lsdException w:name="List Table 3 Accent 5" w:uiPriority="48"/>
+    <w:lsdException w:name="List Table 4 Accent 5" w:uiPriority="49"/>
+    <w:lsdException w:name="List Table 5 Dark Accent 5" w:uiPriority="50"/>
+    <w:lsdException w:name="List Table 6 Colorful Accent 5" w:uiPriority="51"/>
+    <w:lsdException w:name="List Table 7 Colorful Accent 5" w:uiPriority="52"/>
+    <w:lsdException w:name="List Table 1 Light Accent 6" w:uiPriority="46"/>
+    <w:lsdException w:name="List Table 2 Accent 6" w:uiPriority="47"/>
+    <w:lsdException w:name="List Table 3 Accent 6" w:uiPriority="48"/>
+    <w:lsdException w:name="List Table 4 Accent 6" w:uiPriority="49"/>
+    <w:lsdException w:name="List Table 5 Dark Accent 6" w:uiPriority="50"/>
+    <w:lsdException w:name="List Table 6 Colorful Accent 6" w:uiPriority="51"/>
+    <w:lsdException w:name="List Table 7 Colorful Accent 6" w:uiPriority="52"/>
+    <w:lsdException w:name="Mention" w:semiHidden="1" w:unhideWhenUsed="1"/>
+    <w:lsdException w:name="Smart Hyperlink" w:semiHidden="1" w:unhideWhenUsed="1"/>
+    <w:lsdException w:name="Hashtag" w:semiHidden="1" w:unhideWhenUsed="1"/>
   </w:latentStyles>
   <w:style w:type="paragraph" w:default="1" w:styleId="Normal">
     <w:name w:val="Normal"/>
@@ -5420,7 +5541,6 @@
     <w:uiPriority w:val="99"/>
     <w:semiHidden/>
     <w:unhideWhenUsed/>
-    <w:qFormat/>
     <w:tblPr>
       <w:tblInd w:w="0" w:type="dxa"/>
       <w:tblCellMar>
@@ -5499,7 +5619,6 @@
       <w:lang w:eastAsia="en-US"/>
     </w:rPr>
     <w:tblPr>
-      <w:tblInd w:w="0" w:type="dxa"/>
       <w:tblBorders>
         <w:top w:val="single" w:sz="4" w:space="0" w:color="auto"/>
         <w:left w:val="single" w:sz="4" w:space="0" w:color="auto"/>
@@ -5508,12 +5627,6 @@
         <w:insideH w:val="single" w:sz="4" w:space="0" w:color="auto"/>
         <w:insideV w:val="single" w:sz="4" w:space="0" w:color="auto"/>
       </w:tblBorders>
-      <w:tblCellMar>
-        <w:top w:w="0" w:type="dxa"/>
-        <w:left w:w="108" w:type="dxa"/>
-        <w:bottom w:w="0" w:type="dxa"/>
-        <w:right w:w="108" w:type="dxa"/>
-      </w:tblCellMar>
     </w:tblPr>
   </w:style>
   <w:style w:type="character" w:styleId="Refdecomentrio">
@@ -5902,7 +6015,7 @@
   <a:extraClrSchemeLst/>
   <a:extLst>
     <a:ext uri="{05A4C25C-085E-4340-85A3-A5531E510DB2}">
-      <thm15:themeFamily xmlns:thm15="http://schemas.microsoft.com/office/thememl/2012/main" xmlns="" name="Office Theme" id="{62F939B6-93AF-4DB8-9C6B-D6C7DFDC589F}" vid="{4A3C46E8-61CC-4603-A589-7422A47A8E4A}"/>
+      <thm15:themeFamily xmlns:thm15="http://schemas.microsoft.com/office/thememl/2012/main" name="Office Theme" id="{62F939B6-93AF-4DB8-9C6B-D6C7DFDC589F}" vid="{4A3C46E8-61CC-4603-A589-7422A47A8E4A}"/>
     </a:ext>
   </a:extLst>
 </a:theme>

</xml_diff>

<commit_message>
Atualizado o Relatório de Acompanhamento da OS 4721.
</commit_message>
<xml_diff>
--- a/00_GESTAO_GERAL/05_ORDEM_SERVICO/01_OS4721/01_GESTAO/OS 4721 - Documento de Acompanhamento.docx
+++ b/00_GESTAO_GERAL/05_ORDEM_SERVICO/01_OS4721/01_GESTAO/OS 4721 - Documento de Acompanhamento.docx
@@ -496,7 +496,7 @@
                 <w:sz w:val="24"/>
                 <w:szCs w:val="24"/>
               </w:rPr>
-              <w:t>29</w:t>
+              <w:t>44</w:t>
             </w:r>
             <w:r>
               <w:rPr>
@@ -597,7 +597,7 @@
                 <w:sz w:val="24"/>
                 <w:szCs w:val="24"/>
               </w:rPr>
-              <w:t>55</w:t>
+              <w:t>70</w:t>
             </w:r>
             <w:r>
               <w:rPr>
@@ -1523,13 +1523,16 @@
               <w:spacing w:after="0"/>
             </w:pPr>
             <w:r>
-              <w:t>15</w:t>
-            </w:r>
-            <w:r>
-              <w:t>/0</w:t>
-            </w:r>
-            <w:r>
-              <w:t>9</w:t>
+              <w:t>1</w:t>
+            </w:r>
+            <w:r>
+              <w:t>6</w:t>
+            </w:r>
+            <w:r>
+              <w:t>/</w:t>
+            </w:r>
+            <w:r>
+              <w:t>10</w:t>
             </w:r>
             <w:r>
               <w:t>/16</w:t>
@@ -1603,10 +1606,16 @@
               <w:spacing w:after="0"/>
             </w:pPr>
             <w:r>
-              <w:t>29</w:t>
-            </w:r>
-            <w:r>
-              <w:t>/09/16</w:t>
+              <w:t>28</w:t>
+            </w:r>
+            <w:r>
+              <w:t>/</w:t>
+            </w:r>
+            <w:r>
+              <w:t>10</w:t>
+            </w:r>
+            <w:r>
+              <w:t>/16</w:t>
             </w:r>
           </w:p>
         </w:tc>
@@ -1685,10 +1694,16 @@
               <w:spacing w:after="0"/>
             </w:pPr>
             <w:r>
-              <w:t>24</w:t>
-            </w:r>
-            <w:r>
-              <w:t>/10/16</w:t>
+              <w:t>22</w:t>
+            </w:r>
+            <w:r>
+              <w:t>/</w:t>
+            </w:r>
+            <w:r>
+              <w:t>11</w:t>
+            </w:r>
+            <w:r>
+              <w:t>/16</w:t>
             </w:r>
           </w:p>
         </w:tc>
@@ -1749,13 +1764,16 @@
               <w:spacing w:after="0"/>
             </w:pPr>
             <w:r>
-              <w:t>04</w:t>
+              <w:t>0</w:t>
+            </w:r>
+            <w:r>
+              <w:t>5</w:t>
             </w:r>
             <w:r>
               <w:t>/1</w:t>
             </w:r>
             <w:r>
-              <w:t>1</w:t>
+              <w:t>2</w:t>
             </w:r>
             <w:r>
               <w:t>/16</w:t>
@@ -1819,10 +1837,19 @@
               <w:spacing w:after="0"/>
             </w:pPr>
             <w:r>
-              <w:t>25</w:t>
-            </w:r>
-            <w:r>
-              <w:t>/10/16</w:t>
+              <w:t>2</w:t>
+            </w:r>
+            <w:r>
+              <w:t>3</w:t>
+            </w:r>
+            <w:r>
+              <w:t>/</w:t>
+            </w:r>
+            <w:r>
+              <w:t>11</w:t>
+            </w:r>
+            <w:r>
+              <w:t>/16</w:t>
             </w:r>
           </w:p>
         </w:tc>
@@ -1883,10 +1910,19 @@
               <w:spacing w:after="0"/>
             </w:pPr>
             <w:r>
-              <w:t>23</w:t>
-            </w:r>
-            <w:r>
-              <w:t>/04/17</w:t>
+              <w:t>2</w:t>
+            </w:r>
+            <w:r>
+              <w:t>2</w:t>
+            </w:r>
+            <w:r>
+              <w:t>/0</w:t>
+            </w:r>
+            <w:r>
+              <w:t>5</w:t>
+            </w:r>
+            <w:r>
+              <w:t>/17</w:t>
             </w:r>
           </w:p>
         </w:tc>
@@ -2819,7 +2855,15 @@
               <w:t xml:space="preserve">Paralisação </w:t>
             </w:r>
             <w:r>
-              <w:t>para aguardar a montagem do ambiente de teste da SEFAZ. Considerado acréscimo de 23 dias corridos ao prazo para término da OS.</w:t>
+              <w:t xml:space="preserve">para aguardar a montagem do ambiente de teste da SEFAZ. Considerado acréscimo de </w:t>
+            </w:r>
+            <w:r>
+              <w:t>54</w:t>
+            </w:r>
+            <w:bookmarkStart w:id="0" w:name="_GoBack"/>
+            <w:bookmarkEnd w:id="0"/>
+            <w:r>
+              <w:t xml:space="preserve"> dias corridos ao prazo para término da OS.</w:t>
             </w:r>
           </w:p>
         </w:tc>
@@ -3497,7 +3541,7 @@
               <w:rPr>
                 <w:b/>
               </w:rPr>
-              <w:t>3</w:t>
+              <w:t>7</w:t>
             </w:r>
             <w:r>
               <w:rPr>
@@ -3509,7 +3553,7 @@
               <w:rPr>
                 <w:b/>
               </w:rPr>
-              <w:t>9</w:t>
+              <w:t>0</w:t>
             </w:r>
           </w:p>
         </w:tc>
@@ -4656,25 +4700,19 @@
               <w:rPr>
                 <w:b/>
               </w:rPr>
+              <w:t>67</w:t>
+            </w:r>
+            <w:r>
+              <w:rPr>
+                <w:b/>
+              </w:rPr>
+              <w:t>,</w:t>
+            </w:r>
+            <w:r>
+              <w:rPr>
+                <w:b/>
+              </w:rPr>
               <w:t>5</w:t>
-            </w:r>
-            <w:r>
-              <w:rPr>
-                <w:b/>
-              </w:rPr>
-              <w:t>9</w:t>
-            </w:r>
-            <w:r>
-              <w:rPr>
-                <w:b/>
-              </w:rPr>
-              <w:t>,</w:t>
-            </w:r>
-            <w:r>
-              <w:rPr>
-                <w:b/>
-              </w:rPr>
-              <w:t>8</w:t>
             </w:r>
           </w:p>
         </w:tc>
@@ -4792,10 +4830,8 @@
         <w:t xml:space="preserve">Acréscimo de mais </w:t>
       </w:r>
       <w:r>
-        <w:t>39</w:t>
+        <w:t>54</w:t>
       </w:r>
-      <w:bookmarkStart w:id="0" w:name="_GoBack"/>
-      <w:bookmarkEnd w:id="0"/>
       <w:r>
         <w:t xml:space="preserve"> dias corridos ao prazo para término desta OS devido ao atraso para iniciar os testes da TI e área de negócios, considerando que a OS </w:t>
       </w:r>
@@ -4806,13 +4842,19 @@
         <w:t xml:space="preserve">entre os dias 23/09 e </w:t>
       </w:r>
       <w:r>
-        <w:t>31</w:t>
+        <w:t>15</w:t>
       </w:r>
       <w:r>
-        <w:t>/10/2016. Totalizando 1</w:t>
+        <w:t>/</w:t>
       </w:r>
       <w:r>
-        <w:t>29</w:t>
+        <w:t>11</w:t>
+      </w:r>
+      <w:r>
+        <w:t>/2016. Totalizando 1</w:t>
+      </w:r>
+      <w:r>
+        <w:t>44</w:t>
       </w:r>
       <w:r>
         <w:t xml:space="preserve"> dias corridos.</w:t>
@@ -4932,7 +4974,7 @@
         <w:rStyle w:val="Nmerodepgina"/>
         <w:noProof/>
       </w:rPr>
-      <w:t>3</w:t>
+      <w:t>2</w:t>
     </w:r>
     <w:r>
       <w:rPr>
@@ -4973,7 +5015,7 @@
         <v:shape id="_x0000_s2051" type="#_x0000_t75" style="position:absolute;margin-left:275.05pt;margin-top:-9.15pt;width:211.25pt;height:35.9pt;z-index:251656704">
           <v:imagedata r:id="rId1" o:title=""/>
         </v:shape>
-        <o:OLEObject Type="Embed" ProgID="PBrush" ShapeID="_x0000_s2051" DrawAspect="Content" ObjectID="_1539761882" r:id="rId2"/>
+        <o:OLEObject Type="Embed" ProgID="PBrush" ShapeID="_x0000_s2051" DrawAspect="Content" ObjectID="_1540996611" r:id="rId2"/>
       </w:object>
     </w:r>
   </w:p>
@@ -5296,7 +5338,7 @@
     <w:lsdException w:name="Table Web 2" w:semiHidden="1" w:unhideWhenUsed="1"/>
     <w:lsdException w:name="Table Web 3" w:semiHidden="1" w:unhideWhenUsed="1"/>
     <w:lsdException w:name="Balloon Text" w:semiHidden="1" w:unhideWhenUsed="1"/>
-    <w:lsdException w:name="Table Grid" w:semiHidden="1" w:uiPriority="39" w:unhideWhenUsed="1"/>
+    <w:lsdException w:name="Table Grid" w:uiPriority="39"/>
     <w:lsdException w:name="Table Theme" w:semiHidden="1" w:unhideWhenUsed="1"/>
     <w:lsdException w:name="Placeholder Text" w:semiHidden="1"/>
     <w:lsdException w:name="No Spacing" w:uiPriority="1" w:qFormat="1"/>

</xml_diff>

<commit_message>
Atualização do Boletim de Acompanhamento, Relatório Mensal de Pagamentos das OS, referente ao Dez/2016, e revisão dos documentos de acompanhamento das OS 4721, 4757, 4776, 4777, 4782, 4797, 4808, 4809, 4813, 4817 e 4818.
</commit_message>
<xml_diff>
--- a/00_GESTAO_GERAL/05_ORDEM_SERVICO/01_OS4721/01_GESTAO/OS 4721 - Documento de Acompanhamento.docx
+++ b/00_GESTAO_GERAL/05_ORDEM_SERVICO/01_OS4721/01_GESTAO/OS 4721 - Documento de Acompanhamento.docx
@@ -244,7 +244,23 @@
                 <w:sz w:val="24"/>
                 <w:szCs w:val="24"/>
               </w:rPr>
-              <w:t>OS para implementação dos casos de uso que especifica o processo de registro e manutenção dos parâmetros de Bancos; Agências Bancárias; Convênios da Arrecadação; Grupos de CNAE’s; Plano de Contas; Receitas e Transferências Constitucionais; Tipos de Pedidos de Áreas; Tipos de Pedidos de Documento e Ações; e Tipos de Rejeições dos Arquivos.</w:t>
+              <w:t xml:space="preserve">OS para implementação dos casos de uso que especifica o processo de registro e manutenção dos parâmetros de Bancos; Agências Bancárias; Convênios da Arrecadação; Grupos de </w:t>
+            </w:r>
+            <w:proofErr w:type="spellStart"/>
+            <w:r>
+              <w:rPr>
+                <w:sz w:val="24"/>
+                <w:szCs w:val="24"/>
+              </w:rPr>
+              <w:t>CNAE’s</w:t>
+            </w:r>
+            <w:proofErr w:type="spellEnd"/>
+            <w:r>
+              <w:rPr>
+                <w:sz w:val="24"/>
+                <w:szCs w:val="24"/>
+              </w:rPr>
+              <w:t>; Plano de Contas; Receitas e Transferências Constitucionais; Tipos de Pedidos de Áreas; Tipos de Pedidos de Documento e Ações; e Tipos de Rejeições dos Arquivos.</w:t>
             </w:r>
           </w:p>
         </w:tc>
@@ -489,14 +505,14 @@
                 <w:sz w:val="24"/>
                 <w:szCs w:val="24"/>
               </w:rPr>
-              <w:t>Acréscimo de 1</w:t>
-            </w:r>
-            <w:r>
-              <w:rPr>
-                <w:sz w:val="24"/>
-                <w:szCs w:val="24"/>
-              </w:rPr>
-              <w:t>44</w:t>
+              <w:t xml:space="preserve">Acréscimo de </w:t>
+            </w:r>
+            <w:r>
+              <w:rPr>
+                <w:sz w:val="24"/>
+                <w:szCs w:val="24"/>
+              </w:rPr>
+              <w:t>179</w:t>
             </w:r>
             <w:r>
               <w:rPr>
@@ -590,14 +606,7 @@
                 <w:sz w:val="24"/>
                 <w:szCs w:val="24"/>
               </w:rPr>
-              <w:t>2</w:t>
-            </w:r>
-            <w:r>
-              <w:rPr>
-                <w:sz w:val="24"/>
-                <w:szCs w:val="24"/>
-              </w:rPr>
-              <w:t>70</w:t>
+              <w:t>305</w:t>
             </w:r>
             <w:r>
               <w:rPr>
@@ -850,8 +859,13 @@
               <w:spacing w:after="0"/>
             </w:pPr>
             <w:r>
-              <w:t>Parametrizar Grupos de CNAE’s</w:t>
-            </w:r>
+              <w:t xml:space="preserve">Parametrizar Grupos de </w:t>
+            </w:r>
+            <w:proofErr w:type="spellStart"/>
+            <w:r>
+              <w:t>CNAE’s</w:t>
+            </w:r>
+            <w:proofErr w:type="spellEnd"/>
           </w:p>
         </w:tc>
       </w:tr>
@@ -1523,19 +1537,7 @@
               <w:spacing w:after="0"/>
             </w:pPr>
             <w:r>
-              <w:t>1</w:t>
-            </w:r>
-            <w:r>
-              <w:t>6</w:t>
-            </w:r>
-            <w:r>
-              <w:t>/</w:t>
-            </w:r>
-            <w:r>
-              <w:t>10</w:t>
-            </w:r>
-            <w:r>
-              <w:t>/16</w:t>
+              <w:t>20/11/16</w:t>
             </w:r>
           </w:p>
         </w:tc>
@@ -1606,16 +1608,7 @@
               <w:spacing w:after="0"/>
             </w:pPr>
             <w:r>
-              <w:t>28</w:t>
-            </w:r>
-            <w:r>
-              <w:t>/</w:t>
-            </w:r>
-            <w:r>
-              <w:t>10</w:t>
-            </w:r>
-            <w:r>
-              <w:t>/16</w:t>
+              <w:t>02/12/16</w:t>
             </w:r>
           </w:p>
         </w:tc>
@@ -1629,16 +1622,7 @@
               <w:spacing w:after="0"/>
             </w:pPr>
             <w:r>
-              <w:t>15</w:t>
-            </w:r>
-            <w:r>
-              <w:t>/0</w:t>
-            </w:r>
-            <w:r>
-              <w:t>9</w:t>
-            </w:r>
-            <w:r>
-              <w:t>/16</w:t>
+              <w:t>15/09/16</w:t>
             </w:r>
           </w:p>
         </w:tc>
@@ -1694,16 +1678,7 @@
               <w:spacing w:after="0"/>
             </w:pPr>
             <w:r>
-              <w:t>22</w:t>
-            </w:r>
-            <w:r>
-              <w:t>/</w:t>
-            </w:r>
-            <w:r>
-              <w:t>11</w:t>
-            </w:r>
-            <w:r>
-              <w:t>/16</w:t>
+              <w:t>27/12/16</w:t>
             </w:r>
           </w:p>
         </w:tc>
@@ -1764,19 +1739,7 @@
               <w:spacing w:after="0"/>
             </w:pPr>
             <w:r>
-              <w:t>0</w:t>
-            </w:r>
-            <w:r>
-              <w:t>5</w:t>
-            </w:r>
-            <w:r>
-              <w:t>/1</w:t>
-            </w:r>
-            <w:r>
-              <w:t>2</w:t>
-            </w:r>
-            <w:r>
-              <w:t>/16</w:t>
+              <w:t>09/01/17</w:t>
             </w:r>
           </w:p>
         </w:tc>
@@ -1837,19 +1800,7 @@
               <w:spacing w:after="0"/>
             </w:pPr>
             <w:r>
-              <w:t>2</w:t>
-            </w:r>
-            <w:r>
-              <w:t>3</w:t>
-            </w:r>
-            <w:r>
-              <w:t>/</w:t>
-            </w:r>
-            <w:r>
-              <w:t>11</w:t>
-            </w:r>
-            <w:r>
-              <w:t>/16</w:t>
+              <w:t>28/12/16</w:t>
             </w:r>
           </w:p>
         </w:tc>
@@ -1910,19 +1861,7 @@
               <w:spacing w:after="0"/>
             </w:pPr>
             <w:r>
-              <w:t>2</w:t>
-            </w:r>
-            <w:r>
-              <w:t>2</w:t>
-            </w:r>
-            <w:r>
-              <w:t>/0</w:t>
-            </w:r>
-            <w:r>
-              <w:t>5</w:t>
-            </w:r>
-            <w:r>
-              <w:t>/17</w:t>
+              <w:t>26/06/17</w:t>
             </w:r>
           </w:p>
         </w:tc>
@@ -2858,10 +2797,8 @@
               <w:t xml:space="preserve">para aguardar a montagem do ambiente de teste da SEFAZ. Considerado acréscimo de </w:t>
             </w:r>
             <w:r>
-              <w:t>54</w:t>
-            </w:r>
-            <w:bookmarkStart w:id="0" w:name="_GoBack"/>
-            <w:bookmarkEnd w:id="0"/>
+              <w:t>89</w:t>
+            </w:r>
             <w:r>
               <w:t xml:space="preserve"> dias corridos ao prazo para término da OS.</w:t>
             </w:r>
@@ -3535,13 +3472,7 @@
               <w:rPr>
                 <w:b/>
               </w:rPr>
-              <w:t>2</w:t>
-            </w:r>
-            <w:r>
-              <w:rPr>
-                <w:b/>
-              </w:rPr>
-              <w:t>7</w:t>
+              <w:t>30</w:t>
             </w:r>
             <w:r>
               <w:rPr>
@@ -3553,7 +3484,7 @@
               <w:rPr>
                 <w:b/>
               </w:rPr>
-              <w:t>0</w:t>
+              <w:t>5</w:t>
             </w:r>
           </w:p>
         </w:tc>
@@ -4700,7 +4631,7 @@
               <w:rPr>
                 <w:b/>
               </w:rPr>
-              <w:t>67</w:t>
+              <w:t>76</w:t>
             </w:r>
             <w:r>
               <w:rPr>
@@ -4712,8 +4643,10 @@
               <w:rPr>
                 <w:b/>
               </w:rPr>
-              <w:t>5</w:t>
-            </w:r>
+              <w:t>3</w:t>
+            </w:r>
+            <w:bookmarkStart w:id="0" w:name="_GoBack"/>
+            <w:bookmarkEnd w:id="0"/>
           </w:p>
         </w:tc>
         <w:tc>
@@ -4794,6 +4727,9 @@
       </w:r>
     </w:p>
     <w:p>
+      <w:pPr>
+        <w:jc w:val="both"/>
+      </w:pPr>
       <w:r>
         <w:t xml:space="preserve">Acréscimo de </w:t>
       </w:r>
@@ -4826,11 +4762,14 @@
       </w:r>
     </w:p>
     <w:p>
+      <w:pPr>
+        <w:jc w:val="both"/>
+      </w:pPr>
       <w:r>
         <w:t xml:space="preserve">Acréscimo de mais </w:t>
       </w:r>
       <w:r>
-        <w:t>54</w:t>
+        <w:t>89</w:t>
       </w:r>
       <w:r>
         <w:t xml:space="preserve"> dias corridos ao prazo para término desta OS devido ao atraso para iniciar os testes da TI e área de negócios, considerando que a OS </w:t>
@@ -4842,25 +4781,31 @@
         <w:t xml:space="preserve">entre os dias 23/09 e </w:t>
       </w:r>
       <w:r>
-        <w:t>15</w:t>
+        <w:t>20</w:t>
       </w:r>
       <w:r>
         <w:t>/</w:t>
       </w:r>
       <w:r>
-        <w:t>11</w:t>
+        <w:t>1</w:t>
+      </w:r>
+      <w:r>
+        <w:t>2</w:t>
       </w:r>
       <w:r>
         <w:t>/2016. Totalizando 1</w:t>
       </w:r>
       <w:r>
-        <w:t>44</w:t>
+        <w:t>79</w:t>
       </w:r>
       <w:r>
         <w:t xml:space="preserve"> dias corridos.</w:t>
       </w:r>
     </w:p>
     <w:p>
+      <w:pPr>
+        <w:jc w:val="both"/>
+      </w:pPr>
       <w:r>
         <w:t xml:space="preserve">Desconsideração das inconformidades encontradas no primeiro ciclo de testes por </w:t>
       </w:r>
@@ -4974,7 +4919,7 @@
         <w:rStyle w:val="Nmerodepgina"/>
         <w:noProof/>
       </w:rPr>
-      <w:t>2</w:t>
+      <w:t>3</w:t>
     </w:r>
     <w:r>
       <w:rPr>
@@ -5015,7 +4960,7 @@
         <v:shape id="_x0000_s2051" type="#_x0000_t75" style="position:absolute;margin-left:275.05pt;margin-top:-9.15pt;width:211.25pt;height:35.9pt;z-index:251656704">
           <v:imagedata r:id="rId1" o:title=""/>
         </v:shape>
-        <o:OLEObject Type="Embed" ProgID="PBrush" ShapeID="_x0000_s2051" DrawAspect="Content" ObjectID="_1540996611" r:id="rId2"/>
+        <o:OLEObject Type="Embed" ProgID="PBrush" ShapeID="_x0000_s2051" DrawAspect="Content" ObjectID="_1543737927" r:id="rId2"/>
       </w:object>
     </w:r>
   </w:p>

</xml_diff>